<commit_message>
Fix the tests without the styles
</commit_message>
<xml_diff>
--- a/sane_doc_reports/populate/template.docx
+++ b/sane_doc_reports/populate/template.docx
@@ -3,13 +3,20 @@
 <w:document xmlns:wpc="http://schemas.microsoft.com/office/word/2010/wordprocessingCanvas" xmlns:cx="http://schemas.microsoft.com/office/drawing/2014/chartex" xmlns:cx1="http://schemas.microsoft.com/office/drawing/2015/9/8/chartex" xmlns:cx2="http://schemas.microsoft.com/office/drawing/2015/10/21/chartex" xmlns:cx3="http://schemas.microsoft.com/office/drawing/2016/5/9/chartex" xmlns:cx4="http://schemas.microsoft.com/office/drawing/2016/5/10/chartex" xmlns:cx5="http://schemas.microsoft.com/office/drawing/2016/5/11/chartex" xmlns:cx6="http://schemas.microsoft.com/office/drawing/2016/5/12/chartex" xmlns:cx7="http://schemas.microsoft.com/office/drawing/2016/5/13/chartex" xmlns:cx8="http://schemas.microsoft.com/office/drawing/2016/5/14/chartex" xmlns:mc="http://schemas.openxmlformats.org/markup-compatibility/2006" xmlns:aink="http://schemas.microsoft.com/office/drawing/2016/ink" xmlns:am3d="http://schemas.microsoft.com/office/drawing/2017/model3d" xmlns:o="urn:schemas-microsoft-com:office:office" xmlns:r="http://schemas.openxmlformats.org/officeDocument/2006/relationships" xmlns:m="http://schemas.openxmlformats.org/officeDocument/2006/math" xmlns:v="urn:schemas-microsoft-com:vml" xmlns:wp14="http://schemas.microsoft.com/office/word/2010/wordprocessingDrawing" xmlns:wp="http://schemas.openxmlformats.org/drawingml/2006/wordprocessingDrawing" xmlns:w10="urn:schemas-microsoft-com:office:word" xmlns:w="http://schemas.openxmlformats.org/wordprocessingml/2006/main" xmlns:w14="http://schemas.microsoft.com/office/word/2010/wordml" xmlns:w15="http://schemas.microsoft.com/office/word/2012/wordml" xmlns:w16cid="http://schemas.microsoft.com/office/word/2016/wordml/cid" xmlns:w16se="http://schemas.microsoft.com/office/word/2015/wordml/symex" xmlns:wpg="http://schemas.microsoft.com/office/word/2010/wordprocessingGroup" xmlns:wpi="http://schemas.microsoft.com/office/word/2010/wordprocessingInk" xmlns:wne="http://schemas.microsoft.com/office/word/2006/wordml" xmlns:wps="http://schemas.microsoft.com/office/word/2010/wordprocessingShape" mc:Ignorable="w14 w15 w16se w16cid wp14">
   <w:body>
     <w:p>
+      <w:pPr>
+        <w:pStyle w:val="ListNumber4"/>
+        <w:numPr>
+          <w:ilvl w:val="0"/>
+          <w:numId w:val="0"/>
+        </w:numPr>
+      </w:pPr>
       <w:bookmarkStart w:id="0" w:name="_GoBack"/>
       <w:bookmarkEnd w:id="0"/>
     </w:p>
     <w:sectPr>
-      <w:headerReference w:type="default" r:id="rId6"/>
-      <w:footerReference w:type="even" r:id="rId7"/>
-      <w:footerReference w:type="default" r:id="rId8"/>
+      <w:headerReference w:type="default" r:id="rId7"/>
+      <w:footerReference w:type="even" r:id="rId8"/>
+      <w:footerReference w:type="default" r:id="rId9"/>
       <w:pgSz w:w="11900" w:h="16840"/>
       <w:pgMar w:top="720" w:right="720" w:bottom="720" w:left="720" w:header="510" w:footer="510" w:gutter="0"/>
       <w:cols w:space="708"/>
@@ -51,6 +58,11 @@
         <w:docPartUnique/>
       </w:docPartObj>
     </w:sdtPr>
+    <w:sdtEndPr>
+      <w:rPr>
+        <w:rStyle w:val="PageNumber"/>
+      </w:rPr>
+    </w:sdtEndPr>
     <w:sdtContent>
       <w:p>
         <w:pPr>
@@ -231,7 +243,7 @@
         <w:noProof/>
       </w:rPr>
       <w:drawing>
-        <wp:inline distT="0" distB="0" distL="0" distR="0" wp14:anchorId="09188318" wp14:editId="0C69EB37">
+        <wp:inline distT="0" distB="0" distL="0" distR="0" wp14:anchorId="491FD258" wp14:editId="64D558FA">
           <wp:extent cx="2070100" cy="441146"/>
           <wp:effectExtent l="0" t="0" r="0" b="0"/>
           <wp:docPr id="1" name="Picture 1" descr="https://newdemisto.wpengine.com/wp-content/uploads/2018/07/Demisto-Full-Color-Logo.png"/>
@@ -295,6 +307,939 @@
     </w:pPr>
   </w:p>
 </w:hdr>
+</file>
+
+<file path=word/numbering.xml><?xml version="1.0" encoding="utf-8"?>
+<w:numbering xmlns:wpc="http://schemas.microsoft.com/office/word/2010/wordprocessingCanvas" xmlns:cx="http://schemas.microsoft.com/office/drawing/2014/chartex" xmlns:cx1="http://schemas.microsoft.com/office/drawing/2015/9/8/chartex" xmlns:cx2="http://schemas.microsoft.com/office/drawing/2015/10/21/chartex" xmlns:cx3="http://schemas.microsoft.com/office/drawing/2016/5/9/chartex" xmlns:cx4="http://schemas.microsoft.com/office/drawing/2016/5/10/chartex" xmlns:cx5="http://schemas.microsoft.com/office/drawing/2016/5/11/chartex" xmlns:cx6="http://schemas.microsoft.com/office/drawing/2016/5/12/chartex" xmlns:cx7="http://schemas.microsoft.com/office/drawing/2016/5/13/chartex" xmlns:cx8="http://schemas.microsoft.com/office/drawing/2016/5/14/chartex" xmlns:mc="http://schemas.openxmlformats.org/markup-compatibility/2006" xmlns:aink="http://schemas.microsoft.com/office/drawing/2016/ink" xmlns:am3d="http://schemas.microsoft.com/office/drawing/2017/model3d" xmlns:o="urn:schemas-microsoft-com:office:office" xmlns:r="http://schemas.openxmlformats.org/officeDocument/2006/relationships" xmlns:m="http://schemas.openxmlformats.org/officeDocument/2006/math" xmlns:v="urn:schemas-microsoft-com:vml" xmlns:wp14="http://schemas.microsoft.com/office/word/2010/wordprocessingDrawing" xmlns:wp="http://schemas.openxmlformats.org/drawingml/2006/wordprocessingDrawing" xmlns:w10="urn:schemas-microsoft-com:office:word" xmlns:w="http://schemas.openxmlformats.org/wordprocessingml/2006/main" xmlns:w14="http://schemas.microsoft.com/office/word/2010/wordml" xmlns:w15="http://schemas.microsoft.com/office/word/2012/wordml" xmlns:w16cid="http://schemas.microsoft.com/office/word/2016/wordml/cid" xmlns:w16se="http://schemas.microsoft.com/office/word/2015/wordml/symex" xmlns:wpg="http://schemas.microsoft.com/office/word/2010/wordprocessingGroup" xmlns:wpi="http://schemas.microsoft.com/office/word/2010/wordprocessingInk" xmlns:wne="http://schemas.microsoft.com/office/word/2006/wordml" xmlns:wps="http://schemas.microsoft.com/office/word/2010/wordprocessingShape" mc:Ignorable="w14 w15 w16se w16cid wp14">
+  <w:abstractNum w:abstractNumId="0" w15:restartNumberingAfterBreak="0">
+    <w:nsid w:val="FFFFFF7C"/>
+    <w:multiLevelType w:val="singleLevel"/>
+    <w:tmpl w:val="00C4BEFE"/>
+    <w:lvl w:ilvl="0">
+      <w:start w:val="1"/>
+      <w:numFmt w:val="decimal"/>
+      <w:lvlText w:val="%1."/>
+      <w:lvlJc w:val="left"/>
+      <w:pPr>
+        <w:tabs>
+          <w:tab w:val="num" w:pos="1492"/>
+        </w:tabs>
+        <w:ind w:left="1492" w:hanging="360"/>
+      </w:pPr>
+    </w:lvl>
+  </w:abstractNum>
+  <w:abstractNum w:abstractNumId="1" w15:restartNumberingAfterBreak="0">
+    <w:nsid w:val="FFFFFF7D"/>
+    <w:multiLevelType w:val="singleLevel"/>
+    <w:tmpl w:val="E33AD240"/>
+    <w:lvl w:ilvl="0">
+      <w:start w:val="1"/>
+      <w:numFmt w:val="decimal"/>
+      <w:pStyle w:val="ListNumber4"/>
+      <w:lvlText w:val="%1."/>
+      <w:lvlJc w:val="left"/>
+      <w:pPr>
+        <w:tabs>
+          <w:tab w:val="num" w:pos="1209"/>
+        </w:tabs>
+        <w:ind w:left="1209" w:hanging="360"/>
+      </w:pPr>
+    </w:lvl>
+  </w:abstractNum>
+  <w:abstractNum w:abstractNumId="2" w15:restartNumberingAfterBreak="0">
+    <w:nsid w:val="FFFFFF7E"/>
+    <w:multiLevelType w:val="singleLevel"/>
+    <w:tmpl w:val="E04E98A0"/>
+    <w:lvl w:ilvl="0">
+      <w:start w:val="1"/>
+      <w:numFmt w:val="decimal"/>
+      <w:pStyle w:val="ListNumber3"/>
+      <w:lvlText w:val="%1."/>
+      <w:lvlJc w:val="left"/>
+      <w:pPr>
+        <w:tabs>
+          <w:tab w:val="num" w:pos="926"/>
+        </w:tabs>
+        <w:ind w:left="926" w:hanging="360"/>
+      </w:pPr>
+    </w:lvl>
+  </w:abstractNum>
+  <w:abstractNum w:abstractNumId="3" w15:restartNumberingAfterBreak="0">
+    <w:nsid w:val="FFFFFF7F"/>
+    <w:multiLevelType w:val="singleLevel"/>
+    <w:tmpl w:val="400A19A8"/>
+    <w:lvl w:ilvl="0">
+      <w:start w:val="1"/>
+      <w:numFmt w:val="decimal"/>
+      <w:pStyle w:val="ListNumber2"/>
+      <w:lvlText w:val="%1."/>
+      <w:lvlJc w:val="left"/>
+      <w:pPr>
+        <w:tabs>
+          <w:tab w:val="num" w:pos="643"/>
+        </w:tabs>
+        <w:ind w:left="643" w:hanging="360"/>
+      </w:pPr>
+    </w:lvl>
+  </w:abstractNum>
+  <w:abstractNum w:abstractNumId="4" w15:restartNumberingAfterBreak="0">
+    <w:nsid w:val="FFFFFF80"/>
+    <w:multiLevelType w:val="singleLevel"/>
+    <w:tmpl w:val="977850C8"/>
+    <w:lvl w:ilvl="0">
+      <w:start w:val="1"/>
+      <w:numFmt w:val="bullet"/>
+      <w:lvlText w:val=""/>
+      <w:lvlJc w:val="left"/>
+      <w:pPr>
+        <w:tabs>
+          <w:tab w:val="num" w:pos="1492"/>
+        </w:tabs>
+        <w:ind w:left="1492" w:hanging="360"/>
+      </w:pPr>
+      <w:rPr>
+        <w:rFonts w:ascii="Symbol" w:hAnsi="Symbol" w:hint="default"/>
+      </w:rPr>
+    </w:lvl>
+  </w:abstractNum>
+  <w:abstractNum w:abstractNumId="5" w15:restartNumberingAfterBreak="0">
+    <w:nsid w:val="FFFFFF81"/>
+    <w:multiLevelType w:val="singleLevel"/>
+    <w:tmpl w:val="99BE95D2"/>
+    <w:lvl w:ilvl="0">
+      <w:start w:val="1"/>
+      <w:numFmt w:val="bullet"/>
+      <w:pStyle w:val="ListBullet4"/>
+      <w:lvlText w:val=""/>
+      <w:lvlJc w:val="left"/>
+      <w:pPr>
+        <w:tabs>
+          <w:tab w:val="num" w:pos="1209"/>
+        </w:tabs>
+        <w:ind w:left="1209" w:hanging="360"/>
+      </w:pPr>
+      <w:rPr>
+        <w:rFonts w:ascii="Symbol" w:hAnsi="Symbol" w:hint="default"/>
+      </w:rPr>
+    </w:lvl>
+  </w:abstractNum>
+  <w:abstractNum w:abstractNumId="6" w15:restartNumberingAfterBreak="0">
+    <w:nsid w:val="FFFFFF82"/>
+    <w:multiLevelType w:val="singleLevel"/>
+    <w:tmpl w:val="B2B2EA80"/>
+    <w:lvl w:ilvl="0">
+      <w:start w:val="1"/>
+      <w:numFmt w:val="bullet"/>
+      <w:pStyle w:val="ListBullet3"/>
+      <w:lvlText w:val=""/>
+      <w:lvlJc w:val="left"/>
+      <w:pPr>
+        <w:tabs>
+          <w:tab w:val="num" w:pos="926"/>
+        </w:tabs>
+        <w:ind w:left="926" w:hanging="360"/>
+      </w:pPr>
+      <w:rPr>
+        <w:rFonts w:ascii="Symbol" w:hAnsi="Symbol" w:hint="default"/>
+      </w:rPr>
+    </w:lvl>
+  </w:abstractNum>
+  <w:abstractNum w:abstractNumId="7" w15:restartNumberingAfterBreak="0">
+    <w:nsid w:val="FFFFFF83"/>
+    <w:multiLevelType w:val="singleLevel"/>
+    <w:tmpl w:val="CD640DF4"/>
+    <w:lvl w:ilvl="0">
+      <w:start w:val="1"/>
+      <w:numFmt w:val="bullet"/>
+      <w:pStyle w:val="ListBullet2"/>
+      <w:lvlText w:val=""/>
+      <w:lvlJc w:val="left"/>
+      <w:pPr>
+        <w:tabs>
+          <w:tab w:val="num" w:pos="643"/>
+        </w:tabs>
+        <w:ind w:left="643" w:hanging="360"/>
+      </w:pPr>
+      <w:rPr>
+        <w:rFonts w:ascii="Symbol" w:hAnsi="Symbol" w:hint="default"/>
+      </w:rPr>
+    </w:lvl>
+  </w:abstractNum>
+  <w:abstractNum w:abstractNumId="8" w15:restartNumberingAfterBreak="0">
+    <w:nsid w:val="FFFFFF88"/>
+    <w:multiLevelType w:val="singleLevel"/>
+    <w:tmpl w:val="CAAA84AE"/>
+    <w:lvl w:ilvl="0">
+      <w:start w:val="1"/>
+      <w:numFmt w:val="decimal"/>
+      <w:pStyle w:val="ListNumber"/>
+      <w:lvlText w:val="%1."/>
+      <w:lvlJc w:val="left"/>
+      <w:pPr>
+        <w:tabs>
+          <w:tab w:val="num" w:pos="360"/>
+        </w:tabs>
+        <w:ind w:left="360" w:hanging="360"/>
+      </w:pPr>
+    </w:lvl>
+  </w:abstractNum>
+  <w:abstractNum w:abstractNumId="9" w15:restartNumberingAfterBreak="0">
+    <w:nsid w:val="FFFFFF89"/>
+    <w:multiLevelType w:val="singleLevel"/>
+    <w:tmpl w:val="3E7EC148"/>
+    <w:lvl w:ilvl="0">
+      <w:start w:val="1"/>
+      <w:numFmt w:val="bullet"/>
+      <w:pStyle w:val="ListBullet"/>
+      <w:lvlText w:val=""/>
+      <w:lvlJc w:val="left"/>
+      <w:pPr>
+        <w:tabs>
+          <w:tab w:val="num" w:pos="360"/>
+        </w:tabs>
+        <w:ind w:left="360" w:hanging="360"/>
+      </w:pPr>
+      <w:rPr>
+        <w:rFonts w:ascii="Symbol" w:hAnsi="Symbol" w:hint="default"/>
+      </w:rPr>
+    </w:lvl>
+  </w:abstractNum>
+  <w:abstractNum w:abstractNumId="10" w15:restartNumberingAfterBreak="0">
+    <w:nsid w:val="038D5A3A"/>
+    <w:multiLevelType w:val="multilevel"/>
+    <w:tmpl w:val="0798D730"/>
+    <w:styleLink w:val="NumberList"/>
+    <w:lvl w:ilvl="0">
+      <w:start w:val="1"/>
+      <w:numFmt w:val="decimal"/>
+      <w:lvlText w:val="%1."/>
+      <w:lvlJc w:val="left"/>
+      <w:pPr>
+        <w:ind w:left="720" w:hanging="360"/>
+      </w:pPr>
+    </w:lvl>
+    <w:lvl w:ilvl="1">
+      <w:start w:val="1"/>
+      <w:numFmt w:val="lowerLetter"/>
+      <w:lvlText w:val="%2."/>
+      <w:lvlJc w:val="left"/>
+      <w:pPr>
+        <w:ind w:left="1440" w:hanging="360"/>
+      </w:pPr>
+    </w:lvl>
+    <w:lvl w:ilvl="2">
+      <w:start w:val="1"/>
+      <w:numFmt w:val="lowerRoman"/>
+      <w:lvlText w:val="%3."/>
+      <w:lvlJc w:val="right"/>
+      <w:pPr>
+        <w:ind w:left="2160" w:hanging="180"/>
+      </w:pPr>
+    </w:lvl>
+    <w:lvl w:ilvl="3">
+      <w:start w:val="1"/>
+      <w:numFmt w:val="decimal"/>
+      <w:lvlText w:val="%4."/>
+      <w:lvlJc w:val="left"/>
+      <w:pPr>
+        <w:ind w:left="2880" w:hanging="360"/>
+      </w:pPr>
+    </w:lvl>
+    <w:lvl w:ilvl="4">
+      <w:start w:val="1"/>
+      <w:numFmt w:val="lowerLetter"/>
+      <w:lvlText w:val="%5."/>
+      <w:lvlJc w:val="left"/>
+      <w:pPr>
+        <w:ind w:left="3600" w:hanging="360"/>
+      </w:pPr>
+    </w:lvl>
+    <w:lvl w:ilvl="5">
+      <w:start w:val="1"/>
+      <w:numFmt w:val="lowerRoman"/>
+      <w:lvlText w:val="%6."/>
+      <w:lvlJc w:val="right"/>
+      <w:pPr>
+        <w:ind w:left="4320" w:hanging="180"/>
+      </w:pPr>
+    </w:lvl>
+    <w:lvl w:ilvl="6">
+      <w:start w:val="1"/>
+      <w:numFmt w:val="decimal"/>
+      <w:lvlText w:val="%7."/>
+      <w:lvlJc w:val="left"/>
+      <w:pPr>
+        <w:ind w:left="5040" w:hanging="360"/>
+      </w:pPr>
+    </w:lvl>
+    <w:lvl w:ilvl="7">
+      <w:start w:val="1"/>
+      <w:numFmt w:val="lowerLetter"/>
+      <w:lvlText w:val="%8."/>
+      <w:lvlJc w:val="left"/>
+      <w:pPr>
+        <w:ind w:left="5760" w:hanging="360"/>
+      </w:pPr>
+    </w:lvl>
+    <w:lvl w:ilvl="8">
+      <w:start w:val="1"/>
+      <w:numFmt w:val="lowerRoman"/>
+      <w:lvlText w:val="%9."/>
+      <w:lvlJc w:val="right"/>
+      <w:pPr>
+        <w:ind w:left="6480" w:hanging="180"/>
+      </w:pPr>
+    </w:lvl>
+  </w:abstractNum>
+  <w:abstractNum w:abstractNumId="11" w15:restartNumberingAfterBreak="0">
+    <w:nsid w:val="1D737AEB"/>
+    <w:multiLevelType w:val="hybridMultilevel"/>
+    <w:tmpl w:val="AD005888"/>
+    <w:lvl w:ilvl="0" w:tplc="04090001">
+      <w:start w:val="1"/>
+      <w:numFmt w:val="bullet"/>
+      <w:lvlText w:val=""/>
+      <w:lvlJc w:val="left"/>
+      <w:pPr>
+        <w:ind w:left="720" w:hanging="360"/>
+      </w:pPr>
+      <w:rPr>
+        <w:rFonts w:ascii="Symbol" w:hAnsi="Symbol" w:hint="default"/>
+      </w:rPr>
+    </w:lvl>
+    <w:lvl w:ilvl="1" w:tplc="04090003">
+      <w:start w:val="1"/>
+      <w:numFmt w:val="bullet"/>
+      <w:lvlText w:val="o"/>
+      <w:lvlJc w:val="left"/>
+      <w:pPr>
+        <w:ind w:left="1440" w:hanging="360"/>
+      </w:pPr>
+      <w:rPr>
+        <w:rFonts w:ascii="Courier New" w:hAnsi="Courier New" w:hint="default"/>
+      </w:rPr>
+    </w:lvl>
+    <w:lvl w:ilvl="2" w:tplc="04090005" w:tentative="1">
+      <w:start w:val="1"/>
+      <w:numFmt w:val="bullet"/>
+      <w:lvlText w:val=""/>
+      <w:lvlJc w:val="left"/>
+      <w:pPr>
+        <w:ind w:left="2160" w:hanging="360"/>
+      </w:pPr>
+      <w:rPr>
+        <w:rFonts w:ascii="Wingdings" w:hAnsi="Wingdings" w:hint="default"/>
+      </w:rPr>
+    </w:lvl>
+    <w:lvl w:ilvl="3" w:tplc="04090001" w:tentative="1">
+      <w:start w:val="1"/>
+      <w:numFmt w:val="bullet"/>
+      <w:lvlText w:val=""/>
+      <w:lvlJc w:val="left"/>
+      <w:pPr>
+        <w:ind w:left="2880" w:hanging="360"/>
+      </w:pPr>
+      <w:rPr>
+        <w:rFonts w:ascii="Symbol" w:hAnsi="Symbol" w:hint="default"/>
+      </w:rPr>
+    </w:lvl>
+    <w:lvl w:ilvl="4" w:tplc="04090003" w:tentative="1">
+      <w:start w:val="1"/>
+      <w:numFmt w:val="bullet"/>
+      <w:lvlText w:val="o"/>
+      <w:lvlJc w:val="left"/>
+      <w:pPr>
+        <w:ind w:left="3600" w:hanging="360"/>
+      </w:pPr>
+      <w:rPr>
+        <w:rFonts w:ascii="Courier New" w:hAnsi="Courier New" w:hint="default"/>
+      </w:rPr>
+    </w:lvl>
+    <w:lvl w:ilvl="5" w:tplc="04090005" w:tentative="1">
+      <w:start w:val="1"/>
+      <w:numFmt w:val="bullet"/>
+      <w:lvlText w:val=""/>
+      <w:lvlJc w:val="left"/>
+      <w:pPr>
+        <w:ind w:left="4320" w:hanging="360"/>
+      </w:pPr>
+      <w:rPr>
+        <w:rFonts w:ascii="Wingdings" w:hAnsi="Wingdings" w:hint="default"/>
+      </w:rPr>
+    </w:lvl>
+    <w:lvl w:ilvl="6" w:tplc="04090001" w:tentative="1">
+      <w:start w:val="1"/>
+      <w:numFmt w:val="bullet"/>
+      <w:lvlText w:val=""/>
+      <w:lvlJc w:val="left"/>
+      <w:pPr>
+        <w:ind w:left="5040" w:hanging="360"/>
+      </w:pPr>
+      <w:rPr>
+        <w:rFonts w:ascii="Symbol" w:hAnsi="Symbol" w:hint="default"/>
+      </w:rPr>
+    </w:lvl>
+    <w:lvl w:ilvl="7" w:tplc="04090003" w:tentative="1">
+      <w:start w:val="1"/>
+      <w:numFmt w:val="bullet"/>
+      <w:lvlText w:val="o"/>
+      <w:lvlJc w:val="left"/>
+      <w:pPr>
+        <w:ind w:left="5760" w:hanging="360"/>
+      </w:pPr>
+      <w:rPr>
+        <w:rFonts w:ascii="Courier New" w:hAnsi="Courier New" w:hint="default"/>
+      </w:rPr>
+    </w:lvl>
+    <w:lvl w:ilvl="8" w:tplc="04090005" w:tentative="1">
+      <w:start w:val="1"/>
+      <w:numFmt w:val="bullet"/>
+      <w:lvlText w:val=""/>
+      <w:lvlJc w:val="left"/>
+      <w:pPr>
+        <w:ind w:left="6480" w:hanging="360"/>
+      </w:pPr>
+      <w:rPr>
+        <w:rFonts w:ascii="Wingdings" w:hAnsi="Wingdings" w:hint="default"/>
+      </w:rPr>
+    </w:lvl>
+  </w:abstractNum>
+  <w:abstractNum w:abstractNumId="12" w15:restartNumberingAfterBreak="0">
+    <w:nsid w:val="1E2F1A42"/>
+    <w:multiLevelType w:val="hybridMultilevel"/>
+    <w:tmpl w:val="FFCA94D8"/>
+    <w:lvl w:ilvl="0" w:tplc="0409000F">
+      <w:start w:val="1"/>
+      <w:numFmt w:val="decimal"/>
+      <w:lvlText w:val="%1."/>
+      <w:lvlJc w:val="left"/>
+      <w:pPr>
+        <w:ind w:left="720" w:hanging="360"/>
+      </w:pPr>
+    </w:lvl>
+    <w:lvl w:ilvl="1" w:tplc="04090019" w:tentative="1">
+      <w:start w:val="1"/>
+      <w:numFmt w:val="lowerLetter"/>
+      <w:lvlText w:val="%2."/>
+      <w:lvlJc w:val="left"/>
+      <w:pPr>
+        <w:ind w:left="1440" w:hanging="360"/>
+      </w:pPr>
+    </w:lvl>
+    <w:lvl w:ilvl="2" w:tplc="0409001B" w:tentative="1">
+      <w:start w:val="1"/>
+      <w:numFmt w:val="lowerRoman"/>
+      <w:lvlText w:val="%3."/>
+      <w:lvlJc w:val="right"/>
+      <w:pPr>
+        <w:ind w:left="2160" w:hanging="180"/>
+      </w:pPr>
+    </w:lvl>
+    <w:lvl w:ilvl="3" w:tplc="0409000F" w:tentative="1">
+      <w:start w:val="1"/>
+      <w:numFmt w:val="decimal"/>
+      <w:lvlText w:val="%4."/>
+      <w:lvlJc w:val="left"/>
+      <w:pPr>
+        <w:ind w:left="2880" w:hanging="360"/>
+      </w:pPr>
+    </w:lvl>
+    <w:lvl w:ilvl="4" w:tplc="04090019" w:tentative="1">
+      <w:start w:val="1"/>
+      <w:numFmt w:val="lowerLetter"/>
+      <w:lvlText w:val="%5."/>
+      <w:lvlJc w:val="left"/>
+      <w:pPr>
+        <w:ind w:left="3600" w:hanging="360"/>
+      </w:pPr>
+    </w:lvl>
+    <w:lvl w:ilvl="5" w:tplc="0409001B" w:tentative="1">
+      <w:start w:val="1"/>
+      <w:numFmt w:val="lowerRoman"/>
+      <w:lvlText w:val="%6."/>
+      <w:lvlJc w:val="right"/>
+      <w:pPr>
+        <w:ind w:left="4320" w:hanging="180"/>
+      </w:pPr>
+    </w:lvl>
+    <w:lvl w:ilvl="6" w:tplc="0409000F" w:tentative="1">
+      <w:start w:val="1"/>
+      <w:numFmt w:val="decimal"/>
+      <w:lvlText w:val="%7."/>
+      <w:lvlJc w:val="left"/>
+      <w:pPr>
+        <w:ind w:left="5040" w:hanging="360"/>
+      </w:pPr>
+    </w:lvl>
+    <w:lvl w:ilvl="7" w:tplc="04090019" w:tentative="1">
+      <w:start w:val="1"/>
+      <w:numFmt w:val="lowerLetter"/>
+      <w:lvlText w:val="%8."/>
+      <w:lvlJc w:val="left"/>
+      <w:pPr>
+        <w:ind w:left="5760" w:hanging="360"/>
+      </w:pPr>
+    </w:lvl>
+    <w:lvl w:ilvl="8" w:tplc="0409001B" w:tentative="1">
+      <w:start w:val="1"/>
+      <w:numFmt w:val="lowerRoman"/>
+      <w:lvlText w:val="%9."/>
+      <w:lvlJc w:val="right"/>
+      <w:pPr>
+        <w:ind w:left="6480" w:hanging="180"/>
+      </w:pPr>
+    </w:lvl>
+  </w:abstractNum>
+  <w:abstractNum w:abstractNumId="13" w15:restartNumberingAfterBreak="0">
+    <w:nsid w:val="217824B3"/>
+    <w:multiLevelType w:val="hybridMultilevel"/>
+    <w:tmpl w:val="135ACB5E"/>
+    <w:lvl w:ilvl="0" w:tplc="04090001">
+      <w:start w:val="1"/>
+      <w:numFmt w:val="bullet"/>
+      <w:lvlText w:val=""/>
+      <w:lvlJc w:val="left"/>
+      <w:pPr>
+        <w:ind w:left="720" w:hanging="360"/>
+      </w:pPr>
+      <w:rPr>
+        <w:rFonts w:ascii="Symbol" w:hAnsi="Symbol" w:hint="default"/>
+      </w:rPr>
+    </w:lvl>
+    <w:lvl w:ilvl="1" w:tplc="5EFAF2AE">
+      <w:start w:val="1"/>
+      <w:numFmt w:val="bullet"/>
+      <w:lvlText w:val="o"/>
+      <w:lvlJc w:val="left"/>
+      <w:pPr>
+        <w:ind w:left="1440" w:hanging="360"/>
+      </w:pPr>
+      <w:rPr>
+        <w:rFonts w:ascii="Courier New" w:hAnsi="Courier New" w:hint="default"/>
+      </w:rPr>
+    </w:lvl>
+    <w:lvl w:ilvl="2" w:tplc="04090005" w:tentative="1">
+      <w:start w:val="1"/>
+      <w:numFmt w:val="bullet"/>
+      <w:lvlText w:val=""/>
+      <w:lvlJc w:val="left"/>
+      <w:pPr>
+        <w:ind w:left="2160" w:hanging="360"/>
+      </w:pPr>
+      <w:rPr>
+        <w:rFonts w:ascii="Wingdings" w:hAnsi="Wingdings" w:hint="default"/>
+      </w:rPr>
+    </w:lvl>
+    <w:lvl w:ilvl="3" w:tplc="04090001" w:tentative="1">
+      <w:start w:val="1"/>
+      <w:numFmt w:val="bullet"/>
+      <w:lvlText w:val=""/>
+      <w:lvlJc w:val="left"/>
+      <w:pPr>
+        <w:ind w:left="2880" w:hanging="360"/>
+      </w:pPr>
+      <w:rPr>
+        <w:rFonts w:ascii="Symbol" w:hAnsi="Symbol" w:hint="default"/>
+      </w:rPr>
+    </w:lvl>
+    <w:lvl w:ilvl="4" w:tplc="04090003" w:tentative="1">
+      <w:start w:val="1"/>
+      <w:numFmt w:val="bullet"/>
+      <w:lvlText w:val="o"/>
+      <w:lvlJc w:val="left"/>
+      <w:pPr>
+        <w:ind w:left="3600" w:hanging="360"/>
+      </w:pPr>
+      <w:rPr>
+        <w:rFonts w:ascii="Courier New" w:hAnsi="Courier New" w:hint="default"/>
+      </w:rPr>
+    </w:lvl>
+    <w:lvl w:ilvl="5" w:tplc="04090005" w:tentative="1">
+      <w:start w:val="1"/>
+      <w:numFmt w:val="bullet"/>
+      <w:lvlText w:val=""/>
+      <w:lvlJc w:val="left"/>
+      <w:pPr>
+        <w:ind w:left="4320" w:hanging="360"/>
+      </w:pPr>
+      <w:rPr>
+        <w:rFonts w:ascii="Wingdings" w:hAnsi="Wingdings" w:hint="default"/>
+      </w:rPr>
+    </w:lvl>
+    <w:lvl w:ilvl="6" w:tplc="04090001" w:tentative="1">
+      <w:start w:val="1"/>
+      <w:numFmt w:val="bullet"/>
+      <w:lvlText w:val=""/>
+      <w:lvlJc w:val="left"/>
+      <w:pPr>
+        <w:ind w:left="5040" w:hanging="360"/>
+      </w:pPr>
+      <w:rPr>
+        <w:rFonts w:ascii="Symbol" w:hAnsi="Symbol" w:hint="default"/>
+      </w:rPr>
+    </w:lvl>
+    <w:lvl w:ilvl="7" w:tplc="04090003" w:tentative="1">
+      <w:start w:val="1"/>
+      <w:numFmt w:val="bullet"/>
+      <w:lvlText w:val="o"/>
+      <w:lvlJc w:val="left"/>
+      <w:pPr>
+        <w:ind w:left="5760" w:hanging="360"/>
+      </w:pPr>
+      <w:rPr>
+        <w:rFonts w:ascii="Courier New" w:hAnsi="Courier New" w:hint="default"/>
+      </w:rPr>
+    </w:lvl>
+    <w:lvl w:ilvl="8" w:tplc="04090005" w:tentative="1">
+      <w:start w:val="1"/>
+      <w:numFmt w:val="bullet"/>
+      <w:lvlText w:val=""/>
+      <w:lvlJc w:val="left"/>
+      <w:pPr>
+        <w:ind w:left="6480" w:hanging="360"/>
+      </w:pPr>
+      <w:rPr>
+        <w:rFonts w:ascii="Wingdings" w:hAnsi="Wingdings" w:hint="default"/>
+      </w:rPr>
+    </w:lvl>
+  </w:abstractNum>
+  <w:abstractNum w:abstractNumId="14" w15:restartNumberingAfterBreak="0">
+    <w:nsid w:val="3E9A4FE3"/>
+    <w:multiLevelType w:val="hybridMultilevel"/>
+    <w:tmpl w:val="D68EC1B4"/>
+    <w:lvl w:ilvl="0" w:tplc="04090001">
+      <w:start w:val="1"/>
+      <w:numFmt w:val="bullet"/>
+      <w:lvlText w:val=""/>
+      <w:lvlJc w:val="left"/>
+      <w:pPr>
+        <w:ind w:left="720" w:hanging="360"/>
+      </w:pPr>
+      <w:rPr>
+        <w:rFonts w:ascii="Symbol" w:hAnsi="Symbol" w:hint="default"/>
+      </w:rPr>
+    </w:lvl>
+    <w:lvl w:ilvl="1" w:tplc="04090003">
+      <w:start w:val="1"/>
+      <w:numFmt w:val="bullet"/>
+      <w:lvlText w:val="o"/>
+      <w:lvlJc w:val="left"/>
+      <w:pPr>
+        <w:ind w:left="1440" w:hanging="360"/>
+      </w:pPr>
+      <w:rPr>
+        <w:rFonts w:ascii="Courier New" w:hAnsi="Courier New" w:hint="default"/>
+      </w:rPr>
+    </w:lvl>
+    <w:lvl w:ilvl="2" w:tplc="04090005">
+      <w:start w:val="1"/>
+      <w:numFmt w:val="bullet"/>
+      <w:lvlText w:val=""/>
+      <w:lvlJc w:val="left"/>
+      <w:pPr>
+        <w:ind w:left="2160" w:hanging="360"/>
+      </w:pPr>
+      <w:rPr>
+        <w:rFonts w:ascii="Wingdings" w:hAnsi="Wingdings" w:hint="default"/>
+      </w:rPr>
+    </w:lvl>
+    <w:lvl w:ilvl="3" w:tplc="04090001">
+      <w:start w:val="1"/>
+      <w:numFmt w:val="bullet"/>
+      <w:lvlText w:val=""/>
+      <w:lvlJc w:val="left"/>
+      <w:pPr>
+        <w:ind w:left="2880" w:hanging="360"/>
+      </w:pPr>
+      <w:rPr>
+        <w:rFonts w:ascii="Symbol" w:hAnsi="Symbol" w:hint="default"/>
+      </w:rPr>
+    </w:lvl>
+    <w:lvl w:ilvl="4" w:tplc="04090003">
+      <w:start w:val="1"/>
+      <w:numFmt w:val="bullet"/>
+      <w:lvlText w:val="o"/>
+      <w:lvlJc w:val="left"/>
+      <w:pPr>
+        <w:ind w:left="3600" w:hanging="360"/>
+      </w:pPr>
+      <w:rPr>
+        <w:rFonts w:ascii="Courier New" w:hAnsi="Courier New" w:hint="default"/>
+      </w:rPr>
+    </w:lvl>
+    <w:lvl w:ilvl="5" w:tplc="04090005" w:tentative="1">
+      <w:start w:val="1"/>
+      <w:numFmt w:val="bullet"/>
+      <w:lvlText w:val=""/>
+      <w:lvlJc w:val="left"/>
+      <w:pPr>
+        <w:ind w:left="4320" w:hanging="360"/>
+      </w:pPr>
+      <w:rPr>
+        <w:rFonts w:ascii="Wingdings" w:hAnsi="Wingdings" w:hint="default"/>
+      </w:rPr>
+    </w:lvl>
+    <w:lvl w:ilvl="6" w:tplc="04090001" w:tentative="1">
+      <w:start w:val="1"/>
+      <w:numFmt w:val="bullet"/>
+      <w:lvlText w:val=""/>
+      <w:lvlJc w:val="left"/>
+      <w:pPr>
+        <w:ind w:left="5040" w:hanging="360"/>
+      </w:pPr>
+      <w:rPr>
+        <w:rFonts w:ascii="Symbol" w:hAnsi="Symbol" w:hint="default"/>
+      </w:rPr>
+    </w:lvl>
+    <w:lvl w:ilvl="7" w:tplc="04090003" w:tentative="1">
+      <w:start w:val="1"/>
+      <w:numFmt w:val="bullet"/>
+      <w:lvlText w:val="o"/>
+      <w:lvlJc w:val="left"/>
+      <w:pPr>
+        <w:ind w:left="5760" w:hanging="360"/>
+      </w:pPr>
+      <w:rPr>
+        <w:rFonts w:ascii="Courier New" w:hAnsi="Courier New" w:hint="default"/>
+      </w:rPr>
+    </w:lvl>
+    <w:lvl w:ilvl="8" w:tplc="04090005" w:tentative="1">
+      <w:start w:val="1"/>
+      <w:numFmt w:val="bullet"/>
+      <w:lvlText w:val=""/>
+      <w:lvlJc w:val="left"/>
+      <w:pPr>
+        <w:ind w:left="6480" w:hanging="360"/>
+      </w:pPr>
+      <w:rPr>
+        <w:rFonts w:ascii="Wingdings" w:hAnsi="Wingdings" w:hint="default"/>
+      </w:rPr>
+    </w:lvl>
+  </w:abstractNum>
+  <w:abstractNum w:abstractNumId="15" w15:restartNumberingAfterBreak="0">
+    <w:nsid w:val="5B550C94"/>
+    <w:multiLevelType w:val="hybridMultilevel"/>
+    <w:tmpl w:val="A13C13A0"/>
+    <w:lvl w:ilvl="0" w:tplc="5B507634">
+      <w:start w:val="1"/>
+      <w:numFmt w:val="decimal"/>
+      <w:lvlText w:val="%1."/>
+      <w:lvlJc w:val="left"/>
+      <w:pPr>
+        <w:ind w:left="720" w:hanging="360"/>
+      </w:pPr>
+    </w:lvl>
+    <w:lvl w:ilvl="1" w:tplc="EC6A55C0">
+      <w:start w:val="1"/>
+      <w:numFmt w:val="lowerLetter"/>
+      <w:lvlText w:val="%2."/>
+      <w:lvlJc w:val="left"/>
+      <w:pPr>
+        <w:ind w:left="1440" w:hanging="360"/>
+      </w:pPr>
+    </w:lvl>
+    <w:lvl w:ilvl="2" w:tplc="0409001B" w:tentative="1">
+      <w:start w:val="1"/>
+      <w:numFmt w:val="lowerRoman"/>
+      <w:lvlText w:val="%3."/>
+      <w:lvlJc w:val="right"/>
+      <w:pPr>
+        <w:ind w:left="2160" w:hanging="180"/>
+      </w:pPr>
+    </w:lvl>
+    <w:lvl w:ilvl="3" w:tplc="0409000F" w:tentative="1">
+      <w:start w:val="1"/>
+      <w:numFmt w:val="decimal"/>
+      <w:lvlText w:val="%4."/>
+      <w:lvlJc w:val="left"/>
+      <w:pPr>
+        <w:ind w:left="2880" w:hanging="360"/>
+      </w:pPr>
+    </w:lvl>
+    <w:lvl w:ilvl="4" w:tplc="04090019" w:tentative="1">
+      <w:start w:val="1"/>
+      <w:numFmt w:val="lowerLetter"/>
+      <w:lvlText w:val="%5."/>
+      <w:lvlJc w:val="left"/>
+      <w:pPr>
+        <w:ind w:left="3600" w:hanging="360"/>
+      </w:pPr>
+    </w:lvl>
+    <w:lvl w:ilvl="5" w:tplc="0409001B" w:tentative="1">
+      <w:start w:val="1"/>
+      <w:numFmt w:val="lowerRoman"/>
+      <w:lvlText w:val="%6."/>
+      <w:lvlJc w:val="right"/>
+      <w:pPr>
+        <w:ind w:left="4320" w:hanging="180"/>
+      </w:pPr>
+    </w:lvl>
+    <w:lvl w:ilvl="6" w:tplc="0409000F" w:tentative="1">
+      <w:start w:val="1"/>
+      <w:numFmt w:val="decimal"/>
+      <w:lvlText w:val="%7."/>
+      <w:lvlJc w:val="left"/>
+      <w:pPr>
+        <w:ind w:left="5040" w:hanging="360"/>
+      </w:pPr>
+    </w:lvl>
+    <w:lvl w:ilvl="7" w:tplc="04090019" w:tentative="1">
+      <w:start w:val="1"/>
+      <w:numFmt w:val="lowerLetter"/>
+      <w:lvlText w:val="%8."/>
+      <w:lvlJc w:val="left"/>
+      <w:pPr>
+        <w:ind w:left="5760" w:hanging="360"/>
+      </w:pPr>
+    </w:lvl>
+    <w:lvl w:ilvl="8" w:tplc="0409001B" w:tentative="1">
+      <w:start w:val="1"/>
+      <w:numFmt w:val="lowerRoman"/>
+      <w:lvlText w:val="%9."/>
+      <w:lvlJc w:val="right"/>
+      <w:pPr>
+        <w:ind w:left="6480" w:hanging="180"/>
+      </w:pPr>
+    </w:lvl>
+  </w:abstractNum>
+  <w:abstractNum w:abstractNumId="16" w15:restartNumberingAfterBreak="0">
+    <w:nsid w:val="5F06446B"/>
+    <w:multiLevelType w:val="hybridMultilevel"/>
+    <w:tmpl w:val="FF1443CC"/>
+    <w:lvl w:ilvl="0" w:tplc="0409000F">
+      <w:start w:val="1"/>
+      <w:numFmt w:val="decimal"/>
+      <w:lvlText w:val="%1."/>
+      <w:lvlJc w:val="left"/>
+      <w:pPr>
+        <w:ind w:left="720" w:hanging="360"/>
+      </w:pPr>
+    </w:lvl>
+    <w:lvl w:ilvl="1" w:tplc="04090019">
+      <w:start w:val="1"/>
+      <w:numFmt w:val="lowerLetter"/>
+      <w:lvlText w:val="%2."/>
+      <w:lvlJc w:val="left"/>
+      <w:pPr>
+        <w:ind w:left="1440" w:hanging="360"/>
+      </w:pPr>
+    </w:lvl>
+    <w:lvl w:ilvl="2" w:tplc="0409001B">
+      <w:start w:val="1"/>
+      <w:numFmt w:val="lowerRoman"/>
+      <w:lvlText w:val="%3."/>
+      <w:lvlJc w:val="right"/>
+      <w:pPr>
+        <w:ind w:left="2160" w:hanging="180"/>
+      </w:pPr>
+    </w:lvl>
+    <w:lvl w:ilvl="3" w:tplc="0409000F">
+      <w:start w:val="1"/>
+      <w:numFmt w:val="decimal"/>
+      <w:lvlText w:val="%4."/>
+      <w:lvlJc w:val="left"/>
+      <w:pPr>
+        <w:ind w:left="2880" w:hanging="360"/>
+      </w:pPr>
+    </w:lvl>
+    <w:lvl w:ilvl="4" w:tplc="04090019" w:tentative="1">
+      <w:start w:val="1"/>
+      <w:numFmt w:val="lowerLetter"/>
+      <w:lvlText w:val="%5."/>
+      <w:lvlJc w:val="left"/>
+      <w:pPr>
+        <w:ind w:left="3600" w:hanging="360"/>
+      </w:pPr>
+    </w:lvl>
+    <w:lvl w:ilvl="5" w:tplc="0409001B" w:tentative="1">
+      <w:start w:val="1"/>
+      <w:numFmt w:val="lowerRoman"/>
+      <w:lvlText w:val="%6."/>
+      <w:lvlJc w:val="right"/>
+      <w:pPr>
+        <w:ind w:left="4320" w:hanging="180"/>
+      </w:pPr>
+    </w:lvl>
+    <w:lvl w:ilvl="6" w:tplc="0409000F" w:tentative="1">
+      <w:start w:val="1"/>
+      <w:numFmt w:val="decimal"/>
+      <w:lvlText w:val="%7."/>
+      <w:lvlJc w:val="left"/>
+      <w:pPr>
+        <w:ind w:left="5040" w:hanging="360"/>
+      </w:pPr>
+    </w:lvl>
+    <w:lvl w:ilvl="7" w:tplc="04090019" w:tentative="1">
+      <w:start w:val="1"/>
+      <w:numFmt w:val="lowerLetter"/>
+      <w:lvlText w:val="%8."/>
+      <w:lvlJc w:val="left"/>
+      <w:pPr>
+        <w:ind w:left="5760" w:hanging="360"/>
+      </w:pPr>
+    </w:lvl>
+    <w:lvl w:ilvl="8" w:tplc="0409001B" w:tentative="1">
+      <w:start w:val="1"/>
+      <w:numFmt w:val="lowerRoman"/>
+      <w:lvlText w:val="%9."/>
+      <w:lvlJc w:val="right"/>
+      <w:pPr>
+        <w:ind w:left="6480" w:hanging="180"/>
+      </w:pPr>
+    </w:lvl>
+  </w:abstractNum>
+  <w:num w:numId="1">
+    <w:abstractNumId w:val="13"/>
+  </w:num>
+  <w:num w:numId="2">
+    <w:abstractNumId w:val="12"/>
+  </w:num>
+  <w:num w:numId="3">
+    <w:abstractNumId w:val="15"/>
+  </w:num>
+  <w:num w:numId="4">
+    <w:abstractNumId w:val="10"/>
+  </w:num>
+  <w:num w:numId="5">
+    <w:abstractNumId w:val="7"/>
+  </w:num>
+  <w:num w:numId="6">
+    <w:abstractNumId w:val="9"/>
+  </w:num>
+  <w:num w:numId="7">
+    <w:abstractNumId w:val="11"/>
+  </w:num>
+  <w:num w:numId="8">
+    <w:abstractNumId w:val="14"/>
+  </w:num>
+  <w:num w:numId="9">
+    <w:abstractNumId w:val="16"/>
+  </w:num>
+  <w:num w:numId="10">
+    <w:abstractNumId w:val="0"/>
+  </w:num>
+  <w:num w:numId="11">
+    <w:abstractNumId w:val="1"/>
+  </w:num>
+  <w:num w:numId="12">
+    <w:abstractNumId w:val="2"/>
+  </w:num>
+  <w:num w:numId="13">
+    <w:abstractNumId w:val="3"/>
+  </w:num>
+  <w:num w:numId="14">
+    <w:abstractNumId w:val="8"/>
+  </w:num>
+  <w:num w:numId="15">
+    <w:abstractNumId w:val="4"/>
+  </w:num>
+  <w:num w:numId="16">
+    <w:abstractNumId w:val="5"/>
+  </w:num>
+  <w:num w:numId="17">
+    <w:abstractNumId w:val="6"/>
+  </w:num>
+</w:numbering>
 </file>
 
 <file path=word/styles.xml><?xml version="1.0" encoding="utf-8"?>
@@ -416,6 +1361,7 @@
     <w:lsdException w:name="HTML Sample" w:semiHidden="1" w:unhideWhenUsed="1"/>
     <w:lsdException w:name="HTML Typewriter" w:semiHidden="1" w:unhideWhenUsed="1"/>
     <w:lsdException w:name="HTML Variable" w:semiHidden="1" w:unhideWhenUsed="1"/>
+    <w:lsdException w:name="Normal Table" w:semiHidden="1" w:unhideWhenUsed="1"/>
     <w:lsdException w:name="annotation subject" w:semiHidden="1" w:unhideWhenUsed="1"/>
     <w:lsdException w:name="No List" w:semiHidden="1" w:unhideWhenUsed="1"/>
     <w:lsdException w:name="Outline List 1" w:semiHidden="1" w:unhideWhenUsed="1"/>
@@ -462,8 +1408,10 @@
     <w:lsdException w:name="Table Subtle 2" w:semiHidden="1" w:unhideWhenUsed="1"/>
     <w:lsdException w:name="Table Web 1" w:semiHidden="1" w:unhideWhenUsed="1"/>
     <w:lsdException w:name="Table Web 2" w:semiHidden="1" w:unhideWhenUsed="1"/>
+    <w:lsdException w:name="Table Web 3" w:semiHidden="1" w:unhideWhenUsed="1"/>
     <w:lsdException w:name="Balloon Text" w:semiHidden="1" w:unhideWhenUsed="1"/>
     <w:lsdException w:name="Table Grid" w:uiPriority="39"/>
+    <w:lsdException w:name="Table Theme" w:semiHidden="1" w:unhideWhenUsed="1"/>
     <w:lsdException w:name="Placeholder Text" w:semiHidden="1"/>
     <w:lsdException w:name="No Spacing" w:uiPriority="1" w:qFormat="1"/>
     <w:lsdException w:name="Light Shading" w:uiPriority="60"/>
@@ -793,6 +1741,132 @@
       <w:szCs w:val="18"/>
     </w:rPr>
   </w:style>
+  <w:style w:type="paragraph" w:styleId="ListParagraph">
+    <w:name w:val="List Paragraph"/>
+    <w:basedOn w:val="Normal"/>
+    <w:uiPriority w:val="34"/>
+    <w:qFormat/>
+    <w:rsid w:val="000A7EB6"/>
+    <w:pPr>
+      <w:ind w:left="720"/>
+      <w:contextualSpacing/>
+    </w:pPr>
+  </w:style>
+  <w:style w:type="numbering" w:customStyle="1" w:styleId="NumberList">
+    <w:name w:val="NumberList"/>
+    <w:basedOn w:val="NoList"/>
+    <w:uiPriority w:val="99"/>
+    <w:rsid w:val="000A7EB6"/>
+    <w:pPr>
+      <w:numPr>
+        <w:numId w:val="4"/>
+      </w:numPr>
+    </w:pPr>
+  </w:style>
+  <w:style w:type="paragraph" w:styleId="ListBullet3">
+    <w:name w:val="List Bullet 3"/>
+    <w:basedOn w:val="Normal"/>
+    <w:uiPriority w:val="99"/>
+    <w:unhideWhenUsed/>
+    <w:rsid w:val="0011342D"/>
+    <w:pPr>
+      <w:numPr>
+        <w:numId w:val="17"/>
+      </w:numPr>
+      <w:contextualSpacing/>
+    </w:pPr>
+  </w:style>
+  <w:style w:type="paragraph" w:styleId="ListBullet4">
+    <w:name w:val="List Bullet 4"/>
+    <w:basedOn w:val="Normal"/>
+    <w:uiPriority w:val="99"/>
+    <w:unhideWhenUsed/>
+    <w:rsid w:val="0011342D"/>
+    <w:pPr>
+      <w:numPr>
+        <w:numId w:val="16"/>
+      </w:numPr>
+      <w:contextualSpacing/>
+    </w:pPr>
+  </w:style>
+  <w:style w:type="paragraph" w:styleId="ListNumber">
+    <w:name w:val="List Number"/>
+    <w:basedOn w:val="Normal"/>
+    <w:uiPriority w:val="99"/>
+    <w:unhideWhenUsed/>
+    <w:rsid w:val="0011342D"/>
+    <w:pPr>
+      <w:numPr>
+        <w:numId w:val="14"/>
+      </w:numPr>
+      <w:contextualSpacing/>
+    </w:pPr>
+  </w:style>
+  <w:style w:type="paragraph" w:styleId="ListBullet2">
+    <w:name w:val="List Bullet 2"/>
+    <w:basedOn w:val="Normal"/>
+    <w:uiPriority w:val="99"/>
+    <w:unhideWhenUsed/>
+    <w:rsid w:val="00101B40"/>
+    <w:pPr>
+      <w:numPr>
+        <w:numId w:val="5"/>
+      </w:numPr>
+      <w:contextualSpacing/>
+    </w:pPr>
+  </w:style>
+  <w:style w:type="paragraph" w:styleId="ListBullet">
+    <w:name w:val="List Bullet"/>
+    <w:basedOn w:val="Normal"/>
+    <w:uiPriority w:val="99"/>
+    <w:unhideWhenUsed/>
+    <w:rsid w:val="00101B40"/>
+    <w:pPr>
+      <w:numPr>
+        <w:numId w:val="6"/>
+      </w:numPr>
+      <w:contextualSpacing/>
+    </w:pPr>
+  </w:style>
+  <w:style w:type="paragraph" w:styleId="ListNumber2">
+    <w:name w:val="List Number 2"/>
+    <w:basedOn w:val="Normal"/>
+    <w:uiPriority w:val="99"/>
+    <w:unhideWhenUsed/>
+    <w:rsid w:val="0011342D"/>
+    <w:pPr>
+      <w:numPr>
+        <w:numId w:val="13"/>
+      </w:numPr>
+      <w:contextualSpacing/>
+    </w:pPr>
+  </w:style>
+  <w:style w:type="paragraph" w:styleId="ListNumber3">
+    <w:name w:val="List Number 3"/>
+    <w:basedOn w:val="Normal"/>
+    <w:uiPriority w:val="99"/>
+    <w:unhideWhenUsed/>
+    <w:rsid w:val="0011342D"/>
+    <w:pPr>
+      <w:numPr>
+        <w:numId w:val="12"/>
+      </w:numPr>
+      <w:contextualSpacing/>
+    </w:pPr>
+  </w:style>
+  <w:style w:type="paragraph" w:styleId="ListNumber4">
+    <w:name w:val="List Number 4"/>
+    <w:basedOn w:val="Normal"/>
+    <w:uiPriority w:val="99"/>
+    <w:unhideWhenUsed/>
+    <w:rsid w:val="0011342D"/>
+    <w:pPr>
+      <w:numPr>
+        <w:numId w:val="11"/>
+      </w:numPr>
+      <w:contextualSpacing/>
+    </w:pPr>
+  </w:style>
 </w:styles>
 </file>
 

</xml_diff>

<commit_message>
Add the base table style and debugging of other styles
</commit_message>
<xml_diff>
--- a/sane_doc_reports/populate/template.docx
+++ b/sane_doc_reports/populate/template.docx
@@ -3,13 +3,6 @@
 <w:document xmlns:wpc="http://schemas.microsoft.com/office/word/2010/wordprocessingCanvas" xmlns:cx="http://schemas.microsoft.com/office/drawing/2014/chartex" xmlns:cx1="http://schemas.microsoft.com/office/drawing/2015/9/8/chartex" xmlns:cx2="http://schemas.microsoft.com/office/drawing/2015/10/21/chartex" xmlns:cx3="http://schemas.microsoft.com/office/drawing/2016/5/9/chartex" xmlns:cx4="http://schemas.microsoft.com/office/drawing/2016/5/10/chartex" xmlns:cx5="http://schemas.microsoft.com/office/drawing/2016/5/11/chartex" xmlns:cx6="http://schemas.microsoft.com/office/drawing/2016/5/12/chartex" xmlns:cx7="http://schemas.microsoft.com/office/drawing/2016/5/13/chartex" xmlns:cx8="http://schemas.microsoft.com/office/drawing/2016/5/14/chartex" xmlns:mc="http://schemas.openxmlformats.org/markup-compatibility/2006" xmlns:aink="http://schemas.microsoft.com/office/drawing/2016/ink" xmlns:am3d="http://schemas.microsoft.com/office/drawing/2017/model3d" xmlns:o="urn:schemas-microsoft-com:office:office" xmlns:r="http://schemas.openxmlformats.org/officeDocument/2006/relationships" xmlns:m="http://schemas.openxmlformats.org/officeDocument/2006/math" xmlns:v="urn:schemas-microsoft-com:vml" xmlns:wp14="http://schemas.microsoft.com/office/word/2010/wordprocessingDrawing" xmlns:wp="http://schemas.openxmlformats.org/drawingml/2006/wordprocessingDrawing" xmlns:w10="urn:schemas-microsoft-com:office:word" xmlns:w="http://schemas.openxmlformats.org/wordprocessingml/2006/main" xmlns:w14="http://schemas.microsoft.com/office/word/2010/wordml" xmlns:w15="http://schemas.microsoft.com/office/word/2012/wordml" xmlns:w16cid="http://schemas.microsoft.com/office/word/2016/wordml/cid" xmlns:w16se="http://schemas.microsoft.com/office/word/2015/wordml/symex" xmlns:wpg="http://schemas.microsoft.com/office/word/2010/wordprocessingGroup" xmlns:wpi="http://schemas.microsoft.com/office/word/2010/wordprocessingInk" xmlns:wne="http://schemas.microsoft.com/office/word/2006/wordml" xmlns:wps="http://schemas.microsoft.com/office/word/2010/wordprocessingShape" mc:Ignorable="w14 w15 w16se w16cid wp14">
   <w:body>
     <w:p>
-      <w:pPr>
-        <w:pStyle w:val="ListNumber4"/>
-        <w:numPr>
-          <w:ilvl w:val="0"/>
-          <w:numId w:val="0"/>
-        </w:numPr>
-      </w:pPr>
       <w:bookmarkStart w:id="0" w:name="_GoBack"/>
       <w:bookmarkEnd w:id="0"/>
     </w:p>
@@ -1867,6 +1860,147 @@
       <w:contextualSpacing/>
     </w:pPr>
   </w:style>
+  <w:style w:type="table" w:styleId="TableGrid">
+    <w:name w:val="Table Grid"/>
+    <w:basedOn w:val="TableNormal"/>
+    <w:uiPriority w:val="39"/>
+    <w:rsid w:val="00C7582A"/>
+    <w:tblPr>
+      <w:tblBorders>
+        <w:top w:val="single" w:sz="4" w:space="0" w:color="auto"/>
+        <w:left w:val="single" w:sz="4" w:space="0" w:color="auto"/>
+        <w:bottom w:val="single" w:sz="4" w:space="0" w:color="auto"/>
+        <w:right w:val="single" w:sz="4" w:space="0" w:color="auto"/>
+        <w:insideH w:val="single" w:sz="4" w:space="0" w:color="auto"/>
+        <w:insideV w:val="single" w:sz="4" w:space="0" w:color="auto"/>
+      </w:tblBorders>
+    </w:tblPr>
+  </w:style>
+  <w:style w:type="table" w:styleId="TableGridLight">
+    <w:name w:val="Grid Table Light"/>
+    <w:basedOn w:val="TableNormal"/>
+    <w:uiPriority w:val="40"/>
+    <w:rsid w:val="00C7582A"/>
+    <w:tblPr>
+      <w:tblBorders>
+        <w:top w:val="single" w:sz="4" w:space="0" w:color="BFBFBF" w:themeColor="background1" w:themeShade="BF"/>
+        <w:left w:val="single" w:sz="4" w:space="0" w:color="BFBFBF" w:themeColor="background1" w:themeShade="BF"/>
+        <w:bottom w:val="single" w:sz="4" w:space="0" w:color="BFBFBF" w:themeColor="background1" w:themeShade="BF"/>
+        <w:right w:val="single" w:sz="4" w:space="0" w:color="BFBFBF" w:themeColor="background1" w:themeShade="BF"/>
+        <w:insideH w:val="single" w:sz="4" w:space="0" w:color="BFBFBF" w:themeColor="background1" w:themeShade="BF"/>
+        <w:insideV w:val="single" w:sz="4" w:space="0" w:color="BFBFBF" w:themeColor="background1" w:themeShade="BF"/>
+      </w:tblBorders>
+    </w:tblPr>
+  </w:style>
+  <w:style w:type="table" w:styleId="PlainTable1">
+    <w:name w:val="Plain Table 1"/>
+    <w:basedOn w:val="TableNormal"/>
+    <w:uiPriority w:val="41"/>
+    <w:rsid w:val="00C7582A"/>
+    <w:tblPr>
+      <w:tblStyleRowBandSize w:val="1"/>
+      <w:tblStyleColBandSize w:val="1"/>
+      <w:tblBorders>
+        <w:top w:val="single" w:sz="4" w:space="0" w:color="BFBFBF" w:themeColor="background1" w:themeShade="BF"/>
+        <w:left w:val="single" w:sz="4" w:space="0" w:color="BFBFBF" w:themeColor="background1" w:themeShade="BF"/>
+        <w:bottom w:val="single" w:sz="4" w:space="0" w:color="BFBFBF" w:themeColor="background1" w:themeShade="BF"/>
+        <w:right w:val="single" w:sz="4" w:space="0" w:color="BFBFBF" w:themeColor="background1" w:themeShade="BF"/>
+        <w:insideH w:val="single" w:sz="4" w:space="0" w:color="BFBFBF" w:themeColor="background1" w:themeShade="BF"/>
+        <w:insideV w:val="single" w:sz="4" w:space="0" w:color="BFBFBF" w:themeColor="background1" w:themeShade="BF"/>
+      </w:tblBorders>
+    </w:tblPr>
+    <w:tblStylePr w:type="firstRow">
+      <w:rPr>
+        <w:b/>
+        <w:bCs/>
+      </w:rPr>
+    </w:tblStylePr>
+    <w:tblStylePr w:type="lastRow">
+      <w:rPr>
+        <w:b/>
+        <w:bCs/>
+      </w:rPr>
+      <w:tblPr/>
+      <w:tcPr>
+        <w:tcBorders>
+          <w:top w:val="double" w:sz="4" w:space="0" w:color="BFBFBF" w:themeColor="background1" w:themeShade="BF"/>
+        </w:tcBorders>
+      </w:tcPr>
+    </w:tblStylePr>
+    <w:tblStylePr w:type="firstCol">
+      <w:rPr>
+        <w:b/>
+        <w:bCs/>
+      </w:rPr>
+    </w:tblStylePr>
+    <w:tblStylePr w:type="lastCol">
+      <w:rPr>
+        <w:b/>
+        <w:bCs/>
+      </w:rPr>
+    </w:tblStylePr>
+    <w:tblStylePr w:type="band1Vert">
+      <w:tblPr/>
+      <w:tcPr>
+        <w:shd w:val="clear" w:color="auto" w:fill="F2F2F2" w:themeFill="background1" w:themeFillShade="F2"/>
+      </w:tcPr>
+    </w:tblStylePr>
+    <w:tblStylePr w:type="band1Horz">
+      <w:tblPr/>
+      <w:tcPr>
+        <w:shd w:val="clear" w:color="auto" w:fill="F2F2F2" w:themeFill="background1" w:themeFillShade="F2"/>
+      </w:tcPr>
+    </w:tblStylePr>
+  </w:style>
+  <w:style w:type="table" w:customStyle="1" w:styleId="TableDemisto">
+    <w:name w:val="TableDemisto"/>
+    <w:basedOn w:val="PlainTable1"/>
+    <w:uiPriority w:val="99"/>
+    <w:rsid w:val="00BC232B"/>
+    <w:tblPr/>
+    <w:tblStylePr w:type="firstRow">
+      <w:rPr>
+        <w:b/>
+        <w:bCs/>
+      </w:rPr>
+    </w:tblStylePr>
+    <w:tblStylePr w:type="lastRow">
+      <w:rPr>
+        <w:b/>
+        <w:bCs/>
+      </w:rPr>
+      <w:tblPr/>
+      <w:tcPr>
+        <w:tcBorders>
+          <w:top w:val="double" w:sz="4" w:space="0" w:color="BFBFBF" w:themeColor="background1" w:themeShade="BF"/>
+        </w:tcBorders>
+      </w:tcPr>
+    </w:tblStylePr>
+    <w:tblStylePr w:type="firstCol">
+      <w:rPr>
+        <w:b/>
+        <w:bCs/>
+      </w:rPr>
+    </w:tblStylePr>
+    <w:tblStylePr w:type="lastCol">
+      <w:rPr>
+        <w:b/>
+        <w:bCs/>
+      </w:rPr>
+    </w:tblStylePr>
+    <w:tblStylePr w:type="band1Vert">
+      <w:tblPr/>
+      <w:tcPr>
+        <w:shd w:val="clear" w:color="auto" w:fill="F2F2F2" w:themeFill="background1" w:themeFillShade="F2"/>
+      </w:tcPr>
+    </w:tblStylePr>
+    <w:tblStylePr w:type="band1Horz">
+      <w:tblPr/>
+      <w:tcPr>
+        <w:shd w:val="clear" w:color="auto" w:fill="F2F2F2" w:themeFill="background1" w:themeFillShade="F2"/>
+      </w:tcPr>
+    </w:tblStylePr>
+  </w:style>
 </w:styles>
 </file>
 

</xml_diff>

<commit_message>
Fix the list order numbers
</commit_message>
<xml_diff>
--- a/sane_doc_reports/populate/template.docx
+++ b/sane_doc_reports/populate/template.docx
@@ -3,6 +3,13 @@
 <w:document xmlns:wpc="http://schemas.microsoft.com/office/word/2010/wordprocessingCanvas" xmlns:cx="http://schemas.microsoft.com/office/drawing/2014/chartex" xmlns:cx1="http://schemas.microsoft.com/office/drawing/2015/9/8/chartex" xmlns:cx2="http://schemas.microsoft.com/office/drawing/2015/10/21/chartex" xmlns:cx3="http://schemas.microsoft.com/office/drawing/2016/5/9/chartex" xmlns:cx4="http://schemas.microsoft.com/office/drawing/2016/5/10/chartex" xmlns:cx5="http://schemas.microsoft.com/office/drawing/2016/5/11/chartex" xmlns:cx6="http://schemas.microsoft.com/office/drawing/2016/5/12/chartex" xmlns:cx7="http://schemas.microsoft.com/office/drawing/2016/5/13/chartex" xmlns:cx8="http://schemas.microsoft.com/office/drawing/2016/5/14/chartex" xmlns:mc="http://schemas.openxmlformats.org/markup-compatibility/2006" xmlns:aink="http://schemas.microsoft.com/office/drawing/2016/ink" xmlns:am3d="http://schemas.microsoft.com/office/drawing/2017/model3d" xmlns:o="urn:schemas-microsoft-com:office:office" xmlns:r="http://schemas.openxmlformats.org/officeDocument/2006/relationships" xmlns:m="http://schemas.openxmlformats.org/officeDocument/2006/math" xmlns:v="urn:schemas-microsoft-com:vml" xmlns:wp14="http://schemas.microsoft.com/office/word/2010/wordprocessingDrawing" xmlns:wp="http://schemas.openxmlformats.org/drawingml/2006/wordprocessingDrawing" xmlns:w10="urn:schemas-microsoft-com:office:word" xmlns:w="http://schemas.openxmlformats.org/wordprocessingml/2006/main" xmlns:w14="http://schemas.microsoft.com/office/word/2010/wordml" xmlns:w15="http://schemas.microsoft.com/office/word/2012/wordml" xmlns:w16cid="http://schemas.microsoft.com/office/word/2016/wordml/cid" xmlns:w16se="http://schemas.microsoft.com/office/word/2015/wordml/symex" xmlns:wpg="http://schemas.microsoft.com/office/word/2010/wordprocessingGroup" xmlns:wpi="http://schemas.microsoft.com/office/word/2010/wordprocessingInk" xmlns:wne="http://schemas.microsoft.com/office/word/2006/wordml" xmlns:wps="http://schemas.microsoft.com/office/word/2010/wordprocessingShape" mc:Ignorable="w14 w15 w16se w16cid wp14">
   <w:body>
     <w:p>
+      <w:pPr>
+        <w:pStyle w:val="ListBullet4"/>
+        <w:numPr>
+          <w:ilvl w:val="0"/>
+          <w:numId w:val="0"/>
+        </w:numPr>
+      </w:pPr>
       <w:bookmarkStart w:id="0" w:name="_GoBack"/>
       <w:bookmarkEnd w:id="0"/>
     </w:p>
@@ -307,10 +314,11 @@
   <w:abstractNum w:abstractNumId="0" w15:restartNumberingAfterBreak="0">
     <w:nsid w:val="FFFFFF7C"/>
     <w:multiLevelType w:val="singleLevel"/>
-    <w:tmpl w:val="00C4BEFE"/>
+    <w:tmpl w:val="581C90CA"/>
     <w:lvl w:ilvl="0">
-      <w:start w:val="1"/>
-      <w:numFmt w:val="decimal"/>
+      <w:start w:val="5"/>
+      <w:numFmt w:val="decimal"/>
+      <w:pStyle w:val="ListNumber5"/>
       <w:lvlText w:val="%1."/>
       <w:lvlJc w:val="left"/>
       <w:pPr>
@@ -319,66 +327,69 @@
         </w:tabs>
         <w:ind w:left="1492" w:hanging="360"/>
       </w:pPr>
+      <w:rPr>
+        <w:rFonts w:hint="default"/>
+      </w:rPr>
     </w:lvl>
   </w:abstractNum>
   <w:abstractNum w:abstractNumId="1" w15:restartNumberingAfterBreak="0">
     <w:nsid w:val="FFFFFF7D"/>
     <w:multiLevelType w:val="singleLevel"/>
-    <w:tmpl w:val="E33AD240"/>
+    <w:tmpl w:val="FE5E14B6"/>
     <w:lvl w:ilvl="0">
       <w:start w:val="1"/>
       <w:numFmt w:val="decimal"/>
       <w:pStyle w:val="ListNumber4"/>
-      <w:lvlText w:val="%1."/>
-      <w:lvlJc w:val="left"/>
-      <w:pPr>
-        <w:tabs>
-          <w:tab w:val="num" w:pos="1209"/>
-        </w:tabs>
+      <w:lvlText w:val="%1)"/>
+      <w:lvlJc w:val="left"/>
+      <w:pPr>
         <w:ind w:left="1209" w:hanging="360"/>
       </w:pPr>
+      <w:rPr>
+        <w:rFonts w:hint="default"/>
+      </w:rPr>
     </w:lvl>
   </w:abstractNum>
   <w:abstractNum w:abstractNumId="2" w15:restartNumberingAfterBreak="0">
     <w:nsid w:val="FFFFFF7E"/>
     <w:multiLevelType w:val="singleLevel"/>
-    <w:tmpl w:val="E04E98A0"/>
+    <w:tmpl w:val="67467B3C"/>
     <w:lvl w:ilvl="0">
       <w:start w:val="1"/>
       <w:numFmt w:val="decimal"/>
       <w:pStyle w:val="ListNumber3"/>
-      <w:lvlText w:val="%1."/>
-      <w:lvlJc w:val="left"/>
-      <w:pPr>
-        <w:tabs>
-          <w:tab w:val="num" w:pos="926"/>
-        </w:tabs>
+      <w:lvlText w:val="%1)"/>
+      <w:lvlJc w:val="left"/>
+      <w:pPr>
         <w:ind w:left="926" w:hanging="360"/>
       </w:pPr>
+      <w:rPr>
+        <w:rFonts w:hint="default"/>
+      </w:rPr>
     </w:lvl>
   </w:abstractNum>
   <w:abstractNum w:abstractNumId="3" w15:restartNumberingAfterBreak="0">
     <w:nsid w:val="FFFFFF7F"/>
     <w:multiLevelType w:val="singleLevel"/>
-    <w:tmpl w:val="400A19A8"/>
+    <w:tmpl w:val="DDEC437A"/>
     <w:lvl w:ilvl="0">
       <w:start w:val="1"/>
       <w:numFmt w:val="decimal"/>
       <w:pStyle w:val="ListNumber2"/>
-      <w:lvlText w:val="%1."/>
-      <w:lvlJc w:val="left"/>
-      <w:pPr>
-        <w:tabs>
-          <w:tab w:val="num" w:pos="643"/>
-        </w:tabs>
+      <w:lvlText w:val="%1)"/>
+      <w:lvlJc w:val="left"/>
+      <w:pPr>
         <w:ind w:left="643" w:hanging="360"/>
       </w:pPr>
+      <w:rPr>
+        <w:rFonts w:hint="default"/>
+      </w:rPr>
     </w:lvl>
   </w:abstractNum>
   <w:abstractNum w:abstractNumId="4" w15:restartNumberingAfterBreak="0">
     <w:nsid w:val="FFFFFF80"/>
     <w:multiLevelType w:val="singleLevel"/>
-    <w:tmpl w:val="977850C8"/>
+    <w:tmpl w:val="D05E4830"/>
     <w:lvl w:ilvl="0">
       <w:start w:val="1"/>
       <w:numFmt w:val="bullet"/>
@@ -398,7 +409,7 @@
   <w:abstractNum w:abstractNumId="5" w15:restartNumberingAfterBreak="0">
     <w:nsid w:val="FFFFFF81"/>
     <w:multiLevelType w:val="singleLevel"/>
-    <w:tmpl w:val="99BE95D2"/>
+    <w:tmpl w:val="BACE2AAC"/>
     <w:lvl w:ilvl="0">
       <w:start w:val="1"/>
       <w:numFmt w:val="bullet"/>
@@ -461,19 +472,19 @@
   <w:abstractNum w:abstractNumId="8" w15:restartNumberingAfterBreak="0">
     <w:nsid w:val="FFFFFF88"/>
     <w:multiLevelType w:val="singleLevel"/>
-    <w:tmpl w:val="CAAA84AE"/>
+    <w:tmpl w:val="3A5AFACC"/>
     <w:lvl w:ilvl="0">
       <w:start w:val="1"/>
       <w:numFmt w:val="decimal"/>
       <w:pStyle w:val="ListNumber"/>
-      <w:lvlText w:val="%1."/>
-      <w:lvlJc w:val="left"/>
-      <w:pPr>
-        <w:tabs>
-          <w:tab w:val="num" w:pos="360"/>
-        </w:tabs>
+      <w:lvlText w:val="%1)"/>
+      <w:lvlJc w:val="left"/>
+      <w:pPr>
         <w:ind w:left="360" w:hanging="360"/>
       </w:pPr>
+      <w:rPr>
+        <w:rFonts w:hint="default"/>
+      </w:rPr>
     </w:lvl>
   </w:abstractNum>
   <w:abstractNum w:abstractNumId="9" w15:restartNumberingAfterBreak="0">
@@ -585,10 +596,99 @@
     </w:lvl>
   </w:abstractNum>
   <w:abstractNum w:abstractNumId="11" w15:restartNumberingAfterBreak="0">
+    <w:nsid w:val="1C133827"/>
+    <w:multiLevelType w:val="multilevel"/>
+    <w:tmpl w:val="C3C6081A"/>
+    <w:lvl w:ilvl="0">
+      <w:start w:val="1"/>
+      <w:numFmt w:val="decimal"/>
+      <w:lvlText w:val="%1)"/>
+      <w:lvlJc w:val="left"/>
+      <w:pPr>
+        <w:ind w:left="1209" w:hanging="360"/>
+      </w:pPr>
+      <w:rPr>
+        <w:rFonts w:hint="default"/>
+      </w:rPr>
+    </w:lvl>
+    <w:lvl w:ilvl="1">
+      <w:start w:val="1"/>
+      <w:numFmt w:val="lowerLetter"/>
+      <w:lvlText w:val="%2)"/>
+      <w:lvlJc w:val="left"/>
+      <w:pPr>
+        <w:ind w:left="1569" w:hanging="360"/>
+      </w:pPr>
+    </w:lvl>
+    <w:lvl w:ilvl="2">
+      <w:start w:val="1"/>
+      <w:numFmt w:val="lowerRoman"/>
+      <w:lvlText w:val="%3)"/>
+      <w:lvlJc w:val="left"/>
+      <w:pPr>
+        <w:ind w:left="1929" w:hanging="360"/>
+      </w:pPr>
+    </w:lvl>
+    <w:lvl w:ilvl="3">
+      <w:start w:val="1"/>
+      <w:numFmt w:val="decimal"/>
+      <w:lvlText w:val="(%4)"/>
+      <w:lvlJc w:val="left"/>
+      <w:pPr>
+        <w:ind w:left="2289" w:hanging="360"/>
+      </w:pPr>
+    </w:lvl>
+    <w:lvl w:ilvl="4">
+      <w:start w:val="1"/>
+      <w:numFmt w:val="lowerLetter"/>
+      <w:lvlText w:val="(%5)"/>
+      <w:lvlJc w:val="left"/>
+      <w:pPr>
+        <w:ind w:left="2649" w:hanging="360"/>
+      </w:pPr>
+    </w:lvl>
+    <w:lvl w:ilvl="5">
+      <w:start w:val="1"/>
+      <w:numFmt w:val="lowerRoman"/>
+      <w:lvlText w:val="(%6)"/>
+      <w:lvlJc w:val="left"/>
+      <w:pPr>
+        <w:ind w:left="3009" w:hanging="360"/>
+      </w:pPr>
+    </w:lvl>
+    <w:lvl w:ilvl="6">
+      <w:start w:val="1"/>
+      <w:numFmt w:val="decimal"/>
+      <w:lvlText w:val="%7."/>
+      <w:lvlJc w:val="left"/>
+      <w:pPr>
+        <w:ind w:left="3369" w:hanging="360"/>
+      </w:pPr>
+    </w:lvl>
+    <w:lvl w:ilvl="7">
+      <w:start w:val="1"/>
+      <w:numFmt w:val="lowerLetter"/>
+      <w:lvlText w:val="%8."/>
+      <w:lvlJc w:val="left"/>
+      <w:pPr>
+        <w:ind w:left="3729" w:hanging="360"/>
+      </w:pPr>
+    </w:lvl>
+    <w:lvl w:ilvl="8">
+      <w:start w:val="1"/>
+      <w:numFmt w:val="lowerRoman"/>
+      <w:lvlText w:val="%9."/>
+      <w:lvlJc w:val="left"/>
+      <w:pPr>
+        <w:ind w:left="4089" w:hanging="360"/>
+      </w:pPr>
+    </w:lvl>
+  </w:abstractNum>
+  <w:abstractNum w:abstractNumId="12" w15:restartNumberingAfterBreak="0">
     <w:nsid w:val="1D737AEB"/>
     <w:multiLevelType w:val="hybridMultilevel"/>
     <w:tmpl w:val="AD005888"/>
-    <w:lvl w:ilvl="0" w:tplc="04090001">
+    <w:lvl w:ilvl="0" w:tplc="65E80E02">
       <w:start w:val="1"/>
       <w:numFmt w:val="bullet"/>
       <w:lvlText w:val=""/>
@@ -600,7 +700,7 @@
         <w:rFonts w:ascii="Symbol" w:hAnsi="Symbol" w:hint="default"/>
       </w:rPr>
     </w:lvl>
-    <w:lvl w:ilvl="1" w:tplc="04090003">
+    <w:lvl w:ilvl="1" w:tplc="BBE4CB60">
       <w:start w:val="1"/>
       <w:numFmt w:val="bullet"/>
       <w:lvlText w:val="o"/>
@@ -612,7 +712,7 @@
         <w:rFonts w:ascii="Courier New" w:hAnsi="Courier New" w:hint="default"/>
       </w:rPr>
     </w:lvl>
-    <w:lvl w:ilvl="2" w:tplc="04090005" w:tentative="1">
+    <w:lvl w:ilvl="2" w:tplc="A06254E0" w:tentative="1">
       <w:start w:val="1"/>
       <w:numFmt w:val="bullet"/>
       <w:lvlText w:val=""/>
@@ -624,7 +724,7 @@
         <w:rFonts w:ascii="Wingdings" w:hAnsi="Wingdings" w:hint="default"/>
       </w:rPr>
     </w:lvl>
-    <w:lvl w:ilvl="3" w:tplc="04090001" w:tentative="1">
+    <w:lvl w:ilvl="3" w:tplc="6CA2FC7C" w:tentative="1">
       <w:start w:val="1"/>
       <w:numFmt w:val="bullet"/>
       <w:lvlText w:val=""/>
@@ -636,7 +736,7 @@
         <w:rFonts w:ascii="Symbol" w:hAnsi="Symbol" w:hint="default"/>
       </w:rPr>
     </w:lvl>
-    <w:lvl w:ilvl="4" w:tplc="04090003" w:tentative="1">
+    <w:lvl w:ilvl="4" w:tplc="E4A63176" w:tentative="1">
       <w:start w:val="1"/>
       <w:numFmt w:val="bullet"/>
       <w:lvlText w:val="o"/>
@@ -648,7 +748,7 @@
         <w:rFonts w:ascii="Courier New" w:hAnsi="Courier New" w:hint="default"/>
       </w:rPr>
     </w:lvl>
-    <w:lvl w:ilvl="5" w:tplc="04090005" w:tentative="1">
+    <w:lvl w:ilvl="5" w:tplc="D1A2DAFA" w:tentative="1">
       <w:start w:val="1"/>
       <w:numFmt w:val="bullet"/>
       <w:lvlText w:val=""/>
@@ -660,7 +760,7 @@
         <w:rFonts w:ascii="Wingdings" w:hAnsi="Wingdings" w:hint="default"/>
       </w:rPr>
     </w:lvl>
-    <w:lvl w:ilvl="6" w:tplc="04090001" w:tentative="1">
+    <w:lvl w:ilvl="6" w:tplc="5A886E8E" w:tentative="1">
       <w:start w:val="1"/>
       <w:numFmt w:val="bullet"/>
       <w:lvlText w:val=""/>
@@ -672,7 +772,7 @@
         <w:rFonts w:ascii="Symbol" w:hAnsi="Symbol" w:hint="default"/>
       </w:rPr>
     </w:lvl>
-    <w:lvl w:ilvl="7" w:tplc="04090003" w:tentative="1">
+    <w:lvl w:ilvl="7" w:tplc="B380A5B6" w:tentative="1">
       <w:start w:val="1"/>
       <w:numFmt w:val="bullet"/>
       <w:lvlText w:val="o"/>
@@ -684,7 +784,7 @@
         <w:rFonts w:ascii="Courier New" w:hAnsi="Courier New" w:hint="default"/>
       </w:rPr>
     </w:lvl>
-    <w:lvl w:ilvl="8" w:tplc="04090005" w:tentative="1">
+    <w:lvl w:ilvl="8" w:tplc="CD2CBA3E" w:tentative="1">
       <w:start w:val="1"/>
       <w:numFmt w:val="bullet"/>
       <w:lvlText w:val=""/>
@@ -697,11 +797,11 @@
       </w:rPr>
     </w:lvl>
   </w:abstractNum>
-  <w:abstractNum w:abstractNumId="12" w15:restartNumberingAfterBreak="0">
+  <w:abstractNum w:abstractNumId="13" w15:restartNumberingAfterBreak="0">
     <w:nsid w:val="1E2F1A42"/>
     <w:multiLevelType w:val="hybridMultilevel"/>
     <w:tmpl w:val="FFCA94D8"/>
-    <w:lvl w:ilvl="0" w:tplc="0409000F">
+    <w:lvl w:ilvl="0" w:tplc="87682CC2">
       <w:start w:val="1"/>
       <w:numFmt w:val="decimal"/>
       <w:lvlText w:val="%1."/>
@@ -710,7 +810,7 @@
         <w:ind w:left="720" w:hanging="360"/>
       </w:pPr>
     </w:lvl>
-    <w:lvl w:ilvl="1" w:tplc="04090019" w:tentative="1">
+    <w:lvl w:ilvl="1" w:tplc="6FE886BC" w:tentative="1">
       <w:start w:val="1"/>
       <w:numFmt w:val="lowerLetter"/>
       <w:lvlText w:val="%2."/>
@@ -719,7 +819,7 @@
         <w:ind w:left="1440" w:hanging="360"/>
       </w:pPr>
     </w:lvl>
-    <w:lvl w:ilvl="2" w:tplc="0409001B" w:tentative="1">
+    <w:lvl w:ilvl="2" w:tplc="4FE44604" w:tentative="1">
       <w:start w:val="1"/>
       <w:numFmt w:val="lowerRoman"/>
       <w:lvlText w:val="%3."/>
@@ -728,7 +828,7 @@
         <w:ind w:left="2160" w:hanging="180"/>
       </w:pPr>
     </w:lvl>
-    <w:lvl w:ilvl="3" w:tplc="0409000F" w:tentative="1">
+    <w:lvl w:ilvl="3" w:tplc="86366500" w:tentative="1">
       <w:start w:val="1"/>
       <w:numFmt w:val="decimal"/>
       <w:lvlText w:val="%4."/>
@@ -737,7 +837,7 @@
         <w:ind w:left="2880" w:hanging="360"/>
       </w:pPr>
     </w:lvl>
-    <w:lvl w:ilvl="4" w:tplc="04090019" w:tentative="1">
+    <w:lvl w:ilvl="4" w:tplc="294E20A4" w:tentative="1">
       <w:start w:val="1"/>
       <w:numFmt w:val="lowerLetter"/>
       <w:lvlText w:val="%5."/>
@@ -746,7 +846,7 @@
         <w:ind w:left="3600" w:hanging="360"/>
       </w:pPr>
     </w:lvl>
-    <w:lvl w:ilvl="5" w:tplc="0409001B" w:tentative="1">
+    <w:lvl w:ilvl="5" w:tplc="A2341EFE" w:tentative="1">
       <w:start w:val="1"/>
       <w:numFmt w:val="lowerRoman"/>
       <w:lvlText w:val="%6."/>
@@ -755,7 +855,7 @@
         <w:ind w:left="4320" w:hanging="180"/>
       </w:pPr>
     </w:lvl>
-    <w:lvl w:ilvl="6" w:tplc="0409000F" w:tentative="1">
+    <w:lvl w:ilvl="6" w:tplc="49AE129E" w:tentative="1">
       <w:start w:val="1"/>
       <w:numFmt w:val="decimal"/>
       <w:lvlText w:val="%7."/>
@@ -764,7 +864,7 @@
         <w:ind w:left="5040" w:hanging="360"/>
       </w:pPr>
     </w:lvl>
-    <w:lvl w:ilvl="7" w:tplc="04090019" w:tentative="1">
+    <w:lvl w:ilvl="7" w:tplc="934EA488" w:tentative="1">
       <w:start w:val="1"/>
       <w:numFmt w:val="lowerLetter"/>
       <w:lvlText w:val="%8."/>
@@ -773,7 +873,7 @@
         <w:ind w:left="5760" w:hanging="360"/>
       </w:pPr>
     </w:lvl>
-    <w:lvl w:ilvl="8" w:tplc="0409001B" w:tentative="1">
+    <w:lvl w:ilvl="8" w:tplc="7368E73C" w:tentative="1">
       <w:start w:val="1"/>
       <w:numFmt w:val="lowerRoman"/>
       <w:lvlText w:val="%9."/>
@@ -783,11 +883,11 @@
       </w:pPr>
     </w:lvl>
   </w:abstractNum>
-  <w:abstractNum w:abstractNumId="13" w15:restartNumberingAfterBreak="0">
+  <w:abstractNum w:abstractNumId="14" w15:restartNumberingAfterBreak="0">
     <w:nsid w:val="217824B3"/>
     <w:multiLevelType w:val="hybridMultilevel"/>
     <w:tmpl w:val="135ACB5E"/>
-    <w:lvl w:ilvl="0" w:tplc="04090001">
+    <w:lvl w:ilvl="0" w:tplc="3E941044">
       <w:start w:val="1"/>
       <w:numFmt w:val="bullet"/>
       <w:lvlText w:val=""/>
@@ -799,7 +899,7 @@
         <w:rFonts w:ascii="Symbol" w:hAnsi="Symbol" w:hint="default"/>
       </w:rPr>
     </w:lvl>
-    <w:lvl w:ilvl="1" w:tplc="5EFAF2AE">
+    <w:lvl w:ilvl="1" w:tplc="6D304378">
       <w:start w:val="1"/>
       <w:numFmt w:val="bullet"/>
       <w:lvlText w:val="o"/>
@@ -811,7 +911,7 @@
         <w:rFonts w:ascii="Courier New" w:hAnsi="Courier New" w:hint="default"/>
       </w:rPr>
     </w:lvl>
-    <w:lvl w:ilvl="2" w:tplc="04090005" w:tentative="1">
+    <w:lvl w:ilvl="2" w:tplc="C846AE70" w:tentative="1">
       <w:start w:val="1"/>
       <w:numFmt w:val="bullet"/>
       <w:lvlText w:val=""/>
@@ -823,7 +923,7 @@
         <w:rFonts w:ascii="Wingdings" w:hAnsi="Wingdings" w:hint="default"/>
       </w:rPr>
     </w:lvl>
-    <w:lvl w:ilvl="3" w:tplc="04090001" w:tentative="1">
+    <w:lvl w:ilvl="3" w:tplc="6C3E246C" w:tentative="1">
       <w:start w:val="1"/>
       <w:numFmt w:val="bullet"/>
       <w:lvlText w:val=""/>
@@ -835,7 +935,7 @@
         <w:rFonts w:ascii="Symbol" w:hAnsi="Symbol" w:hint="default"/>
       </w:rPr>
     </w:lvl>
-    <w:lvl w:ilvl="4" w:tplc="04090003" w:tentative="1">
+    <w:lvl w:ilvl="4" w:tplc="C8F867E8" w:tentative="1">
       <w:start w:val="1"/>
       <w:numFmt w:val="bullet"/>
       <w:lvlText w:val="o"/>
@@ -847,7 +947,7 @@
         <w:rFonts w:ascii="Courier New" w:hAnsi="Courier New" w:hint="default"/>
       </w:rPr>
     </w:lvl>
-    <w:lvl w:ilvl="5" w:tplc="04090005" w:tentative="1">
+    <w:lvl w:ilvl="5" w:tplc="B33476BC" w:tentative="1">
       <w:start w:val="1"/>
       <w:numFmt w:val="bullet"/>
       <w:lvlText w:val=""/>
@@ -859,7 +959,7 @@
         <w:rFonts w:ascii="Wingdings" w:hAnsi="Wingdings" w:hint="default"/>
       </w:rPr>
     </w:lvl>
-    <w:lvl w:ilvl="6" w:tplc="04090001" w:tentative="1">
+    <w:lvl w:ilvl="6" w:tplc="822AED34" w:tentative="1">
       <w:start w:val="1"/>
       <w:numFmt w:val="bullet"/>
       <w:lvlText w:val=""/>
@@ -871,7 +971,7 @@
         <w:rFonts w:ascii="Symbol" w:hAnsi="Symbol" w:hint="default"/>
       </w:rPr>
     </w:lvl>
-    <w:lvl w:ilvl="7" w:tplc="04090003" w:tentative="1">
+    <w:lvl w:ilvl="7" w:tplc="7520CC92" w:tentative="1">
       <w:start w:val="1"/>
       <w:numFmt w:val="bullet"/>
       <w:lvlText w:val="o"/>
@@ -883,7 +983,7 @@
         <w:rFonts w:ascii="Courier New" w:hAnsi="Courier New" w:hint="default"/>
       </w:rPr>
     </w:lvl>
-    <w:lvl w:ilvl="8" w:tplc="04090005" w:tentative="1">
+    <w:lvl w:ilvl="8" w:tplc="86DC0BBA" w:tentative="1">
       <w:start w:val="1"/>
       <w:numFmt w:val="bullet"/>
       <w:lvlText w:val=""/>
@@ -896,124 +996,590 @@
       </w:rPr>
     </w:lvl>
   </w:abstractNum>
-  <w:abstractNum w:abstractNumId="14" w15:restartNumberingAfterBreak="0">
+  <w:abstractNum w:abstractNumId="15" w15:restartNumberingAfterBreak="0">
+    <w:nsid w:val="3D797ED6"/>
+    <w:multiLevelType w:val="multilevel"/>
+    <w:tmpl w:val="5014A28A"/>
+    <w:lvl w:ilvl="0">
+      <w:start w:val="1"/>
+      <w:numFmt w:val="upperRoman"/>
+      <w:lvlText w:val="%1."/>
+      <w:lvlJc w:val="left"/>
+      <w:pPr>
+        <w:ind w:left="284" w:firstLine="0"/>
+      </w:pPr>
+      <w:rPr>
+        <w:rFonts w:hint="default"/>
+      </w:rPr>
+    </w:lvl>
+    <w:lvl w:ilvl="1">
+      <w:start w:val="1"/>
+      <w:numFmt w:val="upperLetter"/>
+      <w:lvlText w:val="%2."/>
+      <w:lvlJc w:val="left"/>
+      <w:pPr>
+        <w:ind w:left="1004" w:firstLine="0"/>
+      </w:pPr>
+    </w:lvl>
+    <w:lvl w:ilvl="2">
+      <w:start w:val="1"/>
+      <w:numFmt w:val="decimal"/>
+      <w:lvlText w:val="%3."/>
+      <w:lvlJc w:val="left"/>
+      <w:pPr>
+        <w:ind w:left="1724" w:firstLine="0"/>
+      </w:pPr>
+    </w:lvl>
+    <w:lvl w:ilvl="3">
+      <w:start w:val="1"/>
+      <w:numFmt w:val="lowerLetter"/>
+      <w:lvlText w:val="%4)"/>
+      <w:lvlJc w:val="left"/>
+      <w:pPr>
+        <w:ind w:left="2444" w:firstLine="0"/>
+      </w:pPr>
+    </w:lvl>
+    <w:lvl w:ilvl="4">
+      <w:start w:val="1"/>
+      <w:numFmt w:val="decimal"/>
+      <w:lvlText w:val="(%5)"/>
+      <w:lvlJc w:val="left"/>
+      <w:pPr>
+        <w:ind w:left="3164" w:firstLine="0"/>
+      </w:pPr>
+    </w:lvl>
+    <w:lvl w:ilvl="5">
+      <w:start w:val="1"/>
+      <w:numFmt w:val="lowerLetter"/>
+      <w:lvlText w:val="(%6)"/>
+      <w:lvlJc w:val="left"/>
+      <w:pPr>
+        <w:ind w:left="3884" w:firstLine="0"/>
+      </w:pPr>
+    </w:lvl>
+    <w:lvl w:ilvl="6">
+      <w:start w:val="1"/>
+      <w:numFmt w:val="lowerRoman"/>
+      <w:lvlText w:val="(%7)"/>
+      <w:lvlJc w:val="left"/>
+      <w:pPr>
+        <w:ind w:left="4604" w:firstLine="0"/>
+      </w:pPr>
+    </w:lvl>
+    <w:lvl w:ilvl="7">
+      <w:start w:val="1"/>
+      <w:numFmt w:val="lowerLetter"/>
+      <w:lvlText w:val="(%8)"/>
+      <w:lvlJc w:val="left"/>
+      <w:pPr>
+        <w:ind w:left="5324" w:firstLine="0"/>
+      </w:pPr>
+    </w:lvl>
+    <w:lvl w:ilvl="8">
+      <w:start w:val="1"/>
+      <w:numFmt w:val="lowerRoman"/>
+      <w:lvlText w:val="(%9)"/>
+      <w:lvlJc w:val="left"/>
+      <w:pPr>
+        <w:ind w:left="6044" w:firstLine="0"/>
+      </w:pPr>
+    </w:lvl>
+  </w:abstractNum>
+  <w:abstractNum w:abstractNumId="16" w15:restartNumberingAfterBreak="0">
     <w:nsid w:val="3E9A4FE3"/>
     <w:multiLevelType w:val="hybridMultilevel"/>
     <w:tmpl w:val="D68EC1B4"/>
+    <w:lvl w:ilvl="0" w:tplc="F30A54DA">
+      <w:start w:val="1"/>
+      <w:numFmt w:val="bullet"/>
+      <w:lvlText w:val=""/>
+      <w:lvlJc w:val="left"/>
+      <w:pPr>
+        <w:ind w:left="720" w:hanging="360"/>
+      </w:pPr>
+      <w:rPr>
+        <w:rFonts w:ascii="Symbol" w:hAnsi="Symbol" w:hint="default"/>
+      </w:rPr>
+    </w:lvl>
+    <w:lvl w:ilvl="1" w:tplc="80D4D0DE">
+      <w:start w:val="1"/>
+      <w:numFmt w:val="bullet"/>
+      <w:lvlText w:val="o"/>
+      <w:lvlJc w:val="left"/>
+      <w:pPr>
+        <w:ind w:left="1440" w:hanging="360"/>
+      </w:pPr>
+      <w:rPr>
+        <w:rFonts w:ascii="Courier New" w:hAnsi="Courier New" w:hint="default"/>
+      </w:rPr>
+    </w:lvl>
+    <w:lvl w:ilvl="2" w:tplc="93048E9C">
+      <w:start w:val="1"/>
+      <w:numFmt w:val="bullet"/>
+      <w:lvlText w:val=""/>
+      <w:lvlJc w:val="left"/>
+      <w:pPr>
+        <w:ind w:left="2160" w:hanging="360"/>
+      </w:pPr>
+      <w:rPr>
+        <w:rFonts w:ascii="Wingdings" w:hAnsi="Wingdings" w:hint="default"/>
+      </w:rPr>
+    </w:lvl>
+    <w:lvl w:ilvl="3" w:tplc="7EFC082A">
+      <w:start w:val="1"/>
+      <w:numFmt w:val="bullet"/>
+      <w:lvlText w:val=""/>
+      <w:lvlJc w:val="left"/>
+      <w:pPr>
+        <w:ind w:left="2880" w:hanging="360"/>
+      </w:pPr>
+      <w:rPr>
+        <w:rFonts w:ascii="Symbol" w:hAnsi="Symbol" w:hint="default"/>
+      </w:rPr>
+    </w:lvl>
+    <w:lvl w:ilvl="4" w:tplc="82E4E5B8">
+      <w:start w:val="1"/>
+      <w:numFmt w:val="bullet"/>
+      <w:lvlText w:val="o"/>
+      <w:lvlJc w:val="left"/>
+      <w:pPr>
+        <w:ind w:left="3600" w:hanging="360"/>
+      </w:pPr>
+      <w:rPr>
+        <w:rFonts w:ascii="Courier New" w:hAnsi="Courier New" w:hint="default"/>
+      </w:rPr>
+    </w:lvl>
+    <w:lvl w:ilvl="5" w:tplc="5074FBC0" w:tentative="1">
+      <w:start w:val="1"/>
+      <w:numFmt w:val="bullet"/>
+      <w:lvlText w:val=""/>
+      <w:lvlJc w:val="left"/>
+      <w:pPr>
+        <w:ind w:left="4320" w:hanging="360"/>
+      </w:pPr>
+      <w:rPr>
+        <w:rFonts w:ascii="Wingdings" w:hAnsi="Wingdings" w:hint="default"/>
+      </w:rPr>
+    </w:lvl>
+    <w:lvl w:ilvl="6" w:tplc="8DB02D0E" w:tentative="1">
+      <w:start w:val="1"/>
+      <w:numFmt w:val="bullet"/>
+      <w:lvlText w:val=""/>
+      <w:lvlJc w:val="left"/>
+      <w:pPr>
+        <w:ind w:left="5040" w:hanging="360"/>
+      </w:pPr>
+      <w:rPr>
+        <w:rFonts w:ascii="Symbol" w:hAnsi="Symbol" w:hint="default"/>
+      </w:rPr>
+    </w:lvl>
+    <w:lvl w:ilvl="7" w:tplc="D2E41FE2" w:tentative="1">
+      <w:start w:val="1"/>
+      <w:numFmt w:val="bullet"/>
+      <w:lvlText w:val="o"/>
+      <w:lvlJc w:val="left"/>
+      <w:pPr>
+        <w:ind w:left="5760" w:hanging="360"/>
+      </w:pPr>
+      <w:rPr>
+        <w:rFonts w:ascii="Courier New" w:hAnsi="Courier New" w:hint="default"/>
+      </w:rPr>
+    </w:lvl>
+    <w:lvl w:ilvl="8" w:tplc="95D6CCE0" w:tentative="1">
+      <w:start w:val="1"/>
+      <w:numFmt w:val="bullet"/>
+      <w:lvlText w:val=""/>
+      <w:lvlJc w:val="left"/>
+      <w:pPr>
+        <w:ind w:left="6480" w:hanging="360"/>
+      </w:pPr>
+      <w:rPr>
+        <w:rFonts w:ascii="Wingdings" w:hAnsi="Wingdings" w:hint="default"/>
+      </w:rPr>
+    </w:lvl>
+  </w:abstractNum>
+  <w:abstractNum w:abstractNumId="17" w15:restartNumberingAfterBreak="0">
+    <w:nsid w:val="4456532A"/>
+    <w:multiLevelType w:val="hybridMultilevel"/>
+    <w:tmpl w:val="6F42AE8A"/>
+    <w:lvl w:ilvl="0" w:tplc="160E586A">
+      <w:start w:val="1"/>
+      <w:numFmt w:val="bullet"/>
+      <w:lvlText w:val="-"/>
+      <w:lvlJc w:val="left"/>
+      <w:pPr>
+        <w:ind w:left="720" w:hanging="360"/>
+      </w:pPr>
+      <w:rPr>
+        <w:rFonts w:ascii="Calibri" w:eastAsiaTheme="minorHAnsi" w:hAnsi="Calibri" w:cs="Calibri" w:hint="default"/>
+      </w:rPr>
+    </w:lvl>
+    <w:lvl w:ilvl="1" w:tplc="04090003" w:tentative="1">
+      <w:start w:val="1"/>
+      <w:numFmt w:val="bullet"/>
+      <w:lvlText w:val="o"/>
+      <w:lvlJc w:val="left"/>
+      <w:pPr>
+        <w:ind w:left="1440" w:hanging="360"/>
+      </w:pPr>
+      <w:rPr>
+        <w:rFonts w:ascii="Courier New" w:hAnsi="Courier New" w:hint="default"/>
+      </w:rPr>
+    </w:lvl>
+    <w:lvl w:ilvl="2" w:tplc="04090005" w:tentative="1">
+      <w:start w:val="1"/>
+      <w:numFmt w:val="bullet"/>
+      <w:lvlText w:val=""/>
+      <w:lvlJc w:val="left"/>
+      <w:pPr>
+        <w:ind w:left="2160" w:hanging="360"/>
+      </w:pPr>
+      <w:rPr>
+        <w:rFonts w:ascii="Wingdings" w:hAnsi="Wingdings" w:hint="default"/>
+      </w:rPr>
+    </w:lvl>
+    <w:lvl w:ilvl="3" w:tplc="04090001" w:tentative="1">
+      <w:start w:val="1"/>
+      <w:numFmt w:val="bullet"/>
+      <w:lvlText w:val=""/>
+      <w:lvlJc w:val="left"/>
+      <w:pPr>
+        <w:ind w:left="2880" w:hanging="360"/>
+      </w:pPr>
+      <w:rPr>
+        <w:rFonts w:ascii="Symbol" w:hAnsi="Symbol" w:hint="default"/>
+      </w:rPr>
+    </w:lvl>
+    <w:lvl w:ilvl="4" w:tplc="04090003" w:tentative="1">
+      <w:start w:val="1"/>
+      <w:numFmt w:val="bullet"/>
+      <w:lvlText w:val="o"/>
+      <w:lvlJc w:val="left"/>
+      <w:pPr>
+        <w:ind w:left="3600" w:hanging="360"/>
+      </w:pPr>
+      <w:rPr>
+        <w:rFonts w:ascii="Courier New" w:hAnsi="Courier New" w:hint="default"/>
+      </w:rPr>
+    </w:lvl>
+    <w:lvl w:ilvl="5" w:tplc="04090005" w:tentative="1">
+      <w:start w:val="1"/>
+      <w:numFmt w:val="bullet"/>
+      <w:lvlText w:val=""/>
+      <w:lvlJc w:val="left"/>
+      <w:pPr>
+        <w:ind w:left="4320" w:hanging="360"/>
+      </w:pPr>
+      <w:rPr>
+        <w:rFonts w:ascii="Wingdings" w:hAnsi="Wingdings" w:hint="default"/>
+      </w:rPr>
+    </w:lvl>
+    <w:lvl w:ilvl="6" w:tplc="04090001" w:tentative="1">
+      <w:start w:val="1"/>
+      <w:numFmt w:val="bullet"/>
+      <w:lvlText w:val=""/>
+      <w:lvlJc w:val="left"/>
+      <w:pPr>
+        <w:ind w:left="5040" w:hanging="360"/>
+      </w:pPr>
+      <w:rPr>
+        <w:rFonts w:ascii="Symbol" w:hAnsi="Symbol" w:hint="default"/>
+      </w:rPr>
+    </w:lvl>
+    <w:lvl w:ilvl="7" w:tplc="04090003" w:tentative="1">
+      <w:start w:val="1"/>
+      <w:numFmt w:val="bullet"/>
+      <w:lvlText w:val="o"/>
+      <w:lvlJc w:val="left"/>
+      <w:pPr>
+        <w:ind w:left="5760" w:hanging="360"/>
+      </w:pPr>
+      <w:rPr>
+        <w:rFonts w:ascii="Courier New" w:hAnsi="Courier New" w:hint="default"/>
+      </w:rPr>
+    </w:lvl>
+    <w:lvl w:ilvl="8" w:tplc="04090005" w:tentative="1">
+      <w:start w:val="1"/>
+      <w:numFmt w:val="bullet"/>
+      <w:lvlText w:val=""/>
+      <w:lvlJc w:val="left"/>
+      <w:pPr>
+        <w:ind w:left="6480" w:hanging="360"/>
+      </w:pPr>
+      <w:rPr>
+        <w:rFonts w:ascii="Wingdings" w:hAnsi="Wingdings" w:hint="default"/>
+      </w:rPr>
+    </w:lvl>
+  </w:abstractNum>
+  <w:abstractNum w:abstractNumId="18" w15:restartNumberingAfterBreak="0">
+    <w:nsid w:val="45807D7D"/>
+    <w:multiLevelType w:val="hybridMultilevel"/>
+    <w:tmpl w:val="C5968C5C"/>
     <w:lvl w:ilvl="0" w:tplc="04090001">
       <w:start w:val="1"/>
-      <w:numFmt w:val="bullet"/>
-      <w:lvlText w:val=""/>
+      <w:numFmt w:val="decimal"/>
+      <w:lvlText w:val="%1)"/>
       <w:lvlJc w:val="left"/>
       <w:pPr>
         <w:ind w:left="720" w:hanging="360"/>
       </w:pPr>
       <w:rPr>
-        <w:rFonts w:ascii="Symbol" w:hAnsi="Symbol" w:hint="default"/>
-      </w:rPr>
-    </w:lvl>
-    <w:lvl w:ilvl="1" w:tplc="04090003">
-      <w:start w:val="1"/>
-      <w:numFmt w:val="bullet"/>
-      <w:lvlText w:val="o"/>
+        <w:rFonts w:hint="default"/>
+      </w:rPr>
+    </w:lvl>
+    <w:lvl w:ilvl="1" w:tplc="04090003" w:tentative="1">
+      <w:start w:val="1"/>
+      <w:numFmt w:val="lowerLetter"/>
+      <w:lvlText w:val="%2."/>
       <w:lvlJc w:val="left"/>
       <w:pPr>
         <w:ind w:left="1440" w:hanging="360"/>
       </w:pPr>
-      <w:rPr>
-        <w:rFonts w:ascii="Courier New" w:hAnsi="Courier New" w:hint="default"/>
-      </w:rPr>
-    </w:lvl>
-    <w:lvl w:ilvl="2" w:tplc="04090005">
-      <w:start w:val="1"/>
-      <w:numFmt w:val="bullet"/>
-      <w:lvlText w:val=""/>
+    </w:lvl>
+    <w:lvl w:ilvl="2" w:tplc="04090005" w:tentative="1">
+      <w:start w:val="1"/>
+      <w:numFmt w:val="lowerRoman"/>
+      <w:lvlText w:val="%3."/>
+      <w:lvlJc w:val="right"/>
+      <w:pPr>
+        <w:ind w:left="2160" w:hanging="180"/>
+      </w:pPr>
+    </w:lvl>
+    <w:lvl w:ilvl="3" w:tplc="04090001" w:tentative="1">
+      <w:start w:val="1"/>
+      <w:numFmt w:val="decimal"/>
+      <w:lvlText w:val="%4."/>
+      <w:lvlJc w:val="left"/>
+      <w:pPr>
+        <w:ind w:left="2880" w:hanging="360"/>
+      </w:pPr>
+    </w:lvl>
+    <w:lvl w:ilvl="4" w:tplc="04090003" w:tentative="1">
+      <w:start w:val="1"/>
+      <w:numFmt w:val="lowerLetter"/>
+      <w:lvlText w:val="%5."/>
+      <w:lvlJc w:val="left"/>
+      <w:pPr>
+        <w:ind w:left="3600" w:hanging="360"/>
+      </w:pPr>
+    </w:lvl>
+    <w:lvl w:ilvl="5" w:tplc="04090005" w:tentative="1">
+      <w:start w:val="1"/>
+      <w:numFmt w:val="lowerRoman"/>
+      <w:lvlText w:val="%6."/>
+      <w:lvlJc w:val="right"/>
+      <w:pPr>
+        <w:ind w:left="4320" w:hanging="180"/>
+      </w:pPr>
+    </w:lvl>
+    <w:lvl w:ilvl="6" w:tplc="04090001" w:tentative="1">
+      <w:start w:val="1"/>
+      <w:numFmt w:val="decimal"/>
+      <w:lvlText w:val="%7."/>
+      <w:lvlJc w:val="left"/>
+      <w:pPr>
+        <w:ind w:left="5040" w:hanging="360"/>
+      </w:pPr>
+    </w:lvl>
+    <w:lvl w:ilvl="7" w:tplc="04090003" w:tentative="1">
+      <w:start w:val="1"/>
+      <w:numFmt w:val="lowerLetter"/>
+      <w:lvlText w:val="%8."/>
+      <w:lvlJc w:val="left"/>
+      <w:pPr>
+        <w:ind w:left="5760" w:hanging="360"/>
+      </w:pPr>
+    </w:lvl>
+    <w:lvl w:ilvl="8" w:tplc="04090005" w:tentative="1">
+      <w:start w:val="1"/>
+      <w:numFmt w:val="lowerRoman"/>
+      <w:lvlText w:val="%9."/>
+      <w:lvlJc w:val="right"/>
+      <w:pPr>
+        <w:ind w:left="6480" w:hanging="180"/>
+      </w:pPr>
+    </w:lvl>
+  </w:abstractNum>
+  <w:abstractNum w:abstractNumId="19" w15:restartNumberingAfterBreak="0">
+    <w:nsid w:val="4E433323"/>
+    <w:multiLevelType w:val="multilevel"/>
+    <w:tmpl w:val="52E8E52E"/>
+    <w:lvl w:ilvl="0">
+      <w:start w:val="1"/>
+      <w:numFmt w:val="decimal"/>
+      <w:lvlText w:val="%1)"/>
+      <w:lvlJc w:val="left"/>
+      <w:pPr>
+        <w:ind w:left="926" w:hanging="360"/>
+      </w:pPr>
+      <w:rPr>
+        <w:rFonts w:hint="default"/>
+      </w:rPr>
+    </w:lvl>
+    <w:lvl w:ilvl="1">
+      <w:start w:val="1"/>
+      <w:numFmt w:val="lowerLetter"/>
+      <w:lvlText w:val="%2)"/>
+      <w:lvlJc w:val="left"/>
+      <w:pPr>
+        <w:ind w:left="1286" w:hanging="360"/>
+      </w:pPr>
+    </w:lvl>
+    <w:lvl w:ilvl="2">
+      <w:start w:val="1"/>
+      <w:numFmt w:val="lowerRoman"/>
+      <w:lvlText w:val="%3)"/>
+      <w:lvlJc w:val="left"/>
+      <w:pPr>
+        <w:ind w:left="1646" w:hanging="360"/>
+      </w:pPr>
+    </w:lvl>
+    <w:lvl w:ilvl="3">
+      <w:start w:val="1"/>
+      <w:numFmt w:val="decimal"/>
+      <w:lvlText w:val="(%4)"/>
+      <w:lvlJc w:val="left"/>
+      <w:pPr>
+        <w:ind w:left="2006" w:hanging="360"/>
+      </w:pPr>
+    </w:lvl>
+    <w:lvl w:ilvl="4">
+      <w:start w:val="1"/>
+      <w:numFmt w:val="lowerLetter"/>
+      <w:lvlText w:val="(%5)"/>
+      <w:lvlJc w:val="left"/>
+      <w:pPr>
+        <w:ind w:left="2366" w:hanging="360"/>
+      </w:pPr>
+    </w:lvl>
+    <w:lvl w:ilvl="5">
+      <w:start w:val="1"/>
+      <w:numFmt w:val="lowerRoman"/>
+      <w:lvlText w:val="(%6)"/>
+      <w:lvlJc w:val="left"/>
+      <w:pPr>
+        <w:ind w:left="2726" w:hanging="360"/>
+      </w:pPr>
+    </w:lvl>
+    <w:lvl w:ilvl="6">
+      <w:start w:val="1"/>
+      <w:numFmt w:val="decimal"/>
+      <w:lvlText w:val="%7."/>
+      <w:lvlJc w:val="left"/>
+      <w:pPr>
+        <w:ind w:left="3086" w:hanging="360"/>
+      </w:pPr>
+    </w:lvl>
+    <w:lvl w:ilvl="7">
+      <w:start w:val="1"/>
+      <w:numFmt w:val="lowerLetter"/>
+      <w:lvlText w:val="%8."/>
+      <w:lvlJc w:val="left"/>
+      <w:pPr>
+        <w:ind w:left="3446" w:hanging="360"/>
+      </w:pPr>
+    </w:lvl>
+    <w:lvl w:ilvl="8">
+      <w:start w:val="1"/>
+      <w:numFmt w:val="lowerRoman"/>
+      <w:lvlText w:val="%9."/>
+      <w:lvlJc w:val="left"/>
+      <w:pPr>
+        <w:ind w:left="3806" w:hanging="360"/>
+      </w:pPr>
+    </w:lvl>
+  </w:abstractNum>
+  <w:abstractNum w:abstractNumId="20" w15:restartNumberingAfterBreak="0">
+    <w:nsid w:val="57676206"/>
+    <w:multiLevelType w:val="multilevel"/>
+    <w:tmpl w:val="85E4E4E4"/>
+    <w:lvl w:ilvl="0">
+      <w:start w:val="1"/>
+      <w:numFmt w:val="decimal"/>
+      <w:lvlText w:val="%1)"/>
+      <w:lvlJc w:val="left"/>
+      <w:pPr>
+        <w:ind w:left="360" w:hanging="360"/>
+      </w:pPr>
+    </w:lvl>
+    <w:lvl w:ilvl="1">
+      <w:start w:val="1"/>
+      <w:numFmt w:val="lowerLetter"/>
+      <w:lvlText w:val="%2)"/>
+      <w:lvlJc w:val="left"/>
+      <w:pPr>
+        <w:ind w:left="720" w:hanging="360"/>
+      </w:pPr>
+    </w:lvl>
+    <w:lvl w:ilvl="2">
+      <w:start w:val="1"/>
+      <w:numFmt w:val="lowerRoman"/>
+      <w:lvlText w:val="%3)"/>
+      <w:lvlJc w:val="left"/>
+      <w:pPr>
+        <w:ind w:left="1080" w:hanging="360"/>
+      </w:pPr>
+    </w:lvl>
+    <w:lvl w:ilvl="3">
+      <w:start w:val="1"/>
+      <w:numFmt w:val="decimal"/>
+      <w:lvlText w:val="(%4)"/>
+      <w:lvlJc w:val="left"/>
+      <w:pPr>
+        <w:ind w:left="1440" w:hanging="360"/>
+      </w:pPr>
+    </w:lvl>
+    <w:lvl w:ilvl="4">
+      <w:start w:val="1"/>
+      <w:numFmt w:val="lowerLetter"/>
+      <w:lvlText w:val="(%5)"/>
+      <w:lvlJc w:val="left"/>
+      <w:pPr>
+        <w:ind w:left="1800" w:hanging="360"/>
+      </w:pPr>
+    </w:lvl>
+    <w:lvl w:ilvl="5">
+      <w:start w:val="1"/>
+      <w:numFmt w:val="lowerRoman"/>
+      <w:lvlText w:val="(%6)"/>
       <w:lvlJc w:val="left"/>
       <w:pPr>
         <w:ind w:left="2160" w:hanging="360"/>
       </w:pPr>
-      <w:rPr>
-        <w:rFonts w:ascii="Wingdings" w:hAnsi="Wingdings" w:hint="default"/>
-      </w:rPr>
-    </w:lvl>
-    <w:lvl w:ilvl="3" w:tplc="04090001">
-      <w:start w:val="1"/>
-      <w:numFmt w:val="bullet"/>
-      <w:lvlText w:val=""/>
+    </w:lvl>
+    <w:lvl w:ilvl="6">
+      <w:start w:val="1"/>
+      <w:numFmt w:val="decimal"/>
+      <w:lvlText w:val="%7."/>
+      <w:lvlJc w:val="left"/>
+      <w:pPr>
+        <w:ind w:left="2520" w:hanging="360"/>
+      </w:pPr>
+    </w:lvl>
+    <w:lvl w:ilvl="7">
+      <w:start w:val="1"/>
+      <w:numFmt w:val="lowerLetter"/>
+      <w:lvlText w:val="%8."/>
       <w:lvlJc w:val="left"/>
       <w:pPr>
         <w:ind w:left="2880" w:hanging="360"/>
       </w:pPr>
-      <w:rPr>
-        <w:rFonts w:ascii="Symbol" w:hAnsi="Symbol" w:hint="default"/>
-      </w:rPr>
-    </w:lvl>
-    <w:lvl w:ilvl="4" w:tplc="04090003">
-      <w:start w:val="1"/>
-      <w:numFmt w:val="bullet"/>
-      <w:lvlText w:val="o"/>
-      <w:lvlJc w:val="left"/>
-      <w:pPr>
-        <w:ind w:left="3600" w:hanging="360"/>
-      </w:pPr>
-      <w:rPr>
-        <w:rFonts w:ascii="Courier New" w:hAnsi="Courier New" w:hint="default"/>
-      </w:rPr>
-    </w:lvl>
-    <w:lvl w:ilvl="5" w:tplc="04090005" w:tentative="1">
-      <w:start w:val="1"/>
-      <w:numFmt w:val="bullet"/>
-      <w:lvlText w:val=""/>
-      <w:lvlJc w:val="left"/>
-      <w:pPr>
-        <w:ind w:left="4320" w:hanging="360"/>
-      </w:pPr>
-      <w:rPr>
-        <w:rFonts w:ascii="Wingdings" w:hAnsi="Wingdings" w:hint="default"/>
-      </w:rPr>
-    </w:lvl>
-    <w:lvl w:ilvl="6" w:tplc="04090001" w:tentative="1">
-      <w:start w:val="1"/>
-      <w:numFmt w:val="bullet"/>
-      <w:lvlText w:val=""/>
-      <w:lvlJc w:val="left"/>
-      <w:pPr>
-        <w:ind w:left="5040" w:hanging="360"/>
-      </w:pPr>
-      <w:rPr>
-        <w:rFonts w:ascii="Symbol" w:hAnsi="Symbol" w:hint="default"/>
-      </w:rPr>
-    </w:lvl>
-    <w:lvl w:ilvl="7" w:tplc="04090003" w:tentative="1">
-      <w:start w:val="1"/>
-      <w:numFmt w:val="bullet"/>
-      <w:lvlText w:val="o"/>
-      <w:lvlJc w:val="left"/>
-      <w:pPr>
-        <w:ind w:left="5760" w:hanging="360"/>
-      </w:pPr>
-      <w:rPr>
-        <w:rFonts w:ascii="Courier New" w:hAnsi="Courier New" w:hint="default"/>
-      </w:rPr>
-    </w:lvl>
-    <w:lvl w:ilvl="8" w:tplc="04090005" w:tentative="1">
-      <w:start w:val="1"/>
-      <w:numFmt w:val="bullet"/>
-      <w:lvlText w:val=""/>
-      <w:lvlJc w:val="left"/>
-      <w:pPr>
-        <w:ind w:left="6480" w:hanging="360"/>
-      </w:pPr>
-      <w:rPr>
-        <w:rFonts w:ascii="Wingdings" w:hAnsi="Wingdings" w:hint="default"/>
-      </w:rPr>
+    </w:lvl>
+    <w:lvl w:ilvl="8">
+      <w:start w:val="1"/>
+      <w:numFmt w:val="lowerRoman"/>
+      <w:lvlText w:val="%9."/>
+      <w:lvlJc w:val="left"/>
+      <w:pPr>
+        <w:ind w:left="3240" w:hanging="360"/>
+      </w:pPr>
     </w:lvl>
   </w:abstractNum>
-  <w:abstractNum w:abstractNumId="15" w15:restartNumberingAfterBreak="0">
+  <w:abstractNum w:abstractNumId="21" w15:restartNumberingAfterBreak="0">
     <w:nsid w:val="5B550C94"/>
     <w:multiLevelType w:val="hybridMultilevel"/>
     <w:tmpl w:val="A13C13A0"/>
-    <w:lvl w:ilvl="0" w:tplc="5B507634">
+    <w:lvl w:ilvl="0" w:tplc="5B426CD4">
       <w:start w:val="1"/>
       <w:numFmt w:val="decimal"/>
       <w:lvlText w:val="%1."/>
@@ -1022,7 +1588,7 @@
         <w:ind w:left="720" w:hanging="360"/>
       </w:pPr>
     </w:lvl>
-    <w:lvl w:ilvl="1" w:tplc="EC6A55C0">
+    <w:lvl w:ilvl="1" w:tplc="62663A5C">
       <w:start w:val="1"/>
       <w:numFmt w:val="lowerLetter"/>
       <w:lvlText w:val="%2."/>
@@ -1031,7 +1597,7 @@
         <w:ind w:left="1440" w:hanging="360"/>
       </w:pPr>
     </w:lvl>
-    <w:lvl w:ilvl="2" w:tplc="0409001B" w:tentative="1">
+    <w:lvl w:ilvl="2" w:tplc="3FB2E9BE" w:tentative="1">
       <w:start w:val="1"/>
       <w:numFmt w:val="lowerRoman"/>
       <w:lvlText w:val="%3."/>
@@ -1040,7 +1606,7 @@
         <w:ind w:left="2160" w:hanging="180"/>
       </w:pPr>
     </w:lvl>
-    <w:lvl w:ilvl="3" w:tplc="0409000F" w:tentative="1">
+    <w:lvl w:ilvl="3" w:tplc="D4520222" w:tentative="1">
       <w:start w:val="1"/>
       <w:numFmt w:val="decimal"/>
       <w:lvlText w:val="%4."/>
@@ -1049,7 +1615,7 @@
         <w:ind w:left="2880" w:hanging="360"/>
       </w:pPr>
     </w:lvl>
-    <w:lvl w:ilvl="4" w:tplc="04090019" w:tentative="1">
+    <w:lvl w:ilvl="4" w:tplc="15328C56" w:tentative="1">
       <w:start w:val="1"/>
       <w:numFmt w:val="lowerLetter"/>
       <w:lvlText w:val="%5."/>
@@ -1058,7 +1624,7 @@
         <w:ind w:left="3600" w:hanging="360"/>
       </w:pPr>
     </w:lvl>
-    <w:lvl w:ilvl="5" w:tplc="0409001B" w:tentative="1">
+    <w:lvl w:ilvl="5" w:tplc="27426AF8" w:tentative="1">
       <w:start w:val="1"/>
       <w:numFmt w:val="lowerRoman"/>
       <w:lvlText w:val="%6."/>
@@ -1067,7 +1633,7 @@
         <w:ind w:left="4320" w:hanging="180"/>
       </w:pPr>
     </w:lvl>
-    <w:lvl w:ilvl="6" w:tplc="0409000F" w:tentative="1">
+    <w:lvl w:ilvl="6" w:tplc="209ED0B2" w:tentative="1">
       <w:start w:val="1"/>
       <w:numFmt w:val="decimal"/>
       <w:lvlText w:val="%7."/>
@@ -1076,7 +1642,7 @@
         <w:ind w:left="5040" w:hanging="360"/>
       </w:pPr>
     </w:lvl>
-    <w:lvl w:ilvl="7" w:tplc="04090019" w:tentative="1">
+    <w:lvl w:ilvl="7" w:tplc="CCCC6300" w:tentative="1">
       <w:start w:val="1"/>
       <w:numFmt w:val="lowerLetter"/>
       <w:lvlText w:val="%8."/>
@@ -1085,7 +1651,7 @@
         <w:ind w:left="5760" w:hanging="360"/>
       </w:pPr>
     </w:lvl>
-    <w:lvl w:ilvl="8" w:tplc="0409001B" w:tentative="1">
+    <w:lvl w:ilvl="8" w:tplc="849A7E9A" w:tentative="1">
       <w:start w:val="1"/>
       <w:numFmt w:val="lowerRoman"/>
       <w:lvlText w:val="%9."/>
@@ -1095,11 +1661,11 @@
       </w:pPr>
     </w:lvl>
   </w:abstractNum>
-  <w:abstractNum w:abstractNumId="16" w15:restartNumberingAfterBreak="0">
+  <w:abstractNum w:abstractNumId="22" w15:restartNumberingAfterBreak="0">
     <w:nsid w:val="5F06446B"/>
     <w:multiLevelType w:val="hybridMultilevel"/>
     <w:tmpl w:val="FF1443CC"/>
-    <w:lvl w:ilvl="0" w:tplc="0409000F">
+    <w:lvl w:ilvl="0" w:tplc="D9587CEC">
       <w:start w:val="1"/>
       <w:numFmt w:val="decimal"/>
       <w:lvlText w:val="%1."/>
@@ -1181,14 +1747,459 @@
       </w:pPr>
     </w:lvl>
   </w:abstractNum>
+  <w:abstractNum w:abstractNumId="23" w15:restartNumberingAfterBreak="0">
+    <w:nsid w:val="639B0DC7"/>
+    <w:multiLevelType w:val="hybridMultilevel"/>
+    <w:tmpl w:val="7F461BE8"/>
+    <w:lvl w:ilvl="0" w:tplc="4BC646A4">
+      <w:start w:val="1"/>
+      <w:numFmt w:val="decimal"/>
+      <w:lvlText w:val="%1."/>
+      <w:lvlJc w:val="left"/>
+      <w:pPr>
+        <w:ind w:left="720" w:hanging="360"/>
+      </w:pPr>
+      <w:rPr>
+        <w:rFonts w:hint="default"/>
+      </w:rPr>
+    </w:lvl>
+    <w:lvl w:ilvl="1" w:tplc="7CAC5E74" w:tentative="1">
+      <w:start w:val="1"/>
+      <w:numFmt w:val="lowerLetter"/>
+      <w:lvlText w:val="%2."/>
+      <w:lvlJc w:val="left"/>
+      <w:pPr>
+        <w:ind w:left="1440" w:hanging="360"/>
+      </w:pPr>
+    </w:lvl>
+    <w:lvl w:ilvl="2" w:tplc="0E26097A" w:tentative="1">
+      <w:start w:val="1"/>
+      <w:numFmt w:val="lowerRoman"/>
+      <w:lvlText w:val="%3."/>
+      <w:lvlJc w:val="right"/>
+      <w:pPr>
+        <w:ind w:left="2160" w:hanging="180"/>
+      </w:pPr>
+    </w:lvl>
+    <w:lvl w:ilvl="3" w:tplc="D666AF38" w:tentative="1">
+      <w:start w:val="1"/>
+      <w:numFmt w:val="decimal"/>
+      <w:lvlText w:val="%4."/>
+      <w:lvlJc w:val="left"/>
+      <w:pPr>
+        <w:ind w:left="2880" w:hanging="360"/>
+      </w:pPr>
+    </w:lvl>
+    <w:lvl w:ilvl="4" w:tplc="656435BE" w:tentative="1">
+      <w:start w:val="1"/>
+      <w:numFmt w:val="lowerLetter"/>
+      <w:lvlText w:val="%5."/>
+      <w:lvlJc w:val="left"/>
+      <w:pPr>
+        <w:ind w:left="3600" w:hanging="360"/>
+      </w:pPr>
+    </w:lvl>
+    <w:lvl w:ilvl="5" w:tplc="22A8F7C6" w:tentative="1">
+      <w:start w:val="1"/>
+      <w:numFmt w:val="lowerRoman"/>
+      <w:lvlText w:val="%6."/>
+      <w:lvlJc w:val="right"/>
+      <w:pPr>
+        <w:ind w:left="4320" w:hanging="180"/>
+      </w:pPr>
+    </w:lvl>
+    <w:lvl w:ilvl="6" w:tplc="EE08595A" w:tentative="1">
+      <w:start w:val="1"/>
+      <w:numFmt w:val="decimal"/>
+      <w:lvlText w:val="%7."/>
+      <w:lvlJc w:val="left"/>
+      <w:pPr>
+        <w:ind w:left="5040" w:hanging="360"/>
+      </w:pPr>
+    </w:lvl>
+    <w:lvl w:ilvl="7" w:tplc="53DC8066" w:tentative="1">
+      <w:start w:val="1"/>
+      <w:numFmt w:val="lowerLetter"/>
+      <w:lvlText w:val="%8."/>
+      <w:lvlJc w:val="left"/>
+      <w:pPr>
+        <w:ind w:left="5760" w:hanging="360"/>
+      </w:pPr>
+    </w:lvl>
+    <w:lvl w:ilvl="8" w:tplc="2CEE14BA" w:tentative="1">
+      <w:start w:val="1"/>
+      <w:numFmt w:val="lowerRoman"/>
+      <w:lvlText w:val="%9."/>
+      <w:lvlJc w:val="right"/>
+      <w:pPr>
+        <w:ind w:left="6480" w:hanging="180"/>
+      </w:pPr>
+    </w:lvl>
+  </w:abstractNum>
+  <w:abstractNum w:abstractNumId="24" w15:restartNumberingAfterBreak="0">
+    <w:nsid w:val="64FA192A"/>
+    <w:multiLevelType w:val="hybridMultilevel"/>
+    <w:tmpl w:val="5B484252"/>
+    <w:lvl w:ilvl="0" w:tplc="BE6E026E">
+      <w:start w:val="1"/>
+      <w:numFmt w:val="decimal"/>
+      <w:lvlText w:val="%1)"/>
+      <w:lvlJc w:val="left"/>
+      <w:pPr>
+        <w:ind w:left="720" w:hanging="360"/>
+      </w:pPr>
+      <w:rPr>
+        <w:rFonts w:hint="default"/>
+      </w:rPr>
+    </w:lvl>
+    <w:lvl w:ilvl="1" w:tplc="79483D72">
+      <w:start w:val="1"/>
+      <w:numFmt w:val="lowerLetter"/>
+      <w:lvlText w:val="%2."/>
+      <w:lvlJc w:val="left"/>
+      <w:pPr>
+        <w:ind w:left="1440" w:hanging="360"/>
+      </w:pPr>
+    </w:lvl>
+    <w:lvl w:ilvl="2" w:tplc="C944ECA2">
+      <w:start w:val="1"/>
+      <w:numFmt w:val="lowerRoman"/>
+      <w:lvlText w:val="%3."/>
+      <w:lvlJc w:val="right"/>
+      <w:pPr>
+        <w:ind w:left="2160" w:hanging="180"/>
+      </w:pPr>
+    </w:lvl>
+    <w:lvl w:ilvl="3" w:tplc="98463C86">
+      <w:start w:val="1"/>
+      <w:numFmt w:val="decimal"/>
+      <w:lvlText w:val="%4."/>
+      <w:lvlJc w:val="left"/>
+      <w:pPr>
+        <w:ind w:left="2880" w:hanging="360"/>
+      </w:pPr>
+    </w:lvl>
+    <w:lvl w:ilvl="4" w:tplc="53ECFB94" w:tentative="1">
+      <w:start w:val="1"/>
+      <w:numFmt w:val="lowerLetter"/>
+      <w:lvlText w:val="%5."/>
+      <w:lvlJc w:val="left"/>
+      <w:pPr>
+        <w:ind w:left="3600" w:hanging="360"/>
+      </w:pPr>
+    </w:lvl>
+    <w:lvl w:ilvl="5" w:tplc="EA7AD26A" w:tentative="1">
+      <w:start w:val="1"/>
+      <w:numFmt w:val="lowerRoman"/>
+      <w:lvlText w:val="%6."/>
+      <w:lvlJc w:val="right"/>
+      <w:pPr>
+        <w:ind w:left="4320" w:hanging="180"/>
+      </w:pPr>
+    </w:lvl>
+    <w:lvl w:ilvl="6" w:tplc="A26CA76A" w:tentative="1">
+      <w:start w:val="1"/>
+      <w:numFmt w:val="decimal"/>
+      <w:lvlText w:val="%7."/>
+      <w:lvlJc w:val="left"/>
+      <w:pPr>
+        <w:ind w:left="5040" w:hanging="360"/>
+      </w:pPr>
+    </w:lvl>
+    <w:lvl w:ilvl="7" w:tplc="2A8C8344" w:tentative="1">
+      <w:start w:val="1"/>
+      <w:numFmt w:val="lowerLetter"/>
+      <w:lvlText w:val="%8."/>
+      <w:lvlJc w:val="left"/>
+      <w:pPr>
+        <w:ind w:left="5760" w:hanging="360"/>
+      </w:pPr>
+    </w:lvl>
+    <w:lvl w:ilvl="8" w:tplc="60225E4C" w:tentative="1">
+      <w:start w:val="1"/>
+      <w:numFmt w:val="lowerRoman"/>
+      <w:lvlText w:val="%9."/>
+      <w:lvlJc w:val="right"/>
+      <w:pPr>
+        <w:ind w:left="6480" w:hanging="180"/>
+      </w:pPr>
+    </w:lvl>
+  </w:abstractNum>
+  <w:abstractNum w:abstractNumId="25" w15:restartNumberingAfterBreak="0">
+    <w:nsid w:val="67C52F7A"/>
+    <w:multiLevelType w:val="multilevel"/>
+    <w:tmpl w:val="358C92D0"/>
+    <w:lvl w:ilvl="0">
+      <w:start w:val="1"/>
+      <w:numFmt w:val="upperRoman"/>
+      <w:lvlText w:val="%1."/>
+      <w:lvlJc w:val="left"/>
+      <w:pPr>
+        <w:ind w:left="566" w:firstLine="0"/>
+      </w:pPr>
+      <w:rPr>
+        <w:rFonts w:hint="default"/>
+      </w:rPr>
+    </w:lvl>
+    <w:lvl w:ilvl="1">
+      <w:start w:val="1"/>
+      <w:numFmt w:val="upperLetter"/>
+      <w:lvlText w:val="%2."/>
+      <w:lvlJc w:val="left"/>
+      <w:pPr>
+        <w:ind w:left="1286" w:firstLine="0"/>
+      </w:pPr>
+    </w:lvl>
+    <w:lvl w:ilvl="2">
+      <w:start w:val="1"/>
+      <w:numFmt w:val="decimal"/>
+      <w:lvlText w:val="%3."/>
+      <w:lvlJc w:val="left"/>
+      <w:pPr>
+        <w:ind w:left="2006" w:firstLine="0"/>
+      </w:pPr>
+    </w:lvl>
+    <w:lvl w:ilvl="3">
+      <w:start w:val="1"/>
+      <w:numFmt w:val="lowerLetter"/>
+      <w:lvlText w:val="%4)"/>
+      <w:lvlJc w:val="left"/>
+      <w:pPr>
+        <w:ind w:left="2726" w:firstLine="0"/>
+      </w:pPr>
+    </w:lvl>
+    <w:lvl w:ilvl="4">
+      <w:start w:val="1"/>
+      <w:numFmt w:val="decimal"/>
+      <w:lvlText w:val="(%5)"/>
+      <w:lvlJc w:val="left"/>
+      <w:pPr>
+        <w:ind w:left="3446" w:firstLine="0"/>
+      </w:pPr>
+    </w:lvl>
+    <w:lvl w:ilvl="5">
+      <w:start w:val="1"/>
+      <w:numFmt w:val="lowerLetter"/>
+      <w:lvlText w:val="(%6)"/>
+      <w:lvlJc w:val="left"/>
+      <w:pPr>
+        <w:ind w:left="4166" w:firstLine="0"/>
+      </w:pPr>
+    </w:lvl>
+    <w:lvl w:ilvl="6">
+      <w:start w:val="1"/>
+      <w:numFmt w:val="lowerRoman"/>
+      <w:lvlText w:val="(%7)"/>
+      <w:lvlJc w:val="left"/>
+      <w:pPr>
+        <w:ind w:left="4886" w:firstLine="0"/>
+      </w:pPr>
+    </w:lvl>
+    <w:lvl w:ilvl="7">
+      <w:start w:val="1"/>
+      <w:numFmt w:val="lowerLetter"/>
+      <w:lvlText w:val="(%8)"/>
+      <w:lvlJc w:val="left"/>
+      <w:pPr>
+        <w:ind w:left="5606" w:firstLine="0"/>
+      </w:pPr>
+    </w:lvl>
+    <w:lvl w:ilvl="8">
+      <w:start w:val="1"/>
+      <w:numFmt w:val="lowerRoman"/>
+      <w:lvlText w:val="(%9)"/>
+      <w:lvlJc w:val="left"/>
+      <w:pPr>
+        <w:ind w:left="6326" w:firstLine="0"/>
+      </w:pPr>
+    </w:lvl>
+  </w:abstractNum>
+  <w:abstractNum w:abstractNumId="26" w15:restartNumberingAfterBreak="0">
+    <w:nsid w:val="70BF0C4B"/>
+    <w:multiLevelType w:val="hybridMultilevel"/>
+    <w:tmpl w:val="FD38E648"/>
+    <w:lvl w:ilvl="0" w:tplc="9CB8D63A">
+      <w:start w:val="1"/>
+      <w:numFmt w:val="decimal"/>
+      <w:lvlText w:val="%1)"/>
+      <w:lvlJc w:val="left"/>
+      <w:pPr>
+        <w:ind w:left="720" w:hanging="360"/>
+      </w:pPr>
+      <w:rPr>
+        <w:rFonts w:hint="default"/>
+      </w:rPr>
+    </w:lvl>
+    <w:lvl w:ilvl="1" w:tplc="04090019">
+      <w:start w:val="1"/>
+      <w:numFmt w:val="lowerLetter"/>
+      <w:lvlText w:val="%2."/>
+      <w:lvlJc w:val="left"/>
+      <w:pPr>
+        <w:ind w:left="1440" w:hanging="360"/>
+      </w:pPr>
+    </w:lvl>
+    <w:lvl w:ilvl="2" w:tplc="0409001B">
+      <w:start w:val="1"/>
+      <w:numFmt w:val="lowerRoman"/>
+      <w:lvlText w:val="%3."/>
+      <w:lvlJc w:val="right"/>
+      <w:pPr>
+        <w:ind w:left="2160" w:hanging="180"/>
+      </w:pPr>
+    </w:lvl>
+    <w:lvl w:ilvl="3" w:tplc="0409000F">
+      <w:start w:val="1"/>
+      <w:numFmt w:val="decimal"/>
+      <w:lvlText w:val="%4."/>
+      <w:lvlJc w:val="left"/>
+      <w:pPr>
+        <w:ind w:left="2880" w:hanging="360"/>
+      </w:pPr>
+    </w:lvl>
+    <w:lvl w:ilvl="4" w:tplc="04090019">
+      <w:start w:val="1"/>
+      <w:numFmt w:val="lowerLetter"/>
+      <w:lvlText w:val="%5."/>
+      <w:lvlJc w:val="left"/>
+      <w:pPr>
+        <w:ind w:left="3600" w:hanging="360"/>
+      </w:pPr>
+    </w:lvl>
+    <w:lvl w:ilvl="5" w:tplc="0409001B">
+      <w:start w:val="1"/>
+      <w:numFmt w:val="lowerRoman"/>
+      <w:lvlText w:val="%6."/>
+      <w:lvlJc w:val="right"/>
+      <w:pPr>
+        <w:ind w:left="4320" w:hanging="180"/>
+      </w:pPr>
+    </w:lvl>
+    <w:lvl w:ilvl="6" w:tplc="0409000F" w:tentative="1">
+      <w:start w:val="1"/>
+      <w:numFmt w:val="decimal"/>
+      <w:lvlText w:val="%7."/>
+      <w:lvlJc w:val="left"/>
+      <w:pPr>
+        <w:ind w:left="5040" w:hanging="360"/>
+      </w:pPr>
+    </w:lvl>
+    <w:lvl w:ilvl="7" w:tplc="04090019" w:tentative="1">
+      <w:start w:val="1"/>
+      <w:numFmt w:val="lowerLetter"/>
+      <w:lvlText w:val="%8."/>
+      <w:lvlJc w:val="left"/>
+      <w:pPr>
+        <w:ind w:left="5760" w:hanging="360"/>
+      </w:pPr>
+    </w:lvl>
+    <w:lvl w:ilvl="8" w:tplc="0409001B" w:tentative="1">
+      <w:start w:val="1"/>
+      <w:numFmt w:val="lowerRoman"/>
+      <w:lvlText w:val="%9."/>
+      <w:lvlJc w:val="right"/>
+      <w:pPr>
+        <w:ind w:left="6480" w:hanging="180"/>
+      </w:pPr>
+    </w:lvl>
+  </w:abstractNum>
+  <w:abstractNum w:abstractNumId="27" w15:restartNumberingAfterBreak="0">
+    <w:nsid w:val="7DE34BF5"/>
+    <w:multiLevelType w:val="multilevel"/>
+    <w:tmpl w:val="7924D99A"/>
+    <w:lvl w:ilvl="0">
+      <w:start w:val="1"/>
+      <w:numFmt w:val="decimal"/>
+      <w:lvlText w:val="%1)"/>
+      <w:lvlJc w:val="left"/>
+      <w:pPr>
+        <w:ind w:left="644" w:hanging="360"/>
+      </w:pPr>
+      <w:rPr>
+        <w:rFonts w:hint="default"/>
+      </w:rPr>
+    </w:lvl>
+    <w:lvl w:ilvl="1">
+      <w:start w:val="1"/>
+      <w:numFmt w:val="lowerLetter"/>
+      <w:lvlText w:val="%2)"/>
+      <w:lvlJc w:val="left"/>
+      <w:pPr>
+        <w:ind w:left="1004" w:hanging="360"/>
+      </w:pPr>
+    </w:lvl>
+    <w:lvl w:ilvl="2">
+      <w:start w:val="1"/>
+      <w:numFmt w:val="lowerRoman"/>
+      <w:lvlText w:val="%3)"/>
+      <w:lvlJc w:val="left"/>
+      <w:pPr>
+        <w:ind w:left="1364" w:hanging="360"/>
+      </w:pPr>
+    </w:lvl>
+    <w:lvl w:ilvl="3">
+      <w:start w:val="1"/>
+      <w:numFmt w:val="decimal"/>
+      <w:lvlText w:val="(%4)"/>
+      <w:lvlJc w:val="left"/>
+      <w:pPr>
+        <w:ind w:left="1724" w:hanging="360"/>
+      </w:pPr>
+    </w:lvl>
+    <w:lvl w:ilvl="4">
+      <w:start w:val="1"/>
+      <w:numFmt w:val="lowerLetter"/>
+      <w:lvlText w:val="(%5)"/>
+      <w:lvlJc w:val="left"/>
+      <w:pPr>
+        <w:ind w:left="2084" w:hanging="360"/>
+      </w:pPr>
+    </w:lvl>
+    <w:lvl w:ilvl="5">
+      <w:start w:val="1"/>
+      <w:numFmt w:val="lowerRoman"/>
+      <w:lvlText w:val="(%6)"/>
+      <w:lvlJc w:val="left"/>
+      <w:pPr>
+        <w:ind w:left="2444" w:hanging="360"/>
+      </w:pPr>
+    </w:lvl>
+    <w:lvl w:ilvl="6">
+      <w:start w:val="1"/>
+      <w:numFmt w:val="decimal"/>
+      <w:lvlText w:val="%7."/>
+      <w:lvlJc w:val="left"/>
+      <w:pPr>
+        <w:ind w:left="2804" w:hanging="360"/>
+      </w:pPr>
+    </w:lvl>
+    <w:lvl w:ilvl="7">
+      <w:start w:val="1"/>
+      <w:numFmt w:val="lowerLetter"/>
+      <w:lvlText w:val="%8."/>
+      <w:lvlJc w:val="left"/>
+      <w:pPr>
+        <w:ind w:left="3164" w:hanging="360"/>
+      </w:pPr>
+    </w:lvl>
+    <w:lvl w:ilvl="8">
+      <w:start w:val="1"/>
+      <w:numFmt w:val="lowerRoman"/>
+      <w:lvlText w:val="%9."/>
+      <w:lvlJc w:val="left"/>
+      <w:pPr>
+        <w:ind w:left="3524" w:hanging="360"/>
+      </w:pPr>
+    </w:lvl>
+  </w:abstractNum>
   <w:num w:numId="1">
+    <w:abstractNumId w:val="14"/>
+  </w:num>
+  <w:num w:numId="2">
     <w:abstractNumId w:val="13"/>
   </w:num>
-  <w:num w:numId="2">
-    <w:abstractNumId w:val="12"/>
-  </w:num>
   <w:num w:numId="3">
-    <w:abstractNumId w:val="15"/>
+    <w:abstractNumId w:val="21"/>
   </w:num>
   <w:num w:numId="4">
     <w:abstractNumId w:val="10"/>
@@ -1200,28 +2211,28 @@
     <w:abstractNumId w:val="9"/>
   </w:num>
   <w:num w:numId="7">
-    <w:abstractNumId w:val="11"/>
+    <w:abstractNumId w:val="12"/>
   </w:num>
   <w:num w:numId="8">
-    <w:abstractNumId w:val="14"/>
+    <w:abstractNumId w:val="16"/>
   </w:num>
   <w:num w:numId="9">
-    <w:abstractNumId w:val="16"/>
+    <w:abstractNumId w:val="22"/>
   </w:num>
   <w:num w:numId="10">
     <w:abstractNumId w:val="0"/>
   </w:num>
   <w:num w:numId="11">
-    <w:abstractNumId w:val="1"/>
+    <w:abstractNumId w:val="11"/>
   </w:num>
   <w:num w:numId="12">
-    <w:abstractNumId w:val="2"/>
+    <w:abstractNumId w:val="19"/>
   </w:num>
   <w:num w:numId="13">
-    <w:abstractNumId w:val="3"/>
+    <w:abstractNumId w:val="27"/>
   </w:num>
   <w:num w:numId="14">
-    <w:abstractNumId w:val="8"/>
+    <w:abstractNumId w:val="20"/>
   </w:num>
   <w:num w:numId="15">
     <w:abstractNumId w:val="4"/>
@@ -1231,6 +2242,39 @@
   </w:num>
   <w:num w:numId="17">
     <w:abstractNumId w:val="6"/>
+  </w:num>
+  <w:num w:numId="18">
+    <w:abstractNumId w:val="23"/>
+  </w:num>
+  <w:num w:numId="19">
+    <w:abstractNumId w:val="18"/>
+  </w:num>
+  <w:num w:numId="20">
+    <w:abstractNumId w:val="24"/>
+  </w:num>
+  <w:num w:numId="21">
+    <w:abstractNumId w:val="15"/>
+  </w:num>
+  <w:num w:numId="22">
+    <w:abstractNumId w:val="25"/>
+  </w:num>
+  <w:num w:numId="23">
+    <w:abstractNumId w:val="8"/>
+  </w:num>
+  <w:num w:numId="24">
+    <w:abstractNumId w:val="26"/>
+  </w:num>
+  <w:num w:numId="25">
+    <w:abstractNumId w:val="3"/>
+  </w:num>
+  <w:num w:numId="26">
+    <w:abstractNumId w:val="2"/>
+  </w:num>
+  <w:num w:numId="27">
+    <w:abstractNumId w:val="1"/>
+  </w:num>
+  <w:num w:numId="28">
+    <w:abstractNumId w:val="17"/>
   </w:num>
 </w:numbering>
 </file>
@@ -1630,6 +2674,186 @@
     <w:name w:val="Normal"/>
     <w:qFormat/>
   </w:style>
+  <w:style w:type="paragraph" w:styleId="Heading2">
+    <w:name w:val="heading 2"/>
+    <w:basedOn w:val="Normal"/>
+    <w:next w:val="Normal"/>
+    <w:link w:val="Heading2Char"/>
+    <w:uiPriority w:val="9"/>
+    <w:semiHidden/>
+    <w:unhideWhenUsed/>
+    <w:qFormat/>
+    <w:rsid w:val="00623CF0"/>
+    <w:pPr>
+      <w:keepNext/>
+      <w:keepLines/>
+      <w:spacing w:before="40"/>
+      <w:outlineLvl w:val="1"/>
+    </w:pPr>
+    <w:rPr>
+      <w:rFonts w:asciiTheme="majorHAnsi" w:eastAsiaTheme="majorEastAsia" w:hAnsiTheme="majorHAnsi" w:cstheme="majorBidi"/>
+      <w:color w:val="2F5496" w:themeColor="accent1" w:themeShade="BF"/>
+      <w:sz w:val="26"/>
+      <w:szCs w:val="26"/>
+    </w:rPr>
+  </w:style>
+  <w:style w:type="paragraph" w:styleId="Heading3">
+    <w:name w:val="heading 3"/>
+    <w:basedOn w:val="Normal"/>
+    <w:next w:val="Normal"/>
+    <w:link w:val="Heading3Char"/>
+    <w:uiPriority w:val="9"/>
+    <w:semiHidden/>
+    <w:unhideWhenUsed/>
+    <w:qFormat/>
+    <w:rsid w:val="00623CF0"/>
+    <w:pPr>
+      <w:keepNext/>
+      <w:keepLines/>
+      <w:spacing w:before="40"/>
+      <w:outlineLvl w:val="2"/>
+    </w:pPr>
+    <w:rPr>
+      <w:rFonts w:asciiTheme="majorHAnsi" w:eastAsiaTheme="majorEastAsia" w:hAnsiTheme="majorHAnsi" w:cstheme="majorBidi"/>
+      <w:color w:val="1F3763" w:themeColor="accent1" w:themeShade="7F"/>
+    </w:rPr>
+  </w:style>
+  <w:style w:type="paragraph" w:styleId="Heading4">
+    <w:name w:val="heading 4"/>
+    <w:basedOn w:val="Normal"/>
+    <w:next w:val="Normal"/>
+    <w:link w:val="Heading4Char"/>
+    <w:uiPriority w:val="9"/>
+    <w:semiHidden/>
+    <w:unhideWhenUsed/>
+    <w:qFormat/>
+    <w:rsid w:val="00623CF0"/>
+    <w:pPr>
+      <w:keepNext/>
+      <w:keepLines/>
+      <w:spacing w:before="40"/>
+      <w:outlineLvl w:val="3"/>
+    </w:pPr>
+    <w:rPr>
+      <w:rFonts w:asciiTheme="majorHAnsi" w:eastAsiaTheme="majorEastAsia" w:hAnsiTheme="majorHAnsi" w:cstheme="majorBidi"/>
+      <w:i/>
+      <w:iCs/>
+      <w:color w:val="2F5496" w:themeColor="accent1" w:themeShade="BF"/>
+    </w:rPr>
+  </w:style>
+  <w:style w:type="paragraph" w:styleId="Heading5">
+    <w:name w:val="heading 5"/>
+    <w:basedOn w:val="Normal"/>
+    <w:next w:val="Normal"/>
+    <w:link w:val="Heading5Char"/>
+    <w:uiPriority w:val="9"/>
+    <w:semiHidden/>
+    <w:unhideWhenUsed/>
+    <w:qFormat/>
+    <w:rsid w:val="00623CF0"/>
+    <w:pPr>
+      <w:keepNext/>
+      <w:keepLines/>
+      <w:spacing w:before="40"/>
+      <w:outlineLvl w:val="4"/>
+    </w:pPr>
+    <w:rPr>
+      <w:rFonts w:asciiTheme="majorHAnsi" w:eastAsiaTheme="majorEastAsia" w:hAnsiTheme="majorHAnsi" w:cstheme="majorBidi"/>
+      <w:color w:val="2F5496" w:themeColor="accent1" w:themeShade="BF"/>
+    </w:rPr>
+  </w:style>
+  <w:style w:type="paragraph" w:styleId="Heading6">
+    <w:name w:val="heading 6"/>
+    <w:basedOn w:val="Normal"/>
+    <w:next w:val="Normal"/>
+    <w:link w:val="Heading6Char"/>
+    <w:uiPriority w:val="9"/>
+    <w:semiHidden/>
+    <w:unhideWhenUsed/>
+    <w:qFormat/>
+    <w:rsid w:val="00623CF0"/>
+    <w:pPr>
+      <w:keepNext/>
+      <w:keepLines/>
+      <w:spacing w:before="40"/>
+      <w:outlineLvl w:val="5"/>
+    </w:pPr>
+    <w:rPr>
+      <w:rFonts w:asciiTheme="majorHAnsi" w:eastAsiaTheme="majorEastAsia" w:hAnsiTheme="majorHAnsi" w:cstheme="majorBidi"/>
+      <w:color w:val="1F3763" w:themeColor="accent1" w:themeShade="7F"/>
+    </w:rPr>
+  </w:style>
+  <w:style w:type="paragraph" w:styleId="Heading7">
+    <w:name w:val="heading 7"/>
+    <w:basedOn w:val="Normal"/>
+    <w:next w:val="Normal"/>
+    <w:link w:val="Heading7Char"/>
+    <w:uiPriority w:val="9"/>
+    <w:semiHidden/>
+    <w:unhideWhenUsed/>
+    <w:qFormat/>
+    <w:rsid w:val="00623CF0"/>
+    <w:pPr>
+      <w:keepNext/>
+      <w:keepLines/>
+      <w:spacing w:before="40"/>
+      <w:outlineLvl w:val="6"/>
+    </w:pPr>
+    <w:rPr>
+      <w:rFonts w:asciiTheme="majorHAnsi" w:eastAsiaTheme="majorEastAsia" w:hAnsiTheme="majorHAnsi" w:cstheme="majorBidi"/>
+      <w:i/>
+      <w:iCs/>
+      <w:color w:val="1F3763" w:themeColor="accent1" w:themeShade="7F"/>
+    </w:rPr>
+  </w:style>
+  <w:style w:type="paragraph" w:styleId="Heading8">
+    <w:name w:val="heading 8"/>
+    <w:basedOn w:val="Normal"/>
+    <w:next w:val="Normal"/>
+    <w:link w:val="Heading8Char"/>
+    <w:uiPriority w:val="9"/>
+    <w:semiHidden/>
+    <w:unhideWhenUsed/>
+    <w:qFormat/>
+    <w:rsid w:val="00623CF0"/>
+    <w:pPr>
+      <w:keepNext/>
+      <w:keepLines/>
+      <w:spacing w:before="40"/>
+      <w:outlineLvl w:val="7"/>
+    </w:pPr>
+    <w:rPr>
+      <w:rFonts w:asciiTheme="majorHAnsi" w:eastAsiaTheme="majorEastAsia" w:hAnsiTheme="majorHAnsi" w:cstheme="majorBidi"/>
+      <w:color w:val="272727" w:themeColor="text1" w:themeTint="D8"/>
+      <w:sz w:val="21"/>
+      <w:szCs w:val="21"/>
+    </w:rPr>
+  </w:style>
+  <w:style w:type="paragraph" w:styleId="Heading9">
+    <w:name w:val="heading 9"/>
+    <w:basedOn w:val="Normal"/>
+    <w:next w:val="Normal"/>
+    <w:link w:val="Heading9Char"/>
+    <w:uiPriority w:val="9"/>
+    <w:semiHidden/>
+    <w:unhideWhenUsed/>
+    <w:qFormat/>
+    <w:rsid w:val="00623CF0"/>
+    <w:pPr>
+      <w:keepNext/>
+      <w:keepLines/>
+      <w:spacing w:before="40"/>
+      <w:outlineLvl w:val="8"/>
+    </w:pPr>
+    <w:rPr>
+      <w:rFonts w:asciiTheme="majorHAnsi" w:eastAsiaTheme="majorEastAsia" w:hAnsiTheme="majorHAnsi" w:cstheme="majorBidi"/>
+      <w:i/>
+      <w:iCs/>
+      <w:color w:val="272727" w:themeColor="text1" w:themeTint="D8"/>
+      <w:sz w:val="21"/>
+      <w:szCs w:val="21"/>
+    </w:rPr>
+  </w:style>
   <w:style w:type="character" w:default="1" w:styleId="DefaultParagraphFont">
     <w:name w:val="Default Paragraph Font"/>
     <w:uiPriority w:val="1"/>
@@ -1769,31 +2993,21 @@
       <w:contextualSpacing/>
     </w:pPr>
   </w:style>
-  <w:style w:type="paragraph" w:styleId="ListBullet4">
-    <w:name w:val="List Bullet 4"/>
+  <w:style w:type="paragraph" w:styleId="ListNumber4">
+    <w:name w:val="List Number 4"/>
     <w:basedOn w:val="Normal"/>
     <w:uiPriority w:val="99"/>
     <w:unhideWhenUsed/>
-    <w:rsid w:val="0011342D"/>
+    <w:rsid w:val="007E264A"/>
     <w:pPr>
       <w:numPr>
-        <w:numId w:val="16"/>
+        <w:numId w:val="27"/>
       </w:numPr>
       <w:contextualSpacing/>
     </w:pPr>
-  </w:style>
-  <w:style w:type="paragraph" w:styleId="ListNumber">
-    <w:name w:val="List Number"/>
-    <w:basedOn w:val="Normal"/>
-    <w:uiPriority w:val="99"/>
-    <w:unhideWhenUsed/>
-    <w:rsid w:val="0011342D"/>
-    <w:pPr>
-      <w:numPr>
-        <w:numId w:val="14"/>
-      </w:numPr>
-      <w:contextualSpacing/>
-    </w:pPr>
+    <w:rPr>
+      <w:sz w:val="18"/>
+    </w:rPr>
   </w:style>
   <w:style w:type="paragraph" w:styleId="ListBullet2">
     <w:name w:val="List Bullet 2"/>
@@ -1817,45 +3031,6 @@
     <w:pPr>
       <w:numPr>
         <w:numId w:val="6"/>
-      </w:numPr>
-      <w:contextualSpacing/>
-    </w:pPr>
-  </w:style>
-  <w:style w:type="paragraph" w:styleId="ListNumber2">
-    <w:name w:val="List Number 2"/>
-    <w:basedOn w:val="Normal"/>
-    <w:uiPriority w:val="99"/>
-    <w:unhideWhenUsed/>
-    <w:rsid w:val="0011342D"/>
-    <w:pPr>
-      <w:numPr>
-        <w:numId w:val="13"/>
-      </w:numPr>
-      <w:contextualSpacing/>
-    </w:pPr>
-  </w:style>
-  <w:style w:type="paragraph" w:styleId="ListNumber3">
-    <w:name w:val="List Number 3"/>
-    <w:basedOn w:val="Normal"/>
-    <w:uiPriority w:val="99"/>
-    <w:unhideWhenUsed/>
-    <w:rsid w:val="0011342D"/>
-    <w:pPr>
-      <w:numPr>
-        <w:numId w:val="12"/>
-      </w:numPr>
-      <w:contextualSpacing/>
-    </w:pPr>
-  </w:style>
-  <w:style w:type="paragraph" w:styleId="ListNumber4">
-    <w:name w:val="List Number 4"/>
-    <w:basedOn w:val="Normal"/>
-    <w:uiPriority w:val="99"/>
-    <w:unhideWhenUsed/>
-    <w:rsid w:val="0011342D"/>
-    <w:pPr>
-      <w:numPr>
-        <w:numId w:val="11"/>
       </w:numPr>
       <w:contextualSpacing/>
     </w:pPr>
@@ -2000,6 +3175,200 @@
         <w:shd w:val="clear" w:color="auto" w:fill="F2F2F2" w:themeFill="background1" w:themeFillShade="F2"/>
       </w:tcPr>
     </w:tblStylePr>
+  </w:style>
+  <w:style w:type="paragraph" w:styleId="Index2">
+    <w:name w:val="index 2"/>
+    <w:basedOn w:val="Normal"/>
+    <w:next w:val="Normal"/>
+    <w:autoRedefine/>
+    <w:uiPriority w:val="99"/>
+    <w:unhideWhenUsed/>
+    <w:rsid w:val="002E3DDB"/>
+    <w:pPr>
+      <w:ind w:left="480" w:hanging="240"/>
+    </w:pPr>
+  </w:style>
+  <w:style w:type="paragraph" w:styleId="ListNumber">
+    <w:name w:val="List Number"/>
+    <w:basedOn w:val="Normal"/>
+    <w:uiPriority w:val="99"/>
+    <w:unhideWhenUsed/>
+    <w:rsid w:val="007E264A"/>
+    <w:pPr>
+      <w:numPr>
+        <w:numId w:val="23"/>
+      </w:numPr>
+      <w:contextualSpacing/>
+    </w:pPr>
+    <w:rPr>
+      <w:sz w:val="18"/>
+    </w:rPr>
+  </w:style>
+  <w:style w:type="paragraph" w:styleId="ListNumber2">
+    <w:name w:val="List Number 2"/>
+    <w:basedOn w:val="Normal"/>
+    <w:uiPriority w:val="99"/>
+    <w:unhideWhenUsed/>
+    <w:rsid w:val="007E264A"/>
+    <w:pPr>
+      <w:numPr>
+        <w:numId w:val="25"/>
+      </w:numPr>
+      <w:contextualSpacing/>
+    </w:pPr>
+    <w:rPr>
+      <w:sz w:val="18"/>
+    </w:rPr>
+  </w:style>
+  <w:style w:type="paragraph" w:styleId="ListNumber3">
+    <w:name w:val="List Number 3"/>
+    <w:basedOn w:val="Normal"/>
+    <w:uiPriority w:val="99"/>
+    <w:unhideWhenUsed/>
+    <w:rsid w:val="007E264A"/>
+    <w:pPr>
+      <w:numPr>
+        <w:numId w:val="26"/>
+      </w:numPr>
+      <w:contextualSpacing/>
+    </w:pPr>
+    <w:rPr>
+      <w:sz w:val="18"/>
+    </w:rPr>
+  </w:style>
+  <w:style w:type="paragraph" w:styleId="ListNumber5">
+    <w:name w:val="List Number 5"/>
+    <w:basedOn w:val="Normal"/>
+    <w:uiPriority w:val="99"/>
+    <w:unhideWhenUsed/>
+    <w:rsid w:val="006F583A"/>
+    <w:pPr>
+      <w:numPr>
+        <w:numId w:val="10"/>
+      </w:numPr>
+      <w:contextualSpacing/>
+    </w:pPr>
+  </w:style>
+  <w:style w:type="character" w:customStyle="1" w:styleId="Heading2Char">
+    <w:name w:val="Heading 2 Char"/>
+    <w:basedOn w:val="DefaultParagraphFont"/>
+    <w:link w:val="Heading2"/>
+    <w:uiPriority w:val="9"/>
+    <w:semiHidden/>
+    <w:rsid w:val="005F1287"/>
+    <w:rPr>
+      <w:rFonts w:asciiTheme="majorHAnsi" w:eastAsiaTheme="majorEastAsia" w:hAnsiTheme="majorHAnsi" w:cstheme="majorBidi"/>
+      <w:color w:val="2F5496" w:themeColor="accent1" w:themeShade="BF"/>
+      <w:sz w:val="26"/>
+      <w:szCs w:val="26"/>
+    </w:rPr>
+  </w:style>
+  <w:style w:type="character" w:customStyle="1" w:styleId="Heading3Char">
+    <w:name w:val="Heading 3 Char"/>
+    <w:basedOn w:val="DefaultParagraphFont"/>
+    <w:link w:val="Heading3"/>
+    <w:uiPriority w:val="9"/>
+    <w:semiHidden/>
+    <w:rsid w:val="005F1287"/>
+    <w:rPr>
+      <w:rFonts w:asciiTheme="majorHAnsi" w:eastAsiaTheme="majorEastAsia" w:hAnsiTheme="majorHAnsi" w:cstheme="majorBidi"/>
+      <w:color w:val="1F3763" w:themeColor="accent1" w:themeShade="7F"/>
+    </w:rPr>
+  </w:style>
+  <w:style w:type="character" w:customStyle="1" w:styleId="Heading4Char">
+    <w:name w:val="Heading 4 Char"/>
+    <w:basedOn w:val="DefaultParagraphFont"/>
+    <w:link w:val="Heading4"/>
+    <w:uiPriority w:val="9"/>
+    <w:semiHidden/>
+    <w:rsid w:val="005F1287"/>
+    <w:rPr>
+      <w:rFonts w:asciiTheme="majorHAnsi" w:eastAsiaTheme="majorEastAsia" w:hAnsiTheme="majorHAnsi" w:cstheme="majorBidi"/>
+      <w:i/>
+      <w:iCs/>
+      <w:color w:val="2F5496" w:themeColor="accent1" w:themeShade="BF"/>
+    </w:rPr>
+  </w:style>
+  <w:style w:type="character" w:customStyle="1" w:styleId="Heading5Char">
+    <w:name w:val="Heading 5 Char"/>
+    <w:basedOn w:val="DefaultParagraphFont"/>
+    <w:link w:val="Heading5"/>
+    <w:uiPriority w:val="9"/>
+    <w:semiHidden/>
+    <w:rsid w:val="005F1287"/>
+    <w:rPr>
+      <w:rFonts w:asciiTheme="majorHAnsi" w:eastAsiaTheme="majorEastAsia" w:hAnsiTheme="majorHAnsi" w:cstheme="majorBidi"/>
+      <w:color w:val="2F5496" w:themeColor="accent1" w:themeShade="BF"/>
+    </w:rPr>
+  </w:style>
+  <w:style w:type="character" w:customStyle="1" w:styleId="Heading6Char">
+    <w:name w:val="Heading 6 Char"/>
+    <w:basedOn w:val="DefaultParagraphFont"/>
+    <w:link w:val="Heading6"/>
+    <w:uiPriority w:val="9"/>
+    <w:semiHidden/>
+    <w:rsid w:val="005F1287"/>
+    <w:rPr>
+      <w:rFonts w:asciiTheme="majorHAnsi" w:eastAsiaTheme="majorEastAsia" w:hAnsiTheme="majorHAnsi" w:cstheme="majorBidi"/>
+      <w:color w:val="1F3763" w:themeColor="accent1" w:themeShade="7F"/>
+    </w:rPr>
+  </w:style>
+  <w:style w:type="character" w:customStyle="1" w:styleId="Heading7Char">
+    <w:name w:val="Heading 7 Char"/>
+    <w:basedOn w:val="DefaultParagraphFont"/>
+    <w:link w:val="Heading7"/>
+    <w:uiPriority w:val="9"/>
+    <w:semiHidden/>
+    <w:rsid w:val="005F1287"/>
+    <w:rPr>
+      <w:rFonts w:asciiTheme="majorHAnsi" w:eastAsiaTheme="majorEastAsia" w:hAnsiTheme="majorHAnsi" w:cstheme="majorBidi"/>
+      <w:i/>
+      <w:iCs/>
+      <w:color w:val="1F3763" w:themeColor="accent1" w:themeShade="7F"/>
+    </w:rPr>
+  </w:style>
+  <w:style w:type="character" w:customStyle="1" w:styleId="Heading8Char">
+    <w:name w:val="Heading 8 Char"/>
+    <w:basedOn w:val="DefaultParagraphFont"/>
+    <w:link w:val="Heading8"/>
+    <w:uiPriority w:val="9"/>
+    <w:semiHidden/>
+    <w:rsid w:val="005F1287"/>
+    <w:rPr>
+      <w:rFonts w:asciiTheme="majorHAnsi" w:eastAsiaTheme="majorEastAsia" w:hAnsiTheme="majorHAnsi" w:cstheme="majorBidi"/>
+      <w:color w:val="272727" w:themeColor="text1" w:themeTint="D8"/>
+      <w:sz w:val="21"/>
+      <w:szCs w:val="21"/>
+    </w:rPr>
+  </w:style>
+  <w:style w:type="character" w:customStyle="1" w:styleId="Heading9Char">
+    <w:name w:val="Heading 9 Char"/>
+    <w:basedOn w:val="DefaultParagraphFont"/>
+    <w:link w:val="Heading9"/>
+    <w:uiPriority w:val="9"/>
+    <w:semiHidden/>
+    <w:rsid w:val="005F1287"/>
+    <w:rPr>
+      <w:rFonts w:asciiTheme="majorHAnsi" w:eastAsiaTheme="majorEastAsia" w:hAnsiTheme="majorHAnsi" w:cstheme="majorBidi"/>
+      <w:i/>
+      <w:iCs/>
+      <w:color w:val="272727" w:themeColor="text1" w:themeTint="D8"/>
+      <w:sz w:val="21"/>
+      <w:szCs w:val="21"/>
+    </w:rPr>
+  </w:style>
+  <w:style w:type="paragraph" w:styleId="ListBullet4">
+    <w:name w:val="List Bullet 4"/>
+    <w:basedOn w:val="Normal"/>
+    <w:uiPriority w:val="99"/>
+    <w:unhideWhenUsed/>
+    <w:rsid w:val="005028DB"/>
+    <w:pPr>
+      <w:numPr>
+        <w:numId w:val="16"/>
+      </w:numPr>
+      <w:contextualSpacing/>
+    </w:pPr>
   </w:style>
 </w:styles>
 </file>

</xml_diff>

<commit_message>
Change the logo (#66)
</commit_message>
<xml_diff>
--- a/sane_doc_reports/populate/template.docx
+++ b/sane_doc_reports/populate/template.docx
@@ -207,21 +207,17 @@
 <w:hdr xmlns:wpc="http://schemas.microsoft.com/office/word/2010/wordprocessingCanvas" xmlns:cx="http://schemas.microsoft.com/office/drawing/2014/chartex" xmlns:cx1="http://schemas.microsoft.com/office/drawing/2015/9/8/chartex" xmlns:cx2="http://schemas.microsoft.com/office/drawing/2015/10/21/chartex" xmlns:cx3="http://schemas.microsoft.com/office/drawing/2016/5/9/chartex" xmlns:cx4="http://schemas.microsoft.com/office/drawing/2016/5/10/chartex" xmlns:cx5="http://schemas.microsoft.com/office/drawing/2016/5/11/chartex" xmlns:cx6="http://schemas.microsoft.com/office/drawing/2016/5/12/chartex" xmlns:cx7="http://schemas.microsoft.com/office/drawing/2016/5/13/chartex" xmlns:cx8="http://schemas.microsoft.com/office/drawing/2016/5/14/chartex" xmlns:mc="http://schemas.openxmlformats.org/markup-compatibility/2006" xmlns:aink="http://schemas.microsoft.com/office/drawing/2016/ink" xmlns:am3d="http://schemas.microsoft.com/office/drawing/2017/model3d" xmlns:o="urn:schemas-microsoft-com:office:office" xmlns:r="http://schemas.openxmlformats.org/officeDocument/2006/relationships" xmlns:m="http://schemas.openxmlformats.org/officeDocument/2006/math" xmlns:v="urn:schemas-microsoft-com:vml" xmlns:wp14="http://schemas.microsoft.com/office/word/2010/wordprocessingDrawing" xmlns:wp="http://schemas.openxmlformats.org/drawingml/2006/wordprocessingDrawing" xmlns:w10="urn:schemas-microsoft-com:office:word" xmlns:w="http://schemas.openxmlformats.org/wordprocessingml/2006/main" xmlns:w14="http://schemas.microsoft.com/office/word/2010/wordml" xmlns:w15="http://schemas.microsoft.com/office/word/2012/wordml" xmlns:w16cid="http://schemas.microsoft.com/office/word/2016/wordml/cid" xmlns:w16se="http://schemas.microsoft.com/office/word/2015/wordml/symex" xmlns:wpg="http://schemas.microsoft.com/office/word/2010/wordprocessingGroup" xmlns:wpi="http://schemas.microsoft.com/office/word/2010/wordprocessingInk" xmlns:wne="http://schemas.microsoft.com/office/word/2006/wordml" xmlns:wps="http://schemas.microsoft.com/office/word/2010/wordprocessingShape" mc:Ignorable="w14 w15 w16se w16cid wp14">
   <w:p>
     <w:pPr>
-      <w:jc w:val="both"/>
-      <w:rPr>
-        <w:rFonts w:ascii="Times New Roman" w:eastAsia="Times New Roman" w:hAnsi="Times New Roman" w:cs="Times New Roman"/>
-      </w:rPr>
+      <w:pStyle w:val="Header"/>
     </w:pPr>
     <w:r>
       <w:rPr>
-        <w:rFonts w:ascii="Times New Roman" w:eastAsia="Times New Roman" w:hAnsi="Times New Roman" w:cs="Times New Roman"/>
         <w:noProof/>
       </w:rPr>
       <w:drawing>
-        <wp:inline distT="0" distB="0" distL="0" distR="0" wp14:anchorId="46A1CBAD" wp14:editId="18712CA0">
-          <wp:extent cx="1435100" cy="165100"/>
+        <wp:inline distT="0" distB="0" distL="0" distR="0" wp14:anchorId="6BABE886" wp14:editId="224D20DD">
+          <wp:extent cx="2039007" cy="283688"/>
           <wp:effectExtent l="0" t="0" r="0" b="0"/>
-          <wp:docPr id="2" name="Picture 2"/>
+          <wp:docPr id="7" name="Picture 7"/>
           <wp:cNvGraphicFramePr>
             <a:graphicFrameLocks xmlns:a="http://schemas.openxmlformats.org/drawingml/2006/main" noChangeAspect="1"/>
           </wp:cNvGraphicFramePr>
@@ -229,7 +225,7 @@
             <a:graphicData uri="http://schemas.openxmlformats.org/drawingml/2006/picture">
               <pic:pic xmlns:pic="http://schemas.openxmlformats.org/drawingml/2006/picture">
                 <pic:nvPicPr>
-                  <pic:cNvPr id="2" name="logo_report.png"/>
+                  <pic:cNvPr id="7" name="logo_report.png"/>
                   <pic:cNvPicPr/>
                 </pic:nvPicPr>
                 <pic:blipFill>
@@ -247,7 +243,7 @@
                 <pic:spPr>
                   <a:xfrm>
                     <a:off x="0" y="0"/>
-                    <a:ext cx="1435100" cy="165100"/>
+                    <a:ext cx="2144230" cy="298328"/>
                   </a:xfrm>
                   <a:prstGeom prst="rect">
                     <a:avLst/>
@@ -259,11 +255,6 @@
         </wp:inline>
       </w:drawing>
     </w:r>
-  </w:p>
-  <w:p>
-    <w:pPr>
-      <w:pStyle w:val="Header"/>
-    </w:pPr>
   </w:p>
 </w:hdr>
 </file>

</xml_diff>

<commit_message>
Basic headers with customer logo
</commit_message>
<xml_diff>
--- a/sane_doc_reports/populate/template.docx
+++ b/sane_doc_reports/populate/template.docx
@@ -1,15 +1,15 @@
 
 <file path=word/document.xml><?xml version="1.0" encoding="utf-8"?>
-<w:document xmlns:wpc="http://schemas.microsoft.com/office/word/2010/wordprocessingCanvas" xmlns:cx="http://schemas.microsoft.com/office/drawing/2014/chartex" xmlns:cx1="http://schemas.microsoft.com/office/drawing/2015/9/8/chartex" xmlns:cx2="http://schemas.microsoft.com/office/drawing/2015/10/21/chartex" xmlns:cx3="http://schemas.microsoft.com/office/drawing/2016/5/9/chartex" xmlns:cx4="http://schemas.microsoft.com/office/drawing/2016/5/10/chartex" xmlns:cx5="http://schemas.microsoft.com/office/drawing/2016/5/11/chartex" xmlns:cx6="http://schemas.microsoft.com/office/drawing/2016/5/12/chartex" xmlns:cx7="http://schemas.microsoft.com/office/drawing/2016/5/13/chartex" xmlns:cx8="http://schemas.microsoft.com/office/drawing/2016/5/14/chartex" xmlns:mc="http://schemas.openxmlformats.org/markup-compatibility/2006" xmlns:aink="http://schemas.microsoft.com/office/drawing/2016/ink" xmlns:am3d="http://schemas.microsoft.com/office/drawing/2017/model3d" xmlns:o="urn:schemas-microsoft-com:office:office" xmlns:r="http://schemas.openxmlformats.org/officeDocument/2006/relationships" xmlns:m="http://schemas.openxmlformats.org/officeDocument/2006/math" xmlns:v="urn:schemas-microsoft-com:vml" xmlns:wp14="http://schemas.microsoft.com/office/word/2010/wordprocessingDrawing" xmlns:wp="http://schemas.openxmlformats.org/drawingml/2006/wordprocessingDrawing" xmlns:w10="urn:schemas-microsoft-com:office:word" xmlns:w="http://schemas.openxmlformats.org/wordprocessingml/2006/main" xmlns:w14="http://schemas.microsoft.com/office/word/2010/wordml" xmlns:w15="http://schemas.microsoft.com/office/word/2012/wordml" xmlns:w16cid="http://schemas.microsoft.com/office/word/2016/wordml/cid" xmlns:w16se="http://schemas.microsoft.com/office/word/2015/wordml/symex" xmlns:wpg="http://schemas.microsoft.com/office/word/2010/wordprocessingGroup" xmlns:wpi="http://schemas.microsoft.com/office/word/2010/wordprocessingInk" xmlns:wne="http://schemas.microsoft.com/office/word/2006/wordml" xmlns:wps="http://schemas.microsoft.com/office/word/2010/wordprocessingShape" mc:Ignorable="w14 w15 w16se w16cid wp14">
+<w:document xmlns:wpc="http://schemas.microsoft.com/office/word/2010/wordprocessingCanvas" xmlns:cx="http://schemas.microsoft.com/office/drawing/2014/chartex" xmlns:cx1="http://schemas.microsoft.com/office/drawing/2015/9/8/chartex" xmlns:cx2="http://schemas.microsoft.com/office/drawing/2015/10/21/chartex" xmlns:cx3="http://schemas.microsoft.com/office/drawing/2016/5/9/chartex" xmlns:cx4="http://schemas.microsoft.com/office/drawing/2016/5/10/chartex" xmlns:cx5="http://schemas.microsoft.com/office/drawing/2016/5/11/chartex" xmlns:cx6="http://schemas.microsoft.com/office/drawing/2016/5/12/chartex" xmlns:cx7="http://schemas.microsoft.com/office/drawing/2016/5/13/chartex" xmlns:cx8="http://schemas.microsoft.com/office/drawing/2016/5/14/chartex" xmlns:mc="http://schemas.openxmlformats.org/markup-compatibility/2006" xmlns:aink="http://schemas.microsoft.com/office/drawing/2016/ink" xmlns:am3d="http://schemas.microsoft.com/office/drawing/2017/model3d" xmlns:o="urn:schemas-microsoft-com:office:office" xmlns:r="http://schemas.openxmlformats.org/officeDocument/2006/relationships" xmlns:m="http://schemas.openxmlformats.org/officeDocument/2006/math" xmlns:v="urn:schemas-microsoft-com:vml" xmlns:wp14="http://schemas.microsoft.com/office/word/2010/wordprocessingDrawing" xmlns:wp="http://schemas.openxmlformats.org/drawingml/2006/wordprocessingDrawing" xmlns:w10="urn:schemas-microsoft-com:office:word" xmlns:w="http://schemas.openxmlformats.org/wordprocessingml/2006/main" xmlns:w14="http://schemas.microsoft.com/office/word/2010/wordml" xmlns:w15="http://schemas.microsoft.com/office/word/2012/wordml" xmlns:w16cex="http://schemas.microsoft.com/office/word/2018/wordml/cex" xmlns:w16cid="http://schemas.microsoft.com/office/word/2016/wordml/cid" xmlns:w16="http://schemas.microsoft.com/office/word/2018/wordml" xmlns:w16se="http://schemas.microsoft.com/office/word/2015/wordml/symex" xmlns:wpg="http://schemas.microsoft.com/office/word/2010/wordprocessingGroup" xmlns:wpi="http://schemas.microsoft.com/office/word/2010/wordprocessingInk" xmlns:wne="http://schemas.microsoft.com/office/word/2006/wordml" xmlns:wps="http://schemas.microsoft.com/office/word/2010/wordprocessingShape" mc:Ignorable="w14 w15 w16se w16cid w16 w16cex wp14">
   <w:body>
-    <w:p>
-      <w:bookmarkStart w:id="0" w:name="_GoBack"/>
-      <w:bookmarkEnd w:id="0"/>
-    </w:p>
+    <w:p/>
     <w:sectPr>
-      <w:headerReference w:type="default" r:id="rId7"/>
-      <w:footerReference w:type="even" r:id="rId8"/>
-      <w:footerReference w:type="default" r:id="rId9"/>
+      <w:headerReference w:type="even" r:id="rId7"/>
+      <w:headerReference w:type="default" r:id="rId8"/>
+      <w:footerReference w:type="even" r:id="rId9"/>
+      <w:footerReference w:type="default" r:id="rId10"/>
+      <w:headerReference w:type="first" r:id="rId11"/>
+      <w:footerReference w:type="first" r:id="rId12"/>
       <w:pgSz w:w="11900" w:h="16840"/>
       <w:pgMar w:top="720" w:right="720" w:bottom="720" w:left="720" w:header="510" w:footer="510" w:gutter="0"/>
       <w:cols w:space="708"/>
@@ -20,7 +20,7 @@
 </file>
 
 <file path=word/endnotes.xml><?xml version="1.0" encoding="utf-8"?>
-<w:endnotes xmlns:wpc="http://schemas.microsoft.com/office/word/2010/wordprocessingCanvas" xmlns:cx="http://schemas.microsoft.com/office/drawing/2014/chartex" xmlns:cx1="http://schemas.microsoft.com/office/drawing/2015/9/8/chartex" xmlns:cx2="http://schemas.microsoft.com/office/drawing/2015/10/21/chartex" xmlns:cx3="http://schemas.microsoft.com/office/drawing/2016/5/9/chartex" xmlns:cx4="http://schemas.microsoft.com/office/drawing/2016/5/10/chartex" xmlns:cx5="http://schemas.microsoft.com/office/drawing/2016/5/11/chartex" xmlns:cx6="http://schemas.microsoft.com/office/drawing/2016/5/12/chartex" xmlns:cx7="http://schemas.microsoft.com/office/drawing/2016/5/13/chartex" xmlns:cx8="http://schemas.microsoft.com/office/drawing/2016/5/14/chartex" xmlns:mc="http://schemas.openxmlformats.org/markup-compatibility/2006" xmlns:aink="http://schemas.microsoft.com/office/drawing/2016/ink" xmlns:am3d="http://schemas.microsoft.com/office/drawing/2017/model3d" xmlns:o="urn:schemas-microsoft-com:office:office" xmlns:r="http://schemas.openxmlformats.org/officeDocument/2006/relationships" xmlns:m="http://schemas.openxmlformats.org/officeDocument/2006/math" xmlns:v="urn:schemas-microsoft-com:vml" xmlns:wp14="http://schemas.microsoft.com/office/word/2010/wordprocessingDrawing" xmlns:wp="http://schemas.openxmlformats.org/drawingml/2006/wordprocessingDrawing" xmlns:w10="urn:schemas-microsoft-com:office:word" xmlns:w="http://schemas.openxmlformats.org/wordprocessingml/2006/main" xmlns:w14="http://schemas.microsoft.com/office/word/2010/wordml" xmlns:w15="http://schemas.microsoft.com/office/word/2012/wordml" xmlns:w16cid="http://schemas.microsoft.com/office/word/2016/wordml/cid" xmlns:w16se="http://schemas.microsoft.com/office/word/2015/wordml/symex" xmlns:wpg="http://schemas.microsoft.com/office/word/2010/wordprocessingGroup" xmlns:wpi="http://schemas.microsoft.com/office/word/2010/wordprocessingInk" xmlns:wne="http://schemas.microsoft.com/office/word/2006/wordml" xmlns:wps="http://schemas.microsoft.com/office/word/2010/wordprocessingShape" mc:Ignorable="w14 w15 w16se w16cid wp14">
+<w:endnotes xmlns:wpc="http://schemas.microsoft.com/office/word/2010/wordprocessingCanvas" xmlns:cx="http://schemas.microsoft.com/office/drawing/2014/chartex" xmlns:cx1="http://schemas.microsoft.com/office/drawing/2015/9/8/chartex" xmlns:cx2="http://schemas.microsoft.com/office/drawing/2015/10/21/chartex" xmlns:cx3="http://schemas.microsoft.com/office/drawing/2016/5/9/chartex" xmlns:cx4="http://schemas.microsoft.com/office/drawing/2016/5/10/chartex" xmlns:cx5="http://schemas.microsoft.com/office/drawing/2016/5/11/chartex" xmlns:cx6="http://schemas.microsoft.com/office/drawing/2016/5/12/chartex" xmlns:cx7="http://schemas.microsoft.com/office/drawing/2016/5/13/chartex" xmlns:cx8="http://schemas.microsoft.com/office/drawing/2016/5/14/chartex" xmlns:mc="http://schemas.openxmlformats.org/markup-compatibility/2006" xmlns:aink="http://schemas.microsoft.com/office/drawing/2016/ink" xmlns:am3d="http://schemas.microsoft.com/office/drawing/2017/model3d" xmlns:o="urn:schemas-microsoft-com:office:office" xmlns:r="http://schemas.openxmlformats.org/officeDocument/2006/relationships" xmlns:m="http://schemas.openxmlformats.org/officeDocument/2006/math" xmlns:v="urn:schemas-microsoft-com:vml" xmlns:wp14="http://schemas.microsoft.com/office/word/2010/wordprocessingDrawing" xmlns:wp="http://schemas.openxmlformats.org/drawingml/2006/wordprocessingDrawing" xmlns:w10="urn:schemas-microsoft-com:office:word" xmlns:w="http://schemas.openxmlformats.org/wordprocessingml/2006/main" xmlns:w14="http://schemas.microsoft.com/office/word/2010/wordml" xmlns:w15="http://schemas.microsoft.com/office/word/2012/wordml" xmlns:w16cex="http://schemas.microsoft.com/office/word/2018/wordml/cex" xmlns:w16cid="http://schemas.microsoft.com/office/word/2016/wordml/cid" xmlns:w16="http://schemas.microsoft.com/office/word/2018/wordml" xmlns:w16se="http://schemas.microsoft.com/office/word/2015/wordml/symex" xmlns:wpg="http://schemas.microsoft.com/office/word/2010/wordprocessingGroup" xmlns:wpi="http://schemas.microsoft.com/office/word/2010/wordprocessingInk" xmlns:wne="http://schemas.microsoft.com/office/word/2006/wordml" xmlns:wps="http://schemas.microsoft.com/office/word/2010/wordprocessingShape" mc:Ignorable="w14 w15 w16se w16cid w16 w16cex wp14">
   <w:endnote w:type="separator" w:id="-1">
     <w:p>
       <w:r>
@@ -39,7 +39,7 @@
 </file>
 
 <file path=word/footer1.xml><?xml version="1.0" encoding="utf-8"?>
-<w:ftr xmlns:wpc="http://schemas.microsoft.com/office/word/2010/wordprocessingCanvas" xmlns:cx="http://schemas.microsoft.com/office/drawing/2014/chartex" xmlns:cx1="http://schemas.microsoft.com/office/drawing/2015/9/8/chartex" xmlns:cx2="http://schemas.microsoft.com/office/drawing/2015/10/21/chartex" xmlns:cx3="http://schemas.microsoft.com/office/drawing/2016/5/9/chartex" xmlns:cx4="http://schemas.microsoft.com/office/drawing/2016/5/10/chartex" xmlns:cx5="http://schemas.microsoft.com/office/drawing/2016/5/11/chartex" xmlns:cx6="http://schemas.microsoft.com/office/drawing/2016/5/12/chartex" xmlns:cx7="http://schemas.microsoft.com/office/drawing/2016/5/13/chartex" xmlns:cx8="http://schemas.microsoft.com/office/drawing/2016/5/14/chartex" xmlns:mc="http://schemas.openxmlformats.org/markup-compatibility/2006" xmlns:aink="http://schemas.microsoft.com/office/drawing/2016/ink" xmlns:am3d="http://schemas.microsoft.com/office/drawing/2017/model3d" xmlns:o="urn:schemas-microsoft-com:office:office" xmlns:r="http://schemas.openxmlformats.org/officeDocument/2006/relationships" xmlns:m="http://schemas.openxmlformats.org/officeDocument/2006/math" xmlns:v="urn:schemas-microsoft-com:vml" xmlns:wp14="http://schemas.microsoft.com/office/word/2010/wordprocessingDrawing" xmlns:wp="http://schemas.openxmlformats.org/drawingml/2006/wordprocessingDrawing" xmlns:w10="urn:schemas-microsoft-com:office:word" xmlns:w="http://schemas.openxmlformats.org/wordprocessingml/2006/main" xmlns:w14="http://schemas.microsoft.com/office/word/2010/wordml" xmlns:w15="http://schemas.microsoft.com/office/word/2012/wordml" xmlns:w16cid="http://schemas.microsoft.com/office/word/2016/wordml/cid" xmlns:w16se="http://schemas.microsoft.com/office/word/2015/wordml/symex" xmlns:wpg="http://schemas.microsoft.com/office/word/2010/wordprocessingGroup" xmlns:wpi="http://schemas.microsoft.com/office/word/2010/wordprocessingInk" xmlns:wne="http://schemas.microsoft.com/office/word/2006/wordml" xmlns:wps="http://schemas.microsoft.com/office/word/2010/wordprocessingShape" mc:Ignorable="w14 w15 w16se w16cid wp14">
+<w:ftr xmlns:wpc="http://schemas.microsoft.com/office/word/2010/wordprocessingCanvas" xmlns:cx="http://schemas.microsoft.com/office/drawing/2014/chartex" xmlns:cx1="http://schemas.microsoft.com/office/drawing/2015/9/8/chartex" xmlns:cx2="http://schemas.microsoft.com/office/drawing/2015/10/21/chartex" xmlns:cx3="http://schemas.microsoft.com/office/drawing/2016/5/9/chartex" xmlns:cx4="http://schemas.microsoft.com/office/drawing/2016/5/10/chartex" xmlns:cx5="http://schemas.microsoft.com/office/drawing/2016/5/11/chartex" xmlns:cx6="http://schemas.microsoft.com/office/drawing/2016/5/12/chartex" xmlns:cx7="http://schemas.microsoft.com/office/drawing/2016/5/13/chartex" xmlns:cx8="http://schemas.microsoft.com/office/drawing/2016/5/14/chartex" xmlns:mc="http://schemas.openxmlformats.org/markup-compatibility/2006" xmlns:aink="http://schemas.microsoft.com/office/drawing/2016/ink" xmlns:am3d="http://schemas.microsoft.com/office/drawing/2017/model3d" xmlns:o="urn:schemas-microsoft-com:office:office" xmlns:r="http://schemas.openxmlformats.org/officeDocument/2006/relationships" xmlns:m="http://schemas.openxmlformats.org/officeDocument/2006/math" xmlns:v="urn:schemas-microsoft-com:vml" xmlns:wp14="http://schemas.microsoft.com/office/word/2010/wordprocessingDrawing" xmlns:wp="http://schemas.openxmlformats.org/drawingml/2006/wordprocessingDrawing" xmlns:w10="urn:schemas-microsoft-com:office:word" xmlns:w="http://schemas.openxmlformats.org/wordprocessingml/2006/main" xmlns:w14="http://schemas.microsoft.com/office/word/2010/wordml" xmlns:w15="http://schemas.microsoft.com/office/word/2012/wordml" xmlns:w16cex="http://schemas.microsoft.com/office/word/2018/wordml/cex" xmlns:w16cid="http://schemas.microsoft.com/office/word/2016/wordml/cid" xmlns:w16="http://schemas.microsoft.com/office/word/2018/wordml" xmlns:w16se="http://schemas.microsoft.com/office/word/2015/wordml/symex" xmlns:wpg="http://schemas.microsoft.com/office/word/2010/wordprocessingGroup" xmlns:wpi="http://schemas.microsoft.com/office/word/2010/wordprocessingInk" xmlns:wne="http://schemas.microsoft.com/office/word/2006/wordml" xmlns:wps="http://schemas.microsoft.com/office/word/2010/wordprocessingShape" mc:Ignorable="w14 w15 w16se w16cid w16 w16cex wp14">
   <w:sdt>
     <w:sdtPr>
       <w:rPr>
@@ -95,7 +95,7 @@
 </file>
 
 <file path=word/footer2.xml><?xml version="1.0" encoding="utf-8"?>
-<w:ftr xmlns:wpc="http://schemas.microsoft.com/office/word/2010/wordprocessingCanvas" xmlns:cx="http://schemas.microsoft.com/office/drawing/2014/chartex" xmlns:cx1="http://schemas.microsoft.com/office/drawing/2015/9/8/chartex" xmlns:cx2="http://schemas.microsoft.com/office/drawing/2015/10/21/chartex" xmlns:cx3="http://schemas.microsoft.com/office/drawing/2016/5/9/chartex" xmlns:cx4="http://schemas.microsoft.com/office/drawing/2016/5/10/chartex" xmlns:cx5="http://schemas.microsoft.com/office/drawing/2016/5/11/chartex" xmlns:cx6="http://schemas.microsoft.com/office/drawing/2016/5/12/chartex" xmlns:cx7="http://schemas.microsoft.com/office/drawing/2016/5/13/chartex" xmlns:cx8="http://schemas.microsoft.com/office/drawing/2016/5/14/chartex" xmlns:mc="http://schemas.openxmlformats.org/markup-compatibility/2006" xmlns:aink="http://schemas.microsoft.com/office/drawing/2016/ink" xmlns:am3d="http://schemas.microsoft.com/office/drawing/2017/model3d" xmlns:o="urn:schemas-microsoft-com:office:office" xmlns:r="http://schemas.openxmlformats.org/officeDocument/2006/relationships" xmlns:m="http://schemas.openxmlformats.org/officeDocument/2006/math" xmlns:v="urn:schemas-microsoft-com:vml" xmlns:wp14="http://schemas.microsoft.com/office/word/2010/wordprocessingDrawing" xmlns:wp="http://schemas.openxmlformats.org/drawingml/2006/wordprocessingDrawing" xmlns:w10="urn:schemas-microsoft-com:office:word" xmlns:w="http://schemas.openxmlformats.org/wordprocessingml/2006/main" xmlns:w14="http://schemas.microsoft.com/office/word/2010/wordml" xmlns:w15="http://schemas.microsoft.com/office/word/2012/wordml" xmlns:w16cid="http://schemas.microsoft.com/office/word/2016/wordml/cid" xmlns:w16se="http://schemas.microsoft.com/office/word/2015/wordml/symex" xmlns:wpg="http://schemas.microsoft.com/office/word/2010/wordprocessingGroup" xmlns:wpi="http://schemas.microsoft.com/office/word/2010/wordprocessingInk" xmlns:wne="http://schemas.microsoft.com/office/word/2006/wordml" xmlns:wps="http://schemas.microsoft.com/office/word/2010/wordprocessingShape" mc:Ignorable="w14 w15 w16se w16cid wp14">
+<w:ftr xmlns:wpc="http://schemas.microsoft.com/office/word/2010/wordprocessingCanvas" xmlns:cx="http://schemas.microsoft.com/office/drawing/2014/chartex" xmlns:cx1="http://schemas.microsoft.com/office/drawing/2015/9/8/chartex" xmlns:cx2="http://schemas.microsoft.com/office/drawing/2015/10/21/chartex" xmlns:cx3="http://schemas.microsoft.com/office/drawing/2016/5/9/chartex" xmlns:cx4="http://schemas.microsoft.com/office/drawing/2016/5/10/chartex" xmlns:cx5="http://schemas.microsoft.com/office/drawing/2016/5/11/chartex" xmlns:cx6="http://schemas.microsoft.com/office/drawing/2016/5/12/chartex" xmlns:cx7="http://schemas.microsoft.com/office/drawing/2016/5/13/chartex" xmlns:cx8="http://schemas.microsoft.com/office/drawing/2016/5/14/chartex" xmlns:mc="http://schemas.openxmlformats.org/markup-compatibility/2006" xmlns:aink="http://schemas.microsoft.com/office/drawing/2016/ink" xmlns:am3d="http://schemas.microsoft.com/office/drawing/2017/model3d" xmlns:o="urn:schemas-microsoft-com:office:office" xmlns:r="http://schemas.openxmlformats.org/officeDocument/2006/relationships" xmlns:m="http://schemas.openxmlformats.org/officeDocument/2006/math" xmlns:v="urn:schemas-microsoft-com:vml" xmlns:wp14="http://schemas.microsoft.com/office/word/2010/wordprocessingDrawing" xmlns:wp="http://schemas.openxmlformats.org/drawingml/2006/wordprocessingDrawing" xmlns:w10="urn:schemas-microsoft-com:office:word" xmlns:w="http://schemas.openxmlformats.org/wordprocessingml/2006/main" xmlns:w14="http://schemas.microsoft.com/office/word/2010/wordml" xmlns:w15="http://schemas.microsoft.com/office/word/2012/wordml" xmlns:w16cex="http://schemas.microsoft.com/office/word/2018/wordml/cex" xmlns:w16cid="http://schemas.microsoft.com/office/word/2016/wordml/cid" xmlns:w16="http://schemas.microsoft.com/office/word/2018/wordml" xmlns:w16se="http://schemas.microsoft.com/office/word/2015/wordml/symex" xmlns:wpg="http://schemas.microsoft.com/office/word/2010/wordprocessingGroup" xmlns:wpi="http://schemas.microsoft.com/office/word/2010/wordprocessingInk" xmlns:wne="http://schemas.microsoft.com/office/word/2006/wordml" xmlns:wps="http://schemas.microsoft.com/office/word/2010/wordprocessingShape" mc:Ignorable="w14 w15 w16se w16cid w16 w16cex wp14">
   <w:p>
     <w:pPr>
       <w:pStyle w:val="Footer"/>
@@ -184,8 +184,18 @@
 </w:ftr>
 </file>
 
+<file path=word/footer3.xml><?xml version="1.0" encoding="utf-8"?>
+<w:ftr xmlns:wpc="http://schemas.microsoft.com/office/word/2010/wordprocessingCanvas" xmlns:cx="http://schemas.microsoft.com/office/drawing/2014/chartex" xmlns:cx1="http://schemas.microsoft.com/office/drawing/2015/9/8/chartex" xmlns:cx2="http://schemas.microsoft.com/office/drawing/2015/10/21/chartex" xmlns:cx3="http://schemas.microsoft.com/office/drawing/2016/5/9/chartex" xmlns:cx4="http://schemas.microsoft.com/office/drawing/2016/5/10/chartex" xmlns:cx5="http://schemas.microsoft.com/office/drawing/2016/5/11/chartex" xmlns:cx6="http://schemas.microsoft.com/office/drawing/2016/5/12/chartex" xmlns:cx7="http://schemas.microsoft.com/office/drawing/2016/5/13/chartex" xmlns:cx8="http://schemas.microsoft.com/office/drawing/2016/5/14/chartex" xmlns:mc="http://schemas.openxmlformats.org/markup-compatibility/2006" xmlns:aink="http://schemas.microsoft.com/office/drawing/2016/ink" xmlns:am3d="http://schemas.microsoft.com/office/drawing/2017/model3d" xmlns:o="urn:schemas-microsoft-com:office:office" xmlns:r="http://schemas.openxmlformats.org/officeDocument/2006/relationships" xmlns:m="http://schemas.openxmlformats.org/officeDocument/2006/math" xmlns:v="urn:schemas-microsoft-com:vml" xmlns:wp14="http://schemas.microsoft.com/office/word/2010/wordprocessingDrawing" xmlns:wp="http://schemas.openxmlformats.org/drawingml/2006/wordprocessingDrawing" xmlns:w10="urn:schemas-microsoft-com:office:word" xmlns:w="http://schemas.openxmlformats.org/wordprocessingml/2006/main" xmlns:w14="http://schemas.microsoft.com/office/word/2010/wordml" xmlns:w15="http://schemas.microsoft.com/office/word/2012/wordml" xmlns:w16cex="http://schemas.microsoft.com/office/word/2018/wordml/cex" xmlns:w16cid="http://schemas.microsoft.com/office/word/2016/wordml/cid" xmlns:w16="http://schemas.microsoft.com/office/word/2018/wordml" xmlns:w16se="http://schemas.microsoft.com/office/word/2015/wordml/symex" xmlns:wpg="http://schemas.microsoft.com/office/word/2010/wordprocessingGroup" xmlns:wpi="http://schemas.microsoft.com/office/word/2010/wordprocessingInk" xmlns:wne="http://schemas.microsoft.com/office/word/2006/wordml" xmlns:wps="http://schemas.microsoft.com/office/word/2010/wordprocessingShape" mc:Ignorable="w14 w15 w16se w16cid w16 w16cex wp14">
+  <w:p>
+    <w:pPr>
+      <w:pStyle w:val="Footer"/>
+    </w:pPr>
+  </w:p>
+</w:ftr>
+</file>
+
 <file path=word/footnotes.xml><?xml version="1.0" encoding="utf-8"?>
-<w:footnotes xmlns:wpc="http://schemas.microsoft.com/office/word/2010/wordprocessingCanvas" xmlns:cx="http://schemas.microsoft.com/office/drawing/2014/chartex" xmlns:cx1="http://schemas.microsoft.com/office/drawing/2015/9/8/chartex" xmlns:cx2="http://schemas.microsoft.com/office/drawing/2015/10/21/chartex" xmlns:cx3="http://schemas.microsoft.com/office/drawing/2016/5/9/chartex" xmlns:cx4="http://schemas.microsoft.com/office/drawing/2016/5/10/chartex" xmlns:cx5="http://schemas.microsoft.com/office/drawing/2016/5/11/chartex" xmlns:cx6="http://schemas.microsoft.com/office/drawing/2016/5/12/chartex" xmlns:cx7="http://schemas.microsoft.com/office/drawing/2016/5/13/chartex" xmlns:cx8="http://schemas.microsoft.com/office/drawing/2016/5/14/chartex" xmlns:mc="http://schemas.openxmlformats.org/markup-compatibility/2006" xmlns:aink="http://schemas.microsoft.com/office/drawing/2016/ink" xmlns:am3d="http://schemas.microsoft.com/office/drawing/2017/model3d" xmlns:o="urn:schemas-microsoft-com:office:office" xmlns:r="http://schemas.openxmlformats.org/officeDocument/2006/relationships" xmlns:m="http://schemas.openxmlformats.org/officeDocument/2006/math" xmlns:v="urn:schemas-microsoft-com:vml" xmlns:wp14="http://schemas.microsoft.com/office/word/2010/wordprocessingDrawing" xmlns:wp="http://schemas.openxmlformats.org/drawingml/2006/wordprocessingDrawing" xmlns:w10="urn:schemas-microsoft-com:office:word" xmlns:w="http://schemas.openxmlformats.org/wordprocessingml/2006/main" xmlns:w14="http://schemas.microsoft.com/office/word/2010/wordml" xmlns:w15="http://schemas.microsoft.com/office/word/2012/wordml" xmlns:w16cid="http://schemas.microsoft.com/office/word/2016/wordml/cid" xmlns:w16se="http://schemas.microsoft.com/office/word/2015/wordml/symex" xmlns:wpg="http://schemas.microsoft.com/office/word/2010/wordprocessingGroup" xmlns:wpi="http://schemas.microsoft.com/office/word/2010/wordprocessingInk" xmlns:wne="http://schemas.microsoft.com/office/word/2006/wordml" xmlns:wps="http://schemas.microsoft.com/office/word/2010/wordprocessingShape" mc:Ignorable="w14 w15 w16se w16cid wp14">
+<w:footnotes xmlns:wpc="http://schemas.microsoft.com/office/word/2010/wordprocessingCanvas" xmlns:cx="http://schemas.microsoft.com/office/drawing/2014/chartex" xmlns:cx1="http://schemas.microsoft.com/office/drawing/2015/9/8/chartex" xmlns:cx2="http://schemas.microsoft.com/office/drawing/2015/10/21/chartex" xmlns:cx3="http://schemas.microsoft.com/office/drawing/2016/5/9/chartex" xmlns:cx4="http://schemas.microsoft.com/office/drawing/2016/5/10/chartex" xmlns:cx5="http://schemas.microsoft.com/office/drawing/2016/5/11/chartex" xmlns:cx6="http://schemas.microsoft.com/office/drawing/2016/5/12/chartex" xmlns:cx7="http://schemas.microsoft.com/office/drawing/2016/5/13/chartex" xmlns:cx8="http://schemas.microsoft.com/office/drawing/2016/5/14/chartex" xmlns:mc="http://schemas.openxmlformats.org/markup-compatibility/2006" xmlns:aink="http://schemas.microsoft.com/office/drawing/2016/ink" xmlns:am3d="http://schemas.microsoft.com/office/drawing/2017/model3d" xmlns:o="urn:schemas-microsoft-com:office:office" xmlns:r="http://schemas.openxmlformats.org/officeDocument/2006/relationships" xmlns:m="http://schemas.openxmlformats.org/officeDocument/2006/math" xmlns:v="urn:schemas-microsoft-com:vml" xmlns:wp14="http://schemas.microsoft.com/office/word/2010/wordprocessingDrawing" xmlns:wp="http://schemas.openxmlformats.org/drawingml/2006/wordprocessingDrawing" xmlns:w10="urn:schemas-microsoft-com:office:word" xmlns:w="http://schemas.openxmlformats.org/wordprocessingml/2006/main" xmlns:w14="http://schemas.microsoft.com/office/word/2010/wordml" xmlns:w15="http://schemas.microsoft.com/office/word/2012/wordml" xmlns:w16cex="http://schemas.microsoft.com/office/word/2018/wordml/cex" xmlns:w16cid="http://schemas.microsoft.com/office/word/2016/wordml/cid" xmlns:w16="http://schemas.microsoft.com/office/word/2018/wordml" xmlns:w16se="http://schemas.microsoft.com/office/word/2015/wordml/symex" xmlns:wpg="http://schemas.microsoft.com/office/word/2010/wordprocessingGroup" xmlns:wpi="http://schemas.microsoft.com/office/word/2010/wordprocessingInk" xmlns:wne="http://schemas.microsoft.com/office/word/2006/wordml" xmlns:wps="http://schemas.microsoft.com/office/word/2010/wordprocessingShape" mc:Ignorable="w14 w15 w16se w16cid w16 w16cex wp14">
   <w:footnote w:type="separator" w:id="-1">
     <w:p>
       <w:r>
@@ -204,63 +214,37 @@
 </file>
 
 <file path=word/header1.xml><?xml version="1.0" encoding="utf-8"?>
-<w:hdr xmlns:wpc="http://schemas.microsoft.com/office/word/2010/wordprocessingCanvas" xmlns:cx="http://schemas.microsoft.com/office/drawing/2014/chartex" xmlns:cx1="http://schemas.microsoft.com/office/drawing/2015/9/8/chartex" xmlns:cx2="http://schemas.microsoft.com/office/drawing/2015/10/21/chartex" xmlns:cx3="http://schemas.microsoft.com/office/drawing/2016/5/9/chartex" xmlns:cx4="http://schemas.microsoft.com/office/drawing/2016/5/10/chartex" xmlns:cx5="http://schemas.microsoft.com/office/drawing/2016/5/11/chartex" xmlns:cx6="http://schemas.microsoft.com/office/drawing/2016/5/12/chartex" xmlns:cx7="http://schemas.microsoft.com/office/drawing/2016/5/13/chartex" xmlns:cx8="http://schemas.microsoft.com/office/drawing/2016/5/14/chartex" xmlns:mc="http://schemas.openxmlformats.org/markup-compatibility/2006" xmlns:aink="http://schemas.microsoft.com/office/drawing/2016/ink" xmlns:am3d="http://schemas.microsoft.com/office/drawing/2017/model3d" xmlns:o="urn:schemas-microsoft-com:office:office" xmlns:r="http://schemas.openxmlformats.org/officeDocument/2006/relationships" xmlns:m="http://schemas.openxmlformats.org/officeDocument/2006/math" xmlns:v="urn:schemas-microsoft-com:vml" xmlns:wp14="http://schemas.microsoft.com/office/word/2010/wordprocessingDrawing" xmlns:wp="http://schemas.openxmlformats.org/drawingml/2006/wordprocessingDrawing" xmlns:w10="urn:schemas-microsoft-com:office:word" xmlns:w="http://schemas.openxmlformats.org/wordprocessingml/2006/main" xmlns:w14="http://schemas.microsoft.com/office/word/2010/wordml" xmlns:w15="http://schemas.microsoft.com/office/word/2012/wordml" xmlns:w16cid="http://schemas.microsoft.com/office/word/2016/wordml/cid" xmlns:w16se="http://schemas.microsoft.com/office/word/2015/wordml/symex" xmlns:wpg="http://schemas.microsoft.com/office/word/2010/wordprocessingGroup" xmlns:wpi="http://schemas.microsoft.com/office/word/2010/wordprocessingInk" xmlns:wne="http://schemas.microsoft.com/office/word/2006/wordml" xmlns:wps="http://schemas.microsoft.com/office/word/2010/wordprocessingShape" mc:Ignorable="w14 w15 w16se w16cid wp14">
+<w:hdr xmlns:wpc="http://schemas.microsoft.com/office/word/2010/wordprocessingCanvas" xmlns:cx="http://schemas.microsoft.com/office/drawing/2014/chartex" xmlns:cx1="http://schemas.microsoft.com/office/drawing/2015/9/8/chartex" xmlns:cx2="http://schemas.microsoft.com/office/drawing/2015/10/21/chartex" xmlns:cx3="http://schemas.microsoft.com/office/drawing/2016/5/9/chartex" xmlns:cx4="http://schemas.microsoft.com/office/drawing/2016/5/10/chartex" xmlns:cx5="http://schemas.microsoft.com/office/drawing/2016/5/11/chartex" xmlns:cx6="http://schemas.microsoft.com/office/drawing/2016/5/12/chartex" xmlns:cx7="http://schemas.microsoft.com/office/drawing/2016/5/13/chartex" xmlns:cx8="http://schemas.microsoft.com/office/drawing/2016/5/14/chartex" xmlns:mc="http://schemas.openxmlformats.org/markup-compatibility/2006" xmlns:aink="http://schemas.microsoft.com/office/drawing/2016/ink" xmlns:am3d="http://schemas.microsoft.com/office/drawing/2017/model3d" xmlns:o="urn:schemas-microsoft-com:office:office" xmlns:r="http://schemas.openxmlformats.org/officeDocument/2006/relationships" xmlns:m="http://schemas.openxmlformats.org/officeDocument/2006/math" xmlns:v="urn:schemas-microsoft-com:vml" xmlns:wp14="http://schemas.microsoft.com/office/word/2010/wordprocessingDrawing" xmlns:wp="http://schemas.openxmlformats.org/drawingml/2006/wordprocessingDrawing" xmlns:w10="urn:schemas-microsoft-com:office:word" xmlns:w="http://schemas.openxmlformats.org/wordprocessingml/2006/main" xmlns:w14="http://schemas.microsoft.com/office/word/2010/wordml" xmlns:w15="http://schemas.microsoft.com/office/word/2012/wordml" xmlns:w16cex="http://schemas.microsoft.com/office/word/2018/wordml/cex" xmlns:w16cid="http://schemas.microsoft.com/office/word/2016/wordml/cid" xmlns:w16="http://schemas.microsoft.com/office/word/2018/wordml" xmlns:w16se="http://schemas.microsoft.com/office/word/2015/wordml/symex" xmlns:wpg="http://schemas.microsoft.com/office/word/2010/wordprocessingGroup" xmlns:wpi="http://schemas.microsoft.com/office/word/2010/wordprocessingInk" xmlns:wne="http://schemas.microsoft.com/office/word/2006/wordml" xmlns:wps="http://schemas.microsoft.com/office/word/2010/wordprocessingShape" mc:Ignorable="w14 w15 w16se w16cid w16 w16cex wp14">
   <w:p>
     <w:pPr>
       <w:pStyle w:val="Header"/>
     </w:pPr>
-    <w:r>
-      <w:rPr>
-        <w:noProof/>
-      </w:rPr>
-      <w:drawing>
-        <wp:inline distT="0" distB="0" distL="0" distR="0" wp14:anchorId="6BABE886" wp14:editId="224D20DD">
-          <wp:extent cx="2039007" cy="283688"/>
-          <wp:effectExtent l="0" t="0" r="0" b="0"/>
-          <wp:docPr id="7" name="Picture 7"/>
-          <wp:cNvGraphicFramePr>
-            <a:graphicFrameLocks xmlns:a="http://schemas.openxmlformats.org/drawingml/2006/main" noChangeAspect="1"/>
-          </wp:cNvGraphicFramePr>
-          <a:graphic xmlns:a="http://schemas.openxmlformats.org/drawingml/2006/main">
-            <a:graphicData uri="http://schemas.openxmlformats.org/drawingml/2006/picture">
-              <pic:pic xmlns:pic="http://schemas.openxmlformats.org/drawingml/2006/picture">
-                <pic:nvPicPr>
-                  <pic:cNvPr id="7" name="logo_report.png"/>
-                  <pic:cNvPicPr/>
-                </pic:nvPicPr>
-                <pic:blipFill>
-                  <a:blip r:embed="rId1">
-                    <a:extLst>
-                      <a:ext uri="{28A0092B-C50C-407E-A947-70E740481C1C}">
-                        <a14:useLocalDpi xmlns:a14="http://schemas.microsoft.com/office/drawing/2010/main" val="0"/>
-                      </a:ext>
-                    </a:extLst>
-                  </a:blip>
-                  <a:stretch>
-                    <a:fillRect/>
-                  </a:stretch>
-                </pic:blipFill>
-                <pic:spPr>
-                  <a:xfrm>
-                    <a:off x="0" y="0"/>
-                    <a:ext cx="2144230" cy="298328"/>
-                  </a:xfrm>
-                  <a:prstGeom prst="rect">
-                    <a:avLst/>
-                  </a:prstGeom>
-                </pic:spPr>
-              </pic:pic>
-            </a:graphicData>
-          </a:graphic>
-        </wp:inline>
-      </w:drawing>
-    </w:r>
+  </w:p>
+</w:hdr>
+</file>
+
+<file path=word/header2.xml><?xml version="1.0" encoding="utf-8"?>
+<w:hdr xmlns:wpc="http://schemas.microsoft.com/office/word/2010/wordprocessingCanvas" xmlns:cx="http://schemas.microsoft.com/office/drawing/2014/chartex" xmlns:cx1="http://schemas.microsoft.com/office/drawing/2015/9/8/chartex" xmlns:cx2="http://schemas.microsoft.com/office/drawing/2015/10/21/chartex" xmlns:cx3="http://schemas.microsoft.com/office/drawing/2016/5/9/chartex" xmlns:cx4="http://schemas.microsoft.com/office/drawing/2016/5/10/chartex" xmlns:cx5="http://schemas.microsoft.com/office/drawing/2016/5/11/chartex" xmlns:cx6="http://schemas.microsoft.com/office/drawing/2016/5/12/chartex" xmlns:cx7="http://schemas.microsoft.com/office/drawing/2016/5/13/chartex" xmlns:cx8="http://schemas.microsoft.com/office/drawing/2016/5/14/chartex" xmlns:mc="http://schemas.openxmlformats.org/markup-compatibility/2006" xmlns:aink="http://schemas.microsoft.com/office/drawing/2016/ink" xmlns:am3d="http://schemas.microsoft.com/office/drawing/2017/model3d" xmlns:o="urn:schemas-microsoft-com:office:office" xmlns:r="http://schemas.openxmlformats.org/officeDocument/2006/relationships" xmlns:m="http://schemas.openxmlformats.org/officeDocument/2006/math" xmlns:v="urn:schemas-microsoft-com:vml" xmlns:wp14="http://schemas.microsoft.com/office/word/2010/wordprocessingDrawing" xmlns:wp="http://schemas.openxmlformats.org/drawingml/2006/wordprocessingDrawing" xmlns:w10="urn:schemas-microsoft-com:office:word" xmlns:w="http://schemas.openxmlformats.org/wordprocessingml/2006/main" xmlns:w14="http://schemas.microsoft.com/office/word/2010/wordml" xmlns:w15="http://schemas.microsoft.com/office/word/2012/wordml" xmlns:w16cex="http://schemas.microsoft.com/office/word/2018/wordml/cex" xmlns:w16cid="http://schemas.microsoft.com/office/word/2016/wordml/cid" xmlns:w16="http://schemas.microsoft.com/office/word/2018/wordml" xmlns:w16se="http://schemas.microsoft.com/office/word/2015/wordml/symex" xmlns:wpg="http://schemas.microsoft.com/office/word/2010/wordprocessingGroup" xmlns:wpi="http://schemas.microsoft.com/office/word/2010/wordprocessingInk" xmlns:wne="http://schemas.microsoft.com/office/word/2006/wordml" xmlns:wps="http://schemas.microsoft.com/office/word/2010/wordprocessingShape" mc:Ignorable="w14 w15 w16se w16cid w16 w16cex wp14">
+  <w:p>
+    <w:pPr>
+      <w:pStyle w:val="Header"/>
+    </w:pPr>
+  </w:p>
+</w:hdr>
+</file>
+
+<file path=word/header3.xml><?xml version="1.0" encoding="utf-8"?>
+<w:hdr xmlns:wpc="http://schemas.microsoft.com/office/word/2010/wordprocessingCanvas" xmlns:cx="http://schemas.microsoft.com/office/drawing/2014/chartex" xmlns:cx1="http://schemas.microsoft.com/office/drawing/2015/9/8/chartex" xmlns:cx2="http://schemas.microsoft.com/office/drawing/2015/10/21/chartex" xmlns:cx3="http://schemas.microsoft.com/office/drawing/2016/5/9/chartex" xmlns:cx4="http://schemas.microsoft.com/office/drawing/2016/5/10/chartex" xmlns:cx5="http://schemas.microsoft.com/office/drawing/2016/5/11/chartex" xmlns:cx6="http://schemas.microsoft.com/office/drawing/2016/5/12/chartex" xmlns:cx7="http://schemas.microsoft.com/office/drawing/2016/5/13/chartex" xmlns:cx8="http://schemas.microsoft.com/office/drawing/2016/5/14/chartex" xmlns:mc="http://schemas.openxmlformats.org/markup-compatibility/2006" xmlns:aink="http://schemas.microsoft.com/office/drawing/2016/ink" xmlns:am3d="http://schemas.microsoft.com/office/drawing/2017/model3d" xmlns:o="urn:schemas-microsoft-com:office:office" xmlns:r="http://schemas.openxmlformats.org/officeDocument/2006/relationships" xmlns:m="http://schemas.openxmlformats.org/officeDocument/2006/math" xmlns:v="urn:schemas-microsoft-com:vml" xmlns:wp14="http://schemas.microsoft.com/office/word/2010/wordprocessingDrawing" xmlns:wp="http://schemas.openxmlformats.org/drawingml/2006/wordprocessingDrawing" xmlns:w10="urn:schemas-microsoft-com:office:word" xmlns:w="http://schemas.openxmlformats.org/wordprocessingml/2006/main" xmlns:w14="http://schemas.microsoft.com/office/word/2010/wordml" xmlns:w15="http://schemas.microsoft.com/office/word/2012/wordml" xmlns:w16cex="http://schemas.microsoft.com/office/word/2018/wordml/cex" xmlns:w16cid="http://schemas.microsoft.com/office/word/2016/wordml/cid" xmlns:w16="http://schemas.microsoft.com/office/word/2018/wordml" xmlns:w16se="http://schemas.microsoft.com/office/word/2015/wordml/symex" xmlns:wpg="http://schemas.microsoft.com/office/word/2010/wordprocessingGroup" xmlns:wpi="http://schemas.microsoft.com/office/word/2010/wordprocessingInk" xmlns:wne="http://schemas.microsoft.com/office/word/2006/wordml" xmlns:wps="http://schemas.microsoft.com/office/word/2010/wordprocessingShape" mc:Ignorable="w14 w15 w16se w16cid w16 w16cex wp14">
+  <w:p>
+    <w:pPr>
+      <w:pStyle w:val="Header"/>
+    </w:pPr>
   </w:p>
 </w:hdr>
 </file>
 
 <file path=word/numbering.xml><?xml version="1.0" encoding="utf-8"?>
-<w:numbering xmlns:wpc="http://schemas.microsoft.com/office/word/2010/wordprocessingCanvas" xmlns:cx="http://schemas.microsoft.com/office/drawing/2014/chartex" xmlns:cx1="http://schemas.microsoft.com/office/drawing/2015/9/8/chartex" xmlns:cx2="http://schemas.microsoft.com/office/drawing/2015/10/21/chartex" xmlns:cx3="http://schemas.microsoft.com/office/drawing/2016/5/9/chartex" xmlns:cx4="http://schemas.microsoft.com/office/drawing/2016/5/10/chartex" xmlns:cx5="http://schemas.microsoft.com/office/drawing/2016/5/11/chartex" xmlns:cx6="http://schemas.microsoft.com/office/drawing/2016/5/12/chartex" xmlns:cx7="http://schemas.microsoft.com/office/drawing/2016/5/13/chartex" xmlns:cx8="http://schemas.microsoft.com/office/drawing/2016/5/14/chartex" xmlns:mc="http://schemas.openxmlformats.org/markup-compatibility/2006" xmlns:aink="http://schemas.microsoft.com/office/drawing/2016/ink" xmlns:am3d="http://schemas.microsoft.com/office/drawing/2017/model3d" xmlns:o="urn:schemas-microsoft-com:office:office" xmlns:r="http://schemas.openxmlformats.org/officeDocument/2006/relationships" xmlns:m="http://schemas.openxmlformats.org/officeDocument/2006/math" xmlns:v="urn:schemas-microsoft-com:vml" xmlns:wp14="http://schemas.microsoft.com/office/word/2010/wordprocessingDrawing" xmlns:wp="http://schemas.openxmlformats.org/drawingml/2006/wordprocessingDrawing" xmlns:w10="urn:schemas-microsoft-com:office:word" xmlns:w="http://schemas.openxmlformats.org/wordprocessingml/2006/main" xmlns:w14="http://schemas.microsoft.com/office/word/2010/wordml" xmlns:w15="http://schemas.microsoft.com/office/word/2012/wordml" xmlns:w16cid="http://schemas.microsoft.com/office/word/2016/wordml/cid" xmlns:w16se="http://schemas.microsoft.com/office/word/2015/wordml/symex" xmlns:wpg="http://schemas.microsoft.com/office/word/2010/wordprocessingGroup" xmlns:wpi="http://schemas.microsoft.com/office/word/2010/wordprocessingInk" xmlns:wne="http://schemas.microsoft.com/office/word/2006/wordml" xmlns:wps="http://schemas.microsoft.com/office/word/2010/wordprocessingShape" mc:Ignorable="w14 w15 w16se w16cid wp14">
+<w:numbering xmlns:wpc="http://schemas.microsoft.com/office/word/2010/wordprocessingCanvas" xmlns:cx="http://schemas.microsoft.com/office/drawing/2014/chartex" xmlns:cx1="http://schemas.microsoft.com/office/drawing/2015/9/8/chartex" xmlns:cx2="http://schemas.microsoft.com/office/drawing/2015/10/21/chartex" xmlns:cx3="http://schemas.microsoft.com/office/drawing/2016/5/9/chartex" xmlns:cx4="http://schemas.microsoft.com/office/drawing/2016/5/10/chartex" xmlns:cx5="http://schemas.microsoft.com/office/drawing/2016/5/11/chartex" xmlns:cx6="http://schemas.microsoft.com/office/drawing/2016/5/12/chartex" xmlns:cx7="http://schemas.microsoft.com/office/drawing/2016/5/13/chartex" xmlns:cx8="http://schemas.microsoft.com/office/drawing/2016/5/14/chartex" xmlns:mc="http://schemas.openxmlformats.org/markup-compatibility/2006" xmlns:aink="http://schemas.microsoft.com/office/drawing/2016/ink" xmlns:am3d="http://schemas.microsoft.com/office/drawing/2017/model3d" xmlns:o="urn:schemas-microsoft-com:office:office" xmlns:r="http://schemas.openxmlformats.org/officeDocument/2006/relationships" xmlns:m="http://schemas.openxmlformats.org/officeDocument/2006/math" xmlns:v="urn:schemas-microsoft-com:vml" xmlns:wp14="http://schemas.microsoft.com/office/word/2010/wordprocessingDrawing" xmlns:wp="http://schemas.openxmlformats.org/drawingml/2006/wordprocessingDrawing" xmlns:w10="urn:schemas-microsoft-com:office:word" xmlns:w="http://schemas.openxmlformats.org/wordprocessingml/2006/main" xmlns:w14="http://schemas.microsoft.com/office/word/2010/wordml" xmlns:w15="http://schemas.microsoft.com/office/word/2012/wordml" xmlns:w16cex="http://schemas.microsoft.com/office/word/2018/wordml/cex" xmlns:w16cid="http://schemas.microsoft.com/office/word/2016/wordml/cid" xmlns:w16="http://schemas.microsoft.com/office/word/2018/wordml" xmlns:w16se="http://schemas.microsoft.com/office/word/2015/wordml/symex" xmlns:wpg="http://schemas.microsoft.com/office/word/2010/wordprocessingGroup" xmlns:wpi="http://schemas.microsoft.com/office/word/2010/wordprocessingInk" xmlns:wne="http://schemas.microsoft.com/office/word/2006/wordml" xmlns:wps="http://schemas.microsoft.com/office/word/2010/wordprocessingShape" mc:Ignorable="w14 w15 w16se w16cid w16 w16cex wp14">
   <w:abstractNum w:abstractNumId="0" w15:restartNumberingAfterBreak="0">
     <w:nsid w:val="FFFFFF7C"/>
     <w:multiLevelType w:val="singleLevel"/>
@@ -2230,7 +2214,7 @@
 </file>
 
 <file path=word/styles.xml><?xml version="1.0" encoding="utf-8"?>
-<w:styles xmlns:mc="http://schemas.openxmlformats.org/markup-compatibility/2006" xmlns:r="http://schemas.openxmlformats.org/officeDocument/2006/relationships" xmlns:w="http://schemas.openxmlformats.org/wordprocessingml/2006/main" xmlns:w14="http://schemas.microsoft.com/office/word/2010/wordml" xmlns:w15="http://schemas.microsoft.com/office/word/2012/wordml" xmlns:w16cid="http://schemas.microsoft.com/office/word/2016/wordml/cid" xmlns:w16se="http://schemas.microsoft.com/office/word/2015/wordml/symex" mc:Ignorable="w14 w15 w16se w16cid">
+<w:styles xmlns:mc="http://schemas.openxmlformats.org/markup-compatibility/2006" xmlns:r="http://schemas.openxmlformats.org/officeDocument/2006/relationships" xmlns:w="http://schemas.openxmlformats.org/wordprocessingml/2006/main" xmlns:w14="http://schemas.microsoft.com/office/word/2010/wordml" xmlns:w15="http://schemas.microsoft.com/office/word/2012/wordml" xmlns:w16cex="http://schemas.microsoft.com/office/word/2018/wordml/cex" xmlns:w16cid="http://schemas.microsoft.com/office/word/2016/wordml/cid" xmlns:w16="http://schemas.microsoft.com/office/word/2018/wordml" xmlns:w16se="http://schemas.microsoft.com/office/word/2015/wordml/symex" mc:Ignorable="w14 w15 w16se w16cid w16 w16cex">
   <w:docDefaults>
     <w:rPrDefault>
       <w:rPr>

</xml_diff>